<commit_message>
Danny - Add project Trello board to report
</commit_message>
<xml_diff>
--- a/Assignment/Report/Report.docx
+++ b/Assignment/Report/Report.docx
@@ -18,21 +18,12 @@
       <w:sdtContent>
         <w:p>
           <w:pPr>
-            <w:jc w:val="center"/>
             <w:rPr>
-              <w:b/>
-              <w:bCs/>
               <w:sz w:val="96"/>
               <w:szCs w:val="96"/>
             </w:rPr>
           </w:pPr>
           <w:r>
-            <w:rPr>
-              <w:b/>
-              <w:bCs/>
-              <w:sz w:val="32"/>
-              <w:szCs w:val="32"/>
-            </w:rPr>
             <w:t>Contents</w:t>
           </w:r>
         </w:p>
@@ -54,7 +45,7 @@
           <w:r>
             <w:fldChar w:fldCharType="separate"/>
           </w:r>
-          <w:hyperlink w:anchor="_Toc86733725" w:history="1">
+          <w:hyperlink w:anchor="_Toc86736190" w:history="1">
             <w:r>
               <w:rPr>
                 <w:rStyle w:val="Hyperlink"/>
@@ -96,7 +87,7 @@
                 <w:noProof/>
                 <w:webHidden/>
               </w:rPr>
-              <w:instrText xml:space="preserve"> PAGEREF _Toc86733725 \h </w:instrText>
+              <w:instrText xml:space="preserve"> PAGEREF _Toc86736190 \h </w:instrText>
             </w:r>
             <w:r>
               <w:rPr>
@@ -116,7 +107,7 @@
                 <w:noProof/>
                 <w:webHidden/>
               </w:rPr>
-              <w:t>0</w:t>
+              <w:t>1</w:t>
             </w:r>
             <w:r>
               <w:rPr>
@@ -136,7 +127,7 @@
               <w:lang w:eastAsia="en-GB"/>
             </w:rPr>
           </w:pPr>
-          <w:hyperlink w:anchor="_Toc86733726" w:history="1">
+          <w:hyperlink w:anchor="_Toc86736191" w:history="1">
             <w:r>
               <w:rPr>
                 <w:rStyle w:val="Hyperlink"/>
@@ -178,7 +169,7 @@
                 <w:noProof/>
                 <w:webHidden/>
               </w:rPr>
-              <w:instrText xml:space="preserve"> PAGEREF _Toc86733726 \h </w:instrText>
+              <w:instrText xml:space="preserve"> PAGEREF _Toc86736191 \h </w:instrText>
             </w:r>
             <w:r>
               <w:rPr>
@@ -198,7 +189,7 @@
                 <w:noProof/>
                 <w:webHidden/>
               </w:rPr>
-              <w:t>0</w:t>
+              <w:t>1</w:t>
             </w:r>
             <w:r>
               <w:rPr>
@@ -218,7 +209,7 @@
               <w:lang w:eastAsia="en-GB"/>
             </w:rPr>
           </w:pPr>
-          <w:hyperlink w:anchor="_Toc86733727" w:history="1">
+          <w:hyperlink w:anchor="_Toc86736192" w:history="1">
             <w:r>
               <w:rPr>
                 <w:rStyle w:val="Hyperlink"/>
@@ -260,417 +251,7 @@
                 <w:noProof/>
                 <w:webHidden/>
               </w:rPr>
-              <w:instrText xml:space="preserve"> PAGEREF _Toc86733727 \h </w:instrText>
-            </w:r>
-            <w:r>
-              <w:rPr>
-                <w:noProof/>
-                <w:webHidden/>
-              </w:rPr>
-            </w:r>
-            <w:r>
-              <w:rPr>
-                <w:noProof/>
-                <w:webHidden/>
-              </w:rPr>
-              <w:fldChar w:fldCharType="separate"/>
-            </w:r>
-            <w:r>
-              <w:rPr>
-                <w:noProof/>
-                <w:webHidden/>
-              </w:rPr>
-              <w:t>0</w:t>
-            </w:r>
-            <w:r>
-              <w:rPr>
-                <w:noProof/>
-                <w:webHidden/>
-              </w:rPr>
-              <w:fldChar w:fldCharType="end"/>
-            </w:r>
-          </w:hyperlink>
-        </w:p>
-        <w:p>
-          <w:pPr>
-            <w:pStyle w:val="TOC1"/>
-            <w:rPr>
-              <w:rFonts w:eastAsiaTheme="minorEastAsia"/>
-              <w:noProof/>
-              <w:lang w:eastAsia="en-GB"/>
-            </w:rPr>
-          </w:pPr>
-          <w:hyperlink w:anchor="_Toc86733728" w:history="1">
-            <w:r>
-              <w:rPr>
-                <w:rStyle w:val="Hyperlink"/>
-                <w:noProof/>
-              </w:rPr>
-              <w:t>4.0</w:t>
-            </w:r>
-            <w:r>
-              <w:rPr>
-                <w:rFonts w:eastAsiaTheme="minorEastAsia"/>
-                <w:noProof/>
-                <w:lang w:eastAsia="en-GB"/>
-              </w:rPr>
-              <w:tab/>
-            </w:r>
-            <w:r>
-              <w:rPr>
-                <w:rStyle w:val="Hyperlink"/>
-                <w:noProof/>
-              </w:rPr>
-              <w:t>Script</w:t>
-            </w:r>
-            <w:r>
-              <w:rPr>
-                <w:noProof/>
-                <w:webHidden/>
-              </w:rPr>
-              <w:tab/>
-            </w:r>
-            <w:r>
-              <w:rPr>
-                <w:noProof/>
-                <w:webHidden/>
-              </w:rPr>
-              <w:fldChar w:fldCharType="begin"/>
-            </w:r>
-            <w:r>
-              <w:rPr>
-                <w:noProof/>
-                <w:webHidden/>
-              </w:rPr>
-              <w:instrText xml:space="preserve"> PAGEREF _Toc86733728 \h </w:instrText>
-            </w:r>
-            <w:r>
-              <w:rPr>
-                <w:noProof/>
-                <w:webHidden/>
-              </w:rPr>
-            </w:r>
-            <w:r>
-              <w:rPr>
-                <w:noProof/>
-                <w:webHidden/>
-              </w:rPr>
-              <w:fldChar w:fldCharType="separate"/>
-            </w:r>
-            <w:r>
-              <w:rPr>
-                <w:noProof/>
-                <w:webHidden/>
-              </w:rPr>
-              <w:t>0</w:t>
-            </w:r>
-            <w:r>
-              <w:rPr>
-                <w:noProof/>
-                <w:webHidden/>
-              </w:rPr>
-              <w:fldChar w:fldCharType="end"/>
-            </w:r>
-          </w:hyperlink>
-        </w:p>
-        <w:p>
-          <w:pPr>
-            <w:pStyle w:val="TOC1"/>
-            <w:rPr>
-              <w:rFonts w:eastAsiaTheme="minorEastAsia"/>
-              <w:noProof/>
-              <w:lang w:eastAsia="en-GB"/>
-            </w:rPr>
-          </w:pPr>
-          <w:hyperlink w:anchor="_Toc86733729" w:history="1">
-            <w:r>
-              <w:rPr>
-                <w:rStyle w:val="Hyperlink"/>
-                <w:noProof/>
-              </w:rPr>
-              <w:t>5.0</w:t>
-            </w:r>
-            <w:r>
-              <w:rPr>
-                <w:rFonts w:eastAsiaTheme="minorEastAsia"/>
-                <w:noProof/>
-                <w:lang w:eastAsia="en-GB"/>
-              </w:rPr>
-              <w:tab/>
-            </w:r>
-            <w:r>
-              <w:rPr>
-                <w:rStyle w:val="Hyperlink"/>
-                <w:noProof/>
-              </w:rPr>
-              <w:t>Unique Element</w:t>
-            </w:r>
-            <w:r>
-              <w:rPr>
-                <w:noProof/>
-                <w:webHidden/>
-              </w:rPr>
-              <w:tab/>
-            </w:r>
-            <w:r>
-              <w:rPr>
-                <w:noProof/>
-                <w:webHidden/>
-              </w:rPr>
-              <w:fldChar w:fldCharType="begin"/>
-            </w:r>
-            <w:r>
-              <w:rPr>
-                <w:noProof/>
-                <w:webHidden/>
-              </w:rPr>
-              <w:instrText xml:space="preserve"> PAGEREF _Toc86733729 \h </w:instrText>
-            </w:r>
-            <w:r>
-              <w:rPr>
-                <w:noProof/>
-                <w:webHidden/>
-              </w:rPr>
-            </w:r>
-            <w:r>
-              <w:rPr>
-                <w:noProof/>
-                <w:webHidden/>
-              </w:rPr>
-              <w:fldChar w:fldCharType="separate"/>
-            </w:r>
-            <w:r>
-              <w:rPr>
-                <w:noProof/>
-                <w:webHidden/>
-              </w:rPr>
-              <w:t>0</w:t>
-            </w:r>
-            <w:r>
-              <w:rPr>
-                <w:noProof/>
-                <w:webHidden/>
-              </w:rPr>
-              <w:fldChar w:fldCharType="end"/>
-            </w:r>
-          </w:hyperlink>
-        </w:p>
-        <w:p>
-          <w:pPr>
-            <w:pStyle w:val="TOC1"/>
-            <w:rPr>
-              <w:rFonts w:eastAsiaTheme="minorEastAsia"/>
-              <w:noProof/>
-              <w:lang w:eastAsia="en-GB"/>
-            </w:rPr>
-          </w:pPr>
-          <w:hyperlink w:anchor="_Toc86733730" w:history="1">
-            <w:r>
-              <w:rPr>
-                <w:rStyle w:val="Hyperlink"/>
-                <w:noProof/>
-              </w:rPr>
-              <w:t>6.0</w:t>
-            </w:r>
-            <w:r>
-              <w:rPr>
-                <w:rFonts w:eastAsiaTheme="minorEastAsia"/>
-                <w:noProof/>
-                <w:lang w:eastAsia="en-GB"/>
-              </w:rPr>
-              <w:tab/>
-            </w:r>
-            <w:r>
-              <w:rPr>
-                <w:rStyle w:val="Hyperlink"/>
-                <w:noProof/>
-              </w:rPr>
-              <w:t>Summary</w:t>
-            </w:r>
-            <w:r>
-              <w:rPr>
-                <w:noProof/>
-                <w:webHidden/>
-              </w:rPr>
-              <w:tab/>
-            </w:r>
-            <w:r>
-              <w:rPr>
-                <w:noProof/>
-                <w:webHidden/>
-              </w:rPr>
-              <w:fldChar w:fldCharType="begin"/>
-            </w:r>
-            <w:r>
-              <w:rPr>
-                <w:noProof/>
-                <w:webHidden/>
-              </w:rPr>
-              <w:instrText xml:space="preserve"> PAGEREF _Toc86733730 \h </w:instrText>
-            </w:r>
-            <w:r>
-              <w:rPr>
-                <w:noProof/>
-                <w:webHidden/>
-              </w:rPr>
-            </w:r>
-            <w:r>
-              <w:rPr>
-                <w:noProof/>
-                <w:webHidden/>
-              </w:rPr>
-              <w:fldChar w:fldCharType="separate"/>
-            </w:r>
-            <w:r>
-              <w:rPr>
-                <w:noProof/>
-                <w:webHidden/>
-              </w:rPr>
-              <w:t>0</w:t>
-            </w:r>
-            <w:r>
-              <w:rPr>
-                <w:noProof/>
-                <w:webHidden/>
-              </w:rPr>
-              <w:fldChar w:fldCharType="end"/>
-            </w:r>
-          </w:hyperlink>
-        </w:p>
-        <w:p>
-          <w:pPr>
-            <w:pStyle w:val="TOC1"/>
-            <w:rPr>
-              <w:rFonts w:eastAsiaTheme="minorEastAsia"/>
-              <w:noProof/>
-              <w:lang w:eastAsia="en-GB"/>
-            </w:rPr>
-          </w:pPr>
-          <w:hyperlink w:anchor="_Toc86733731" w:history="1">
-            <w:r>
-              <w:rPr>
-                <w:rStyle w:val="Hyperlink"/>
-                <w:noProof/>
-              </w:rPr>
-              <w:t>7.0</w:t>
-            </w:r>
-            <w:r>
-              <w:rPr>
-                <w:rFonts w:eastAsiaTheme="minorEastAsia"/>
-                <w:noProof/>
-                <w:lang w:eastAsia="en-GB"/>
-              </w:rPr>
-              <w:tab/>
-            </w:r>
-            <w:r>
-              <w:rPr>
-                <w:rStyle w:val="Hyperlink"/>
-                <w:noProof/>
-              </w:rPr>
-              <w:t>Future Work</w:t>
-            </w:r>
-            <w:r>
-              <w:rPr>
-                <w:noProof/>
-                <w:webHidden/>
-              </w:rPr>
-              <w:tab/>
-            </w:r>
-            <w:r>
-              <w:rPr>
-                <w:noProof/>
-                <w:webHidden/>
-              </w:rPr>
-              <w:fldChar w:fldCharType="begin"/>
-            </w:r>
-            <w:r>
-              <w:rPr>
-                <w:noProof/>
-                <w:webHidden/>
-              </w:rPr>
-              <w:instrText xml:space="preserve"> PAGEREF _Toc86733731 \h </w:instrText>
-            </w:r>
-            <w:r>
-              <w:rPr>
-                <w:noProof/>
-                <w:webHidden/>
-              </w:rPr>
-            </w:r>
-            <w:r>
-              <w:rPr>
-                <w:noProof/>
-                <w:webHidden/>
-              </w:rPr>
-              <w:fldChar w:fldCharType="separate"/>
-            </w:r>
-            <w:r>
-              <w:rPr>
-                <w:noProof/>
-                <w:webHidden/>
-              </w:rPr>
-              <w:t>1</w:t>
-            </w:r>
-            <w:r>
-              <w:rPr>
-                <w:noProof/>
-                <w:webHidden/>
-              </w:rPr>
-              <w:fldChar w:fldCharType="end"/>
-            </w:r>
-          </w:hyperlink>
-        </w:p>
-        <w:p>
-          <w:pPr>
-            <w:pStyle w:val="TOC1"/>
-            <w:rPr>
-              <w:rFonts w:eastAsiaTheme="minorEastAsia"/>
-              <w:noProof/>
-              <w:lang w:eastAsia="en-GB"/>
-            </w:rPr>
-          </w:pPr>
-          <w:hyperlink w:anchor="_Toc86733732" w:history="1">
-            <w:r>
-              <w:rPr>
-                <w:rStyle w:val="Hyperlink"/>
-                <w:noProof/>
-              </w:rPr>
-              <w:t>8.0</w:t>
-            </w:r>
-            <w:r>
-              <w:rPr>
-                <w:rFonts w:eastAsiaTheme="minorEastAsia"/>
-                <w:noProof/>
-                <w:lang w:eastAsia="en-GB"/>
-              </w:rPr>
-              <w:tab/>
-            </w:r>
-            <w:r>
-              <w:rPr>
-                <w:rStyle w:val="Hyperlink"/>
-                <w:noProof/>
-              </w:rPr>
-              <w:t>References</w:t>
-            </w:r>
-            <w:r>
-              <w:rPr>
-                <w:noProof/>
-                <w:webHidden/>
-              </w:rPr>
-              <w:tab/>
-            </w:r>
-            <w:r>
-              <w:rPr>
-                <w:noProof/>
-                <w:webHidden/>
-              </w:rPr>
-              <w:fldChar w:fldCharType="begin"/>
-            </w:r>
-            <w:r>
-              <w:rPr>
-                <w:noProof/>
-                <w:webHidden/>
-              </w:rPr>
-              <w:instrText xml:space="preserve"> PAGEREF _Toc86733732 \h </w:instrText>
+              <w:instrText xml:space="preserve"> PAGEREF _Toc86736192 \h </w:instrText>
             </w:r>
             <w:r>
               <w:rPr>
@@ -714,13 +295,13 @@
               <w:lang w:eastAsia="en-GB"/>
             </w:rPr>
           </w:pPr>
-          <w:hyperlink w:anchor="_Toc86733733" w:history="1">
+          <w:hyperlink w:anchor="_Toc86736193" w:history="1">
             <w:r>
               <w:rPr>
                 <w:rStyle w:val="Hyperlink"/>
                 <w:noProof/>
               </w:rPr>
-              <w:t>8.1.</w:t>
+              <w:t>3.1.</w:t>
             </w:r>
             <w:r>
               <w:rPr>
@@ -735,7 +316,7 @@
                 <w:rStyle w:val="Hyperlink"/>
                 <w:noProof/>
               </w:rPr>
-              <w:t>Github</w:t>
+              <w:t>Ray Tracing</w:t>
             </w:r>
             <w:r>
               <w:rPr>
@@ -756,7 +337,7 @@
                 <w:noProof/>
                 <w:webHidden/>
               </w:rPr>
-              <w:instrText xml:space="preserve"> PAGEREF _Toc86733733 \h </w:instrText>
+              <w:instrText xml:space="preserve"> PAGEREF _Toc86736193 \h </w:instrText>
             </w:r>
             <w:r>
               <w:rPr>
@@ -777,6 +358,416 @@
                 <w:webHidden/>
               </w:rPr>
               <w:t>1</w:t>
+            </w:r>
+            <w:r>
+              <w:rPr>
+                <w:noProof/>
+                <w:webHidden/>
+              </w:rPr>
+              <w:fldChar w:fldCharType="end"/>
+            </w:r>
+          </w:hyperlink>
+        </w:p>
+        <w:p>
+          <w:pPr>
+            <w:pStyle w:val="TOC1"/>
+            <w:rPr>
+              <w:rFonts w:eastAsiaTheme="minorEastAsia"/>
+              <w:noProof/>
+              <w:lang w:eastAsia="en-GB"/>
+            </w:rPr>
+          </w:pPr>
+          <w:hyperlink w:anchor="_Toc86736194" w:history="1">
+            <w:r>
+              <w:rPr>
+                <w:rStyle w:val="Hyperlink"/>
+                <w:noProof/>
+              </w:rPr>
+              <w:t>4.0</w:t>
+            </w:r>
+            <w:r>
+              <w:rPr>
+                <w:rFonts w:eastAsiaTheme="minorEastAsia"/>
+                <w:noProof/>
+                <w:lang w:eastAsia="en-GB"/>
+              </w:rPr>
+              <w:tab/>
+            </w:r>
+            <w:r>
+              <w:rPr>
+                <w:rStyle w:val="Hyperlink"/>
+                <w:noProof/>
+              </w:rPr>
+              <w:t>Script</w:t>
+            </w:r>
+            <w:r>
+              <w:rPr>
+                <w:noProof/>
+                <w:webHidden/>
+              </w:rPr>
+              <w:tab/>
+            </w:r>
+            <w:r>
+              <w:rPr>
+                <w:noProof/>
+                <w:webHidden/>
+              </w:rPr>
+              <w:fldChar w:fldCharType="begin"/>
+            </w:r>
+            <w:r>
+              <w:rPr>
+                <w:noProof/>
+                <w:webHidden/>
+              </w:rPr>
+              <w:instrText xml:space="preserve"> PAGEREF _Toc86736194 \h </w:instrText>
+            </w:r>
+            <w:r>
+              <w:rPr>
+                <w:noProof/>
+                <w:webHidden/>
+              </w:rPr>
+            </w:r>
+            <w:r>
+              <w:rPr>
+                <w:noProof/>
+                <w:webHidden/>
+              </w:rPr>
+              <w:fldChar w:fldCharType="separate"/>
+            </w:r>
+            <w:r>
+              <w:rPr>
+                <w:noProof/>
+                <w:webHidden/>
+              </w:rPr>
+              <w:t>1</w:t>
+            </w:r>
+            <w:r>
+              <w:rPr>
+                <w:noProof/>
+                <w:webHidden/>
+              </w:rPr>
+              <w:fldChar w:fldCharType="end"/>
+            </w:r>
+          </w:hyperlink>
+        </w:p>
+        <w:p>
+          <w:pPr>
+            <w:pStyle w:val="TOC1"/>
+            <w:rPr>
+              <w:rFonts w:eastAsiaTheme="minorEastAsia"/>
+              <w:noProof/>
+              <w:lang w:eastAsia="en-GB"/>
+            </w:rPr>
+          </w:pPr>
+          <w:hyperlink w:anchor="_Toc86736195" w:history="1">
+            <w:r>
+              <w:rPr>
+                <w:rStyle w:val="Hyperlink"/>
+                <w:noProof/>
+              </w:rPr>
+              <w:t>5.0</w:t>
+            </w:r>
+            <w:r>
+              <w:rPr>
+                <w:rFonts w:eastAsiaTheme="minorEastAsia"/>
+                <w:noProof/>
+                <w:lang w:eastAsia="en-GB"/>
+              </w:rPr>
+              <w:tab/>
+            </w:r>
+            <w:r>
+              <w:rPr>
+                <w:rStyle w:val="Hyperlink"/>
+                <w:noProof/>
+              </w:rPr>
+              <w:t>Unique Element</w:t>
+            </w:r>
+            <w:r>
+              <w:rPr>
+                <w:noProof/>
+                <w:webHidden/>
+              </w:rPr>
+              <w:tab/>
+            </w:r>
+            <w:r>
+              <w:rPr>
+                <w:noProof/>
+                <w:webHidden/>
+              </w:rPr>
+              <w:fldChar w:fldCharType="begin"/>
+            </w:r>
+            <w:r>
+              <w:rPr>
+                <w:noProof/>
+                <w:webHidden/>
+              </w:rPr>
+              <w:instrText xml:space="preserve"> PAGEREF _Toc86736195 \h </w:instrText>
+            </w:r>
+            <w:r>
+              <w:rPr>
+                <w:noProof/>
+                <w:webHidden/>
+              </w:rPr>
+            </w:r>
+            <w:r>
+              <w:rPr>
+                <w:noProof/>
+                <w:webHidden/>
+              </w:rPr>
+              <w:fldChar w:fldCharType="separate"/>
+            </w:r>
+            <w:r>
+              <w:rPr>
+                <w:noProof/>
+                <w:webHidden/>
+              </w:rPr>
+              <w:t>1</w:t>
+            </w:r>
+            <w:r>
+              <w:rPr>
+                <w:noProof/>
+                <w:webHidden/>
+              </w:rPr>
+              <w:fldChar w:fldCharType="end"/>
+            </w:r>
+          </w:hyperlink>
+        </w:p>
+        <w:p>
+          <w:pPr>
+            <w:pStyle w:val="TOC1"/>
+            <w:rPr>
+              <w:rFonts w:eastAsiaTheme="minorEastAsia"/>
+              <w:noProof/>
+              <w:lang w:eastAsia="en-GB"/>
+            </w:rPr>
+          </w:pPr>
+          <w:hyperlink w:anchor="_Toc86736196" w:history="1">
+            <w:r>
+              <w:rPr>
+                <w:rStyle w:val="Hyperlink"/>
+                <w:noProof/>
+              </w:rPr>
+              <w:t>6.0</w:t>
+            </w:r>
+            <w:r>
+              <w:rPr>
+                <w:rFonts w:eastAsiaTheme="minorEastAsia"/>
+                <w:noProof/>
+                <w:lang w:eastAsia="en-GB"/>
+              </w:rPr>
+              <w:tab/>
+            </w:r>
+            <w:r>
+              <w:rPr>
+                <w:rStyle w:val="Hyperlink"/>
+                <w:noProof/>
+              </w:rPr>
+              <w:t>Summary</w:t>
+            </w:r>
+            <w:r>
+              <w:rPr>
+                <w:noProof/>
+                <w:webHidden/>
+              </w:rPr>
+              <w:tab/>
+            </w:r>
+            <w:r>
+              <w:rPr>
+                <w:noProof/>
+                <w:webHidden/>
+              </w:rPr>
+              <w:fldChar w:fldCharType="begin"/>
+            </w:r>
+            <w:r>
+              <w:rPr>
+                <w:noProof/>
+                <w:webHidden/>
+              </w:rPr>
+              <w:instrText xml:space="preserve"> PAGEREF _Toc86736196 \h </w:instrText>
+            </w:r>
+            <w:r>
+              <w:rPr>
+                <w:noProof/>
+                <w:webHidden/>
+              </w:rPr>
+            </w:r>
+            <w:r>
+              <w:rPr>
+                <w:noProof/>
+                <w:webHidden/>
+              </w:rPr>
+              <w:fldChar w:fldCharType="separate"/>
+            </w:r>
+            <w:r>
+              <w:rPr>
+                <w:noProof/>
+                <w:webHidden/>
+              </w:rPr>
+              <w:t>1</w:t>
+            </w:r>
+            <w:r>
+              <w:rPr>
+                <w:noProof/>
+                <w:webHidden/>
+              </w:rPr>
+              <w:fldChar w:fldCharType="end"/>
+            </w:r>
+          </w:hyperlink>
+        </w:p>
+        <w:p>
+          <w:pPr>
+            <w:pStyle w:val="TOC1"/>
+            <w:rPr>
+              <w:rFonts w:eastAsiaTheme="minorEastAsia"/>
+              <w:noProof/>
+              <w:lang w:eastAsia="en-GB"/>
+            </w:rPr>
+          </w:pPr>
+          <w:hyperlink w:anchor="_Toc86736197" w:history="1">
+            <w:r>
+              <w:rPr>
+                <w:rStyle w:val="Hyperlink"/>
+                <w:noProof/>
+              </w:rPr>
+              <w:t>7.0</w:t>
+            </w:r>
+            <w:r>
+              <w:rPr>
+                <w:rFonts w:eastAsiaTheme="minorEastAsia"/>
+                <w:noProof/>
+                <w:lang w:eastAsia="en-GB"/>
+              </w:rPr>
+              <w:tab/>
+            </w:r>
+            <w:r>
+              <w:rPr>
+                <w:rStyle w:val="Hyperlink"/>
+                <w:noProof/>
+              </w:rPr>
+              <w:t>Future Work</w:t>
+            </w:r>
+            <w:r>
+              <w:rPr>
+                <w:noProof/>
+                <w:webHidden/>
+              </w:rPr>
+              <w:tab/>
+            </w:r>
+            <w:r>
+              <w:rPr>
+                <w:noProof/>
+                <w:webHidden/>
+              </w:rPr>
+              <w:fldChar w:fldCharType="begin"/>
+            </w:r>
+            <w:r>
+              <w:rPr>
+                <w:noProof/>
+                <w:webHidden/>
+              </w:rPr>
+              <w:instrText xml:space="preserve"> PAGEREF _Toc86736197 \h </w:instrText>
+            </w:r>
+            <w:r>
+              <w:rPr>
+                <w:noProof/>
+                <w:webHidden/>
+              </w:rPr>
+            </w:r>
+            <w:r>
+              <w:rPr>
+                <w:noProof/>
+                <w:webHidden/>
+              </w:rPr>
+              <w:fldChar w:fldCharType="separate"/>
+            </w:r>
+            <w:r>
+              <w:rPr>
+                <w:noProof/>
+                <w:webHidden/>
+              </w:rPr>
+              <w:t>2</w:t>
+            </w:r>
+            <w:r>
+              <w:rPr>
+                <w:noProof/>
+                <w:webHidden/>
+              </w:rPr>
+              <w:fldChar w:fldCharType="end"/>
+            </w:r>
+          </w:hyperlink>
+        </w:p>
+        <w:p>
+          <w:pPr>
+            <w:pStyle w:val="TOC1"/>
+            <w:rPr>
+              <w:rFonts w:eastAsiaTheme="minorEastAsia"/>
+              <w:noProof/>
+              <w:lang w:eastAsia="en-GB"/>
+            </w:rPr>
+          </w:pPr>
+          <w:hyperlink w:anchor="_Toc86736198" w:history="1">
+            <w:r>
+              <w:rPr>
+                <w:rStyle w:val="Hyperlink"/>
+                <w:noProof/>
+              </w:rPr>
+              <w:t>8.0</w:t>
+            </w:r>
+            <w:r>
+              <w:rPr>
+                <w:rFonts w:eastAsiaTheme="minorEastAsia"/>
+                <w:noProof/>
+                <w:lang w:eastAsia="en-GB"/>
+              </w:rPr>
+              <w:tab/>
+            </w:r>
+            <w:r>
+              <w:rPr>
+                <w:rStyle w:val="Hyperlink"/>
+                <w:noProof/>
+              </w:rPr>
+              <w:t>References</w:t>
+            </w:r>
+            <w:r>
+              <w:rPr>
+                <w:noProof/>
+                <w:webHidden/>
+              </w:rPr>
+              <w:tab/>
+            </w:r>
+            <w:r>
+              <w:rPr>
+                <w:noProof/>
+                <w:webHidden/>
+              </w:rPr>
+              <w:fldChar w:fldCharType="begin"/>
+            </w:r>
+            <w:r>
+              <w:rPr>
+                <w:noProof/>
+                <w:webHidden/>
+              </w:rPr>
+              <w:instrText xml:space="preserve"> PAGEREF _Toc86736198 \h </w:instrText>
+            </w:r>
+            <w:r>
+              <w:rPr>
+                <w:noProof/>
+                <w:webHidden/>
+              </w:rPr>
+            </w:r>
+            <w:r>
+              <w:rPr>
+                <w:noProof/>
+                <w:webHidden/>
+              </w:rPr>
+              <w:fldChar w:fldCharType="separate"/>
+            </w:r>
+            <w:r>
+              <w:rPr>
+                <w:noProof/>
+                <w:webHidden/>
+              </w:rPr>
+              <w:t>2</w:t>
             </w:r>
             <w:r>
               <w:rPr>
@@ -800,13 +791,13 @@
               <w:lang w:eastAsia="en-GB"/>
             </w:rPr>
           </w:pPr>
-          <w:hyperlink w:anchor="_Toc86733734" w:history="1">
+          <w:hyperlink w:anchor="_Toc86736199" w:history="1">
             <w:r>
               <w:rPr>
                 <w:rStyle w:val="Hyperlink"/>
                 <w:noProof/>
               </w:rPr>
-              <w:t>8.2.</w:t>
+              <w:t>8.1.</w:t>
             </w:r>
             <w:r>
               <w:rPr>
@@ -821,7 +812,7 @@
                 <w:rStyle w:val="Hyperlink"/>
                 <w:noProof/>
               </w:rPr>
-              <w:t>Assets</w:t>
+              <w:t>Github</w:t>
             </w:r>
             <w:r>
               <w:rPr>
@@ -842,7 +833,7 @@
                 <w:noProof/>
                 <w:webHidden/>
               </w:rPr>
-              <w:instrText xml:space="preserve"> PAGEREF _Toc86733734 \h </w:instrText>
+              <w:instrText xml:space="preserve"> PAGEREF _Toc86736199 \h </w:instrText>
             </w:r>
             <w:r>
               <w:rPr>
@@ -862,7 +853,7 @@
                 <w:noProof/>
                 <w:webHidden/>
               </w:rPr>
-              <w:t>1</w:t>
+              <w:t>2</w:t>
             </w:r>
             <w:r>
               <w:rPr>
@@ -886,13 +877,13 @@
               <w:lang w:eastAsia="en-GB"/>
             </w:rPr>
           </w:pPr>
-          <w:hyperlink w:anchor="_Toc86733735" w:history="1">
+          <w:hyperlink w:anchor="_Toc86736200" w:history="1">
             <w:r>
               <w:rPr>
                 <w:rStyle w:val="Hyperlink"/>
                 <w:noProof/>
               </w:rPr>
-              <w:t>8.3.</w:t>
+              <w:t>8.2.</w:t>
             </w:r>
             <w:r>
               <w:rPr>
@@ -907,7 +898,7 @@
                 <w:rStyle w:val="Hyperlink"/>
                 <w:noProof/>
               </w:rPr>
-              <w:t>Scripts</w:t>
+              <w:t>Assets</w:t>
             </w:r>
             <w:r>
               <w:rPr>
@@ -928,7 +919,7 @@
                 <w:noProof/>
                 <w:webHidden/>
               </w:rPr>
-              <w:instrText xml:space="preserve"> PAGEREF _Toc86733735 \h </w:instrText>
+              <w:instrText xml:space="preserve"> PAGEREF _Toc86736200 \h </w:instrText>
             </w:r>
             <w:r>
               <w:rPr>
@@ -948,7 +939,7 @@
                 <w:noProof/>
                 <w:webHidden/>
               </w:rPr>
-              <w:t>1</w:t>
+              <w:t>2</w:t>
             </w:r>
             <w:r>
               <w:rPr>
@@ -972,12 +963,98 @@
               <w:lang w:eastAsia="en-GB"/>
             </w:rPr>
           </w:pPr>
-          <w:hyperlink w:anchor="_Toc86733736" w:history="1">
+          <w:hyperlink w:anchor="_Toc86736201" w:history="1">
             <w:r>
               <w:rPr>
                 <w:rStyle w:val="Hyperlink"/>
                 <w:noProof/>
               </w:rPr>
+              <w:t>8.3.</w:t>
+            </w:r>
+            <w:r>
+              <w:rPr>
+                <w:rFonts w:eastAsiaTheme="minorEastAsia"/>
+                <w:noProof/>
+                <w:lang w:eastAsia="en-GB"/>
+              </w:rPr>
+              <w:tab/>
+            </w:r>
+            <w:r>
+              <w:rPr>
+                <w:rStyle w:val="Hyperlink"/>
+                <w:noProof/>
+              </w:rPr>
+              <w:t>Scripts</w:t>
+            </w:r>
+            <w:r>
+              <w:rPr>
+                <w:noProof/>
+                <w:webHidden/>
+              </w:rPr>
+              <w:tab/>
+            </w:r>
+            <w:r>
+              <w:rPr>
+                <w:noProof/>
+                <w:webHidden/>
+              </w:rPr>
+              <w:fldChar w:fldCharType="begin"/>
+            </w:r>
+            <w:r>
+              <w:rPr>
+                <w:noProof/>
+                <w:webHidden/>
+              </w:rPr>
+              <w:instrText xml:space="preserve"> PAGEREF _Toc86736201 \h </w:instrText>
+            </w:r>
+            <w:r>
+              <w:rPr>
+                <w:noProof/>
+                <w:webHidden/>
+              </w:rPr>
+            </w:r>
+            <w:r>
+              <w:rPr>
+                <w:noProof/>
+                <w:webHidden/>
+              </w:rPr>
+              <w:fldChar w:fldCharType="separate"/>
+            </w:r>
+            <w:r>
+              <w:rPr>
+                <w:noProof/>
+                <w:webHidden/>
+              </w:rPr>
+              <w:t>2</w:t>
+            </w:r>
+            <w:r>
+              <w:rPr>
+                <w:noProof/>
+                <w:webHidden/>
+              </w:rPr>
+              <w:fldChar w:fldCharType="end"/>
+            </w:r>
+          </w:hyperlink>
+        </w:p>
+        <w:p>
+          <w:pPr>
+            <w:pStyle w:val="TOC2"/>
+            <w:tabs>
+              <w:tab w:val="left" w:pos="880"/>
+              <w:tab w:val="right" w:leader="dot" w:pos="9016"/>
+            </w:tabs>
+            <w:rPr>
+              <w:rFonts w:eastAsiaTheme="minorEastAsia"/>
+              <w:noProof/>
+              <w:lang w:eastAsia="en-GB"/>
+            </w:rPr>
+          </w:pPr>
+          <w:hyperlink w:anchor="_Toc86736202" w:history="1">
+            <w:r>
+              <w:rPr>
+                <w:rStyle w:val="Hyperlink"/>
+                <w:noProof/>
+              </w:rPr>
               <w:t>8.4.</w:t>
             </w:r>
             <w:r>
@@ -1014,7 +1091,7 @@
                 <w:noProof/>
                 <w:webHidden/>
               </w:rPr>
-              <w:instrText xml:space="preserve"> PAGEREF _Toc86733736 \h </w:instrText>
+              <w:instrText xml:space="preserve"> PAGEREF _Toc86736202 \h </w:instrText>
             </w:r>
             <w:r>
               <w:rPr>
@@ -1034,7 +1111,7 @@
                 <w:noProof/>
                 <w:webHidden/>
               </w:rPr>
-              <w:t>1</w:t>
+              <w:t>2</w:t>
             </w:r>
             <w:r>
               <w:rPr>
@@ -1054,7 +1131,7 @@
               <w:lang w:eastAsia="en-GB"/>
             </w:rPr>
           </w:pPr>
-          <w:hyperlink w:anchor="_Toc86733737" w:history="1">
+          <w:hyperlink w:anchor="_Toc86736203" w:history="1">
             <w:r>
               <w:rPr>
                 <w:rStyle w:val="Hyperlink"/>
@@ -1096,7 +1173,7 @@
                 <w:noProof/>
                 <w:webHidden/>
               </w:rPr>
-              <w:instrText xml:space="preserve"> PAGEREF _Toc86733737 \h </w:instrText>
+              <w:instrText xml:space="preserve"> PAGEREF _Toc86736203 \h </w:instrText>
             </w:r>
             <w:r>
               <w:rPr>
@@ -1116,7 +1193,7 @@
                 <w:noProof/>
                 <w:webHidden/>
               </w:rPr>
-              <w:t>1</w:t>
+              <w:t>2</w:t>
             </w:r>
             <w:r>
               <w:rPr>
@@ -1129,7 +1206,6 @@
         </w:p>
         <w:p>
           <w:pPr>
-            <w:spacing w:after="0"/>
             <w:rPr>
               <w:noProof/>
             </w:rPr>
@@ -1301,7 +1377,7 @@
       <w:pPr>
         <w:pStyle w:val="Heading1"/>
       </w:pPr>
-      <w:bookmarkStart w:id="0" w:name="_Toc86733725"/>
+      <w:bookmarkStart w:id="0" w:name="_Toc86736190"/>
       <w:r>
         <w:lastRenderedPageBreak/>
         <w:t>Introduction</w:t>
@@ -1350,22 +1426,99 @@
         <w:t xml:space="preserve"> uneasy atmosphere within the scene.</w:t>
       </w:r>
     </w:p>
+    <w:p/>
     <w:p>
       <w:pPr>
         <w:pStyle w:val="Heading1"/>
       </w:pPr>
-      <w:bookmarkStart w:id="1" w:name="_Toc86733726"/>
+      <w:bookmarkStart w:id="1" w:name="_Toc86736191"/>
       <w:r>
         <w:t>Project plan</w:t>
       </w:r>
       <w:bookmarkEnd w:id="1"/>
     </w:p>
+    <w:p>
+      <w:r>
+        <w:t xml:space="preserve">Below is my project plan on </w:t>
+      </w:r>
+      <w:proofErr w:type="spellStart"/>
+      <w:r>
+        <w:t>trello</w:t>
+      </w:r>
+      <w:proofErr w:type="spellEnd"/>
+      <w:r>
+        <w:t xml:space="preserve"> which is available at the following link </w:t>
+      </w:r>
+      <w:hyperlink r:id="rId8" w:history="1">
+        <w:r>
+          <w:rPr>
+            <w:rStyle w:val="Hyperlink"/>
+          </w:rPr>
+          <w:t>https://trello.com/b/52RjdOfo/p3d-a</w:t>
+        </w:r>
+        <w:r>
+          <w:rPr>
+            <w:rStyle w:val="Hyperlink"/>
+          </w:rPr>
+          <w:t>s</w:t>
+        </w:r>
+        <w:r>
+          <w:rPr>
+            <w:rStyle w:val="Hyperlink"/>
+          </w:rPr>
+          <w:t>signment</w:t>
+        </w:r>
+      </w:hyperlink>
+    </w:p>
     <w:p/>
     <w:p>
       <w:pPr>
+        <w:ind w:left="-1134" w:right="-1039"/>
+        <w:jc w:val="center"/>
+      </w:pPr>
+      <w:r>
+        <w:drawing>
+          <wp:inline distT="0" distB="0" distL="0" distR="0" wp14:anchorId="090F0C48" wp14:editId="10204E7D">
+            <wp:extent cx="6639689" cy="2579077"/>
+            <wp:effectExtent l="0" t="0" r="0" b="0"/>
+            <wp:docPr id="1" name="Picture 1"/>
+            <wp:cNvGraphicFramePr>
+              <a:graphicFrameLocks xmlns:a="http://schemas.openxmlformats.org/drawingml/2006/main" noChangeAspect="1"/>
+            </wp:cNvGraphicFramePr>
+            <a:graphic xmlns:a="http://schemas.openxmlformats.org/drawingml/2006/main">
+              <a:graphicData uri="http://schemas.openxmlformats.org/drawingml/2006/picture">
+                <pic:pic xmlns:pic="http://schemas.openxmlformats.org/drawingml/2006/picture">
+                  <pic:nvPicPr>
+                    <pic:cNvPr id="1" name=""/>
+                    <pic:cNvPicPr/>
+                  </pic:nvPicPr>
+                  <pic:blipFill>
+                    <a:blip r:embed="rId9"/>
+                    <a:stretch>
+                      <a:fillRect/>
+                    </a:stretch>
+                  </pic:blipFill>
+                  <pic:spPr>
+                    <a:xfrm>
+                      <a:off x="0" y="0"/>
+                      <a:ext cx="6655248" cy="2585121"/>
+                    </a:xfrm>
+                    <a:prstGeom prst="rect">
+                      <a:avLst/>
+                    </a:prstGeom>
+                  </pic:spPr>
+                </pic:pic>
+              </a:graphicData>
+            </a:graphic>
+          </wp:inline>
+        </w:drawing>
+      </w:r>
+    </w:p>
+    <w:p>
+      <w:pPr>
         <w:pStyle w:val="Heading1"/>
       </w:pPr>
-      <w:bookmarkStart w:id="2" w:name="_Toc86733727"/>
+      <w:bookmarkStart w:id="2" w:name="_Toc86736192"/>
       <w:r>
         <w:t>Technical Element</w:t>
       </w:r>
@@ -1375,28 +1528,19 @@
       <w:pPr>
         <w:pStyle w:val="Heading2"/>
       </w:pPr>
+      <w:bookmarkStart w:id="3" w:name="_Toc86736193"/>
       <w:r>
         <w:t>Ray Tracing</w:t>
       </w:r>
+      <w:bookmarkEnd w:id="3"/>
     </w:p>
     <w:p>
       <w:pPr>
         <w:pStyle w:val="Heading1"/>
       </w:pPr>
-      <w:bookmarkStart w:id="3" w:name="_Toc86733728"/>
+      <w:bookmarkStart w:id="4" w:name="_Toc86736194"/>
       <w:r>
         <w:t>Script</w:t>
-      </w:r>
-      <w:bookmarkEnd w:id="3"/>
-    </w:p>
-    <w:p/>
-    <w:p>
-      <w:pPr>
-        <w:pStyle w:val="Heading1"/>
-      </w:pPr>
-      <w:bookmarkStart w:id="4" w:name="_Toc86733729"/>
-      <w:r>
-        <w:t>Unique Element</w:t>
       </w:r>
       <w:bookmarkEnd w:id="4"/>
     </w:p>
@@ -1405,9 +1549,9 @@
       <w:pPr>
         <w:pStyle w:val="Heading1"/>
       </w:pPr>
-      <w:bookmarkStart w:id="5" w:name="_Toc86733730"/>
+      <w:bookmarkStart w:id="5" w:name="_Toc86736195"/>
       <w:r>
-        <w:t>Summary</w:t>
+        <w:t>Unique Element</w:t>
       </w:r>
       <w:bookmarkEnd w:id="5"/>
     </w:p>
@@ -1416,9 +1560,9 @@
       <w:pPr>
         <w:pStyle w:val="Heading1"/>
       </w:pPr>
-      <w:bookmarkStart w:id="6" w:name="_Toc86733731"/>
+      <w:bookmarkStart w:id="6" w:name="_Toc86736196"/>
       <w:r>
-        <w:t>Future Work</w:t>
+        <w:t>Summary</w:t>
       </w:r>
       <w:bookmarkEnd w:id="6"/>
     </w:p>
@@ -1426,43 +1570,78 @@
     <w:p>
       <w:pPr>
         <w:pStyle w:val="Heading1"/>
-        <w:spacing w:after="0"/>
-      </w:pPr>
-      <w:bookmarkStart w:id="7" w:name="_Toc86733732"/>
+      </w:pPr>
+      <w:bookmarkStart w:id="7" w:name="_Toc86736197"/>
+      <w:r>
+        <w:lastRenderedPageBreak/>
+        <w:t>Future Work</w:t>
+      </w:r>
+      <w:bookmarkEnd w:id="7"/>
+    </w:p>
+    <w:p/>
+    <w:p>
+      <w:pPr>
+        <w:pStyle w:val="Heading1"/>
+      </w:pPr>
+      <w:bookmarkStart w:id="8" w:name="_Toc86736198"/>
       <w:r>
         <w:t>References</w:t>
       </w:r>
-      <w:bookmarkEnd w:id="7"/>
+      <w:bookmarkEnd w:id="8"/>
     </w:p>
     <w:p>
       <w:pPr>
         <w:pStyle w:val="Heading2"/>
       </w:pPr>
-      <w:bookmarkStart w:id="8" w:name="_Toc86733733"/>
+      <w:bookmarkStart w:id="9" w:name="_Toc86736199"/>
       <w:proofErr w:type="spellStart"/>
       <w:r>
         <w:t>Github</w:t>
       </w:r>
-      <w:bookmarkEnd w:id="8"/>
+      <w:bookmarkEnd w:id="9"/>
       <w:proofErr w:type="spellEnd"/>
     </w:p>
     <w:p>
+      <w:r>
+        <w:t xml:space="preserve">Main </w:t>
+      </w:r>
+      <w:proofErr w:type="spellStart"/>
+      <w:r>
+        <w:t>Github</w:t>
+      </w:r>
+      <w:proofErr w:type="spellEnd"/>
+      <w:r>
+        <w:t xml:space="preserve"> page - </w:t>
+      </w:r>
+      <w:hyperlink r:id="rId10" w:history="1">
+        <w:r>
+          <w:rPr>
+            <w:rStyle w:val="Hyperlink"/>
+          </w:rPr>
+          <w:t>https://github.com/dgnewsom</w:t>
+        </w:r>
+      </w:hyperlink>
+    </w:p>
+    <w:p>
+      <w:r>
+        <w:t xml:space="preserve">Project Repository - </w:t>
+      </w:r>
+      <w:hyperlink r:id="rId11" w:history="1">
+        <w:r>
+          <w:rPr>
+            <w:rStyle w:val="Hyperlink"/>
+          </w:rPr>
+          <w:t>https://github.com/dgnewsom/215851_P3D</w:t>
+        </w:r>
+      </w:hyperlink>
+    </w:p>
+    <w:p>
       <w:pPr>
         <w:pStyle w:val="Heading2"/>
       </w:pPr>
-      <w:bookmarkStart w:id="9" w:name="_Toc86733734"/>
+      <w:bookmarkStart w:id="10" w:name="_Toc86736200"/>
       <w:r>
         <w:t>Assets</w:t>
-      </w:r>
-      <w:bookmarkEnd w:id="9"/>
-    </w:p>
-    <w:p>
-      <w:pPr>
-        <w:pStyle w:val="Heading2"/>
-      </w:pPr>
-      <w:bookmarkStart w:id="10" w:name="_Toc86733735"/>
-      <w:r>
-        <w:t>Scripts</w:t>
       </w:r>
       <w:bookmarkEnd w:id="10"/>
     </w:p>
@@ -1470,11 +1649,21 @@
       <w:pPr>
         <w:pStyle w:val="Heading2"/>
       </w:pPr>
-      <w:bookmarkStart w:id="11" w:name="_Toc86733736"/>
+      <w:bookmarkStart w:id="11" w:name="_Toc86736201"/>
+      <w:r>
+        <w:t>Scripts</w:t>
+      </w:r>
+      <w:bookmarkEnd w:id="11"/>
+    </w:p>
+    <w:p>
+      <w:pPr>
+        <w:pStyle w:val="Heading2"/>
+      </w:pPr>
+      <w:bookmarkStart w:id="12" w:name="_Toc86736202"/>
       <w:r>
         <w:t>Report References</w:t>
       </w:r>
-      <w:bookmarkEnd w:id="11"/>
+      <w:bookmarkEnd w:id="12"/>
     </w:p>
     <w:p>
       <w:pPr>
@@ -1510,14 +1699,14 @@
       <w:pPr>
         <w:pStyle w:val="Heading1"/>
       </w:pPr>
-      <w:bookmarkStart w:id="12" w:name="_Toc86733737"/>
+      <w:bookmarkStart w:id="13" w:name="_Toc86736203"/>
       <w:r>
         <w:t>A</w:t>
       </w:r>
       <w:r>
         <w:t>ppendix</w:t>
       </w:r>
-      <w:bookmarkEnd w:id="12"/>
+      <w:bookmarkEnd w:id="13"/>
     </w:p>
     <w:p>
       <w:pPr>
@@ -1526,12 +1715,11 @@
           <w:ilvl w:val="0"/>
           <w:numId w:val="2"/>
         </w:numPr>
-        <w:ind w:left="426" w:hanging="426"/>
       </w:pPr>
     </w:p>
     <w:sectPr>
-      <w:headerReference w:type="default" r:id="rId8"/>
-      <w:footerReference w:type="default" r:id="rId9"/>
+      <w:headerReference w:type="default" r:id="rId12"/>
+      <w:footerReference w:type="default" r:id="rId13"/>
       <w:pgSz w:w="11906" w:h="16838"/>
       <w:pgMar w:top="567" w:right="1440" w:bottom="709" w:left="1440" w:header="142" w:footer="270" w:gutter="0"/>
       <w:pgNumType w:start="0"/>
@@ -1581,7 +1769,6 @@
       <w:p>
         <w:pPr>
           <w:pStyle w:val="Footer"/>
-          <w:jc w:val="center"/>
         </w:pPr>
         <w:r>
           <w:fldChar w:fldCharType="begin"/>
@@ -1634,32 +1821,15 @@
   <w:p>
     <w:pPr>
       <w:pStyle w:val="Header"/>
-      <w:tabs>
-        <w:tab w:val="clear" w:pos="9026"/>
-        <w:tab w:val="right" w:pos="9923"/>
-      </w:tabs>
-      <w:ind w:left="-993" w:right="-897"/>
-      <w:rPr>
-        <w:color w:val="BFBFBF" w:themeColor="background1" w:themeShade="BF"/>
-      </w:rPr>
     </w:pPr>
     <w:r>
-      <w:rPr>
-        <w:color w:val="BFBFBF" w:themeColor="background1" w:themeShade="BF"/>
-      </w:rPr>
       <w:t>Candidate Number 215851</w:t>
     </w:r>
     <w:r>
-      <w:rPr>
-        <w:color w:val="BFBFBF" w:themeColor="background1" w:themeShade="BF"/>
-      </w:rPr>
       <w:tab/>
       <w:t>G5038: Individual Project</w:t>
     </w:r>
     <w:r>
-      <w:rPr>
-        <w:color w:val="BFBFBF" w:themeColor="background1" w:themeShade="BF"/>
-      </w:rPr>
       <w:tab/>
       <w:t>Interim Report</w:t>
     </w:r>
@@ -4689,7 +4859,10 @@
   <w:style w:type="paragraph" w:default="1" w:styleId="Normal">
     <w:name w:val="Normal"/>
     <w:qFormat/>
-    <w:rsid w:val="00602B8F"/>
+    <w:rsid w:val="008F57A4"/>
+    <w:pPr>
+      <w:ind w:left="142"/>
+    </w:pPr>
   </w:style>
   <w:style w:type="paragraph" w:styleId="Heading1">
     <w:name w:val="heading 1"/>
@@ -5123,6 +5296,30 @@
       <w:vertAlign w:val="superscript"/>
     </w:rPr>
   </w:style>
+  <w:style w:type="character" w:styleId="UnresolvedMention">
+    <w:name w:val="Unresolved Mention"/>
+    <w:basedOn w:val="DefaultParagraphFont"/>
+    <w:uiPriority w:val="99"/>
+    <w:semiHidden/>
+    <w:unhideWhenUsed/>
+    <w:rsid w:val="008F57A4"/>
+    <w:rPr>
+      <w:color w:val="605E5C"/>
+      <w:shd w:val="clear" w:color="auto" w:fill="E1DFDD"/>
+    </w:rPr>
+  </w:style>
+  <w:style w:type="character" w:styleId="FollowedHyperlink">
+    <w:name w:val="FollowedHyperlink"/>
+    <w:basedOn w:val="DefaultParagraphFont"/>
+    <w:uiPriority w:val="99"/>
+    <w:semiHidden/>
+    <w:unhideWhenUsed/>
+    <w:rsid w:val="008F57A4"/>
+    <w:rPr>
+      <w:color w:val="954F72" w:themeColor="followedHyperlink"/>
+      <w:u w:val="single"/>
+    </w:rPr>
+  </w:style>
 </w:styles>
 </file>
 
@@ -5426,7 +5623,7 @@
 </file>
 
 <file path=customXml/itemProps1.xml><?xml version="1.0" encoding="utf-8"?>
-<ds:datastoreItem xmlns:ds="http://schemas.openxmlformats.org/officeDocument/2006/customXml" ds:itemID="{BC1E7F94-3451-4F80-A598-26FE25D4D8D2}">
+<ds:datastoreItem xmlns:ds="http://schemas.openxmlformats.org/officeDocument/2006/customXml" ds:itemID="{DA257BDB-8C31-4675-828C-BD86774F3389}">
   <ds:schemaRefs>
     <ds:schemaRef ds:uri="http://schemas.openxmlformats.org/officeDocument/2006/bibliography"/>
   </ds:schemaRefs>

</xml_diff>

<commit_message>
Danny - Rewrite report introduction, update planning section
</commit_message>
<xml_diff>
--- a/Assignment/Report/Report.docx
+++ b/Assignment/Report/Report.docx
@@ -1385,102 +1385,377 @@
       <w:bookmarkEnd w:id="0"/>
     </w:p>
     <w:p>
-      <w:r>
-        <w:t xml:space="preserve">My scene contains a spooky looking derelict house, which will be entered via the front door from the exterior. The player will then see a cut to a camera showing the door shutting behind them and locking. </w:t>
-      </w:r>
-    </w:p>
-    <w:p>
-      <w:r>
-        <w:t xml:space="preserve">Inside the front door will be a hallway containing a </w:t>
+      <w:pPr>
+        <w:pStyle w:val="Heading2"/>
+      </w:pPr>
+      <w:r>
+        <w:t>Setting</w:t>
+      </w:r>
+    </w:p>
+    <w:p>
+      <w:r>
+        <w:t xml:space="preserve">The scene will start with the player outside in a forest in a perpetual foggy night cycle with a spooky house in front of </w:t>
       </w:r>
       <w:proofErr w:type="gramStart"/>
       <w:r>
-        <w:t>large curved</w:t>
+        <w:t>them,  they</w:t>
       </w:r>
       <w:proofErr w:type="gramEnd"/>
       <w:r>
-        <w:t xml:space="preserve"> staircase to an upper level as well as various locked doors.</w:t>
-      </w:r>
-    </w:p>
-    <w:p>
-      <w:r>
-        <w:t xml:space="preserve">A vase will then </w:t>
-      </w:r>
-      <w:r>
-        <w:t xml:space="preserve">fade into view in the main hallway, which will </w:t>
+        <w:t xml:space="preserve"> will then approach the house triggering a floodlight. Upon entering the </w:t>
       </w:r>
       <w:proofErr w:type="gramStart"/>
       <w:r>
-        <w:t>be need</w:t>
+        <w:t>house</w:t>
       </w:r>
       <w:proofErr w:type="gramEnd"/>
       <w:r>
-        <w:t xml:space="preserve"> to be smashed by throwing down the stairs to obtain a key to escape. I will be using lighting and sound to create </w:t>
-      </w:r>
-      <w:proofErr w:type="gramStart"/>
-      <w:r>
-        <w:t>a</w:t>
-      </w:r>
-      <w:proofErr w:type="gramEnd"/>
-      <w:r>
-        <w:t xml:space="preserve"> uneasy atmosphere within the scene.</w:t>
-      </w:r>
-    </w:p>
-    <w:p/>
+        <w:t xml:space="preserve"> the front door will lock and they will have to complete the following steps to escape the house and trigger a daytime cycle, completely changing the mood of the scene</w:t>
+      </w:r>
+    </w:p>
+    <w:p>
+      <w:pPr>
+        <w:pStyle w:val="Heading2"/>
+      </w:pPr>
+      <w:r>
+        <w:t>Scene flow</w:t>
+      </w:r>
+    </w:p>
+    <w:p>
+      <w:pPr>
+        <w:pStyle w:val="ListParagraph"/>
+        <w:numPr>
+          <w:ilvl w:val="0"/>
+          <w:numId w:val="28"/>
+        </w:numPr>
+        <w:spacing w:after="0"/>
+      </w:pPr>
+      <w:r>
+        <w:t>Approach house triggering floodlight.</w:t>
+      </w:r>
+    </w:p>
+    <w:p>
+      <w:pPr>
+        <w:pStyle w:val="ListParagraph"/>
+        <w:numPr>
+          <w:ilvl w:val="0"/>
+          <w:numId w:val="28"/>
+        </w:numPr>
+        <w:spacing w:after="0"/>
+      </w:pPr>
+      <w:r>
+        <w:t>Enter house</w:t>
+      </w:r>
+      <w:r>
+        <w:t xml:space="preserve"> and doors lock – loud clock ticking.</w:t>
+      </w:r>
+    </w:p>
+    <w:p>
+      <w:pPr>
+        <w:pStyle w:val="ListParagraph"/>
+        <w:numPr>
+          <w:ilvl w:val="0"/>
+          <w:numId w:val="28"/>
+        </w:numPr>
+        <w:spacing w:after="0"/>
+      </w:pPr>
+      <w:r>
+        <w:t xml:space="preserve">Go </w:t>
+      </w:r>
+      <w:proofErr w:type="spellStart"/>
+      <w:r>
+        <w:t>up stairs</w:t>
+      </w:r>
+      <w:proofErr w:type="spellEnd"/>
+      <w:r>
+        <w:t>.</w:t>
+      </w:r>
+    </w:p>
+    <w:p>
+      <w:pPr>
+        <w:pStyle w:val="ListParagraph"/>
+        <w:numPr>
+          <w:ilvl w:val="0"/>
+          <w:numId w:val="28"/>
+        </w:numPr>
+        <w:spacing w:after="0"/>
+      </w:pPr>
+      <w:r>
+        <w:t>Cuckoo clock at top of stairs goes off when near dropping matches</w:t>
+      </w:r>
+      <w:r>
+        <w:t>.</w:t>
+      </w:r>
+    </w:p>
+    <w:p>
+      <w:pPr>
+        <w:pStyle w:val="ListParagraph"/>
+        <w:numPr>
+          <w:ilvl w:val="0"/>
+          <w:numId w:val="28"/>
+        </w:numPr>
+        <w:spacing w:after="0"/>
+      </w:pPr>
+      <w:r>
+        <w:t>Enter bedroom, bedroom door locks</w:t>
+      </w:r>
+      <w:r>
+        <w:t>.</w:t>
+      </w:r>
+    </w:p>
+    <w:p>
+      <w:pPr>
+        <w:pStyle w:val="ListParagraph"/>
+        <w:numPr>
+          <w:ilvl w:val="0"/>
+          <w:numId w:val="28"/>
+        </w:numPr>
+        <w:spacing w:after="0"/>
+      </w:pPr>
+      <w:r>
+        <w:t>Light fire in bedroom vase appears</w:t>
+      </w:r>
+      <w:r>
+        <w:t>.</w:t>
+      </w:r>
+    </w:p>
+    <w:p>
+      <w:pPr>
+        <w:pStyle w:val="ListParagraph"/>
+        <w:numPr>
+          <w:ilvl w:val="0"/>
+          <w:numId w:val="28"/>
+        </w:numPr>
+        <w:spacing w:after="0"/>
+      </w:pPr>
+      <w:r>
+        <w:t>Exit bedroom via bathroom</w:t>
+      </w:r>
+      <w:r>
+        <w:t>.</w:t>
+      </w:r>
+    </w:p>
+    <w:p>
+      <w:pPr>
+        <w:pStyle w:val="ListParagraph"/>
+        <w:numPr>
+          <w:ilvl w:val="0"/>
+          <w:numId w:val="28"/>
+        </w:numPr>
+        <w:spacing w:after="0"/>
+      </w:pPr>
+      <w:r>
+        <w:t>Drop vase from landing / stairs smashing to reveal lounge key</w:t>
+      </w:r>
+      <w:r>
+        <w:t>.</w:t>
+      </w:r>
+    </w:p>
+    <w:p>
+      <w:pPr>
+        <w:pStyle w:val="ListParagraph"/>
+        <w:numPr>
+          <w:ilvl w:val="0"/>
+          <w:numId w:val="28"/>
+        </w:numPr>
+        <w:spacing w:after="0"/>
+      </w:pPr>
+      <w:r>
+        <w:t>Enter lounge – TV comes on and kitchen serving hatch flaps</w:t>
+      </w:r>
+      <w:r>
+        <w:t>.</w:t>
+      </w:r>
+    </w:p>
+    <w:p>
+      <w:pPr>
+        <w:pStyle w:val="ListParagraph"/>
+        <w:numPr>
+          <w:ilvl w:val="0"/>
+          <w:numId w:val="28"/>
+        </w:numPr>
+        <w:spacing w:after="0"/>
+      </w:pPr>
+      <w:r>
+        <w:t>Pick up conservatory key</w:t>
+      </w:r>
+      <w:r>
+        <w:t>.</w:t>
+      </w:r>
+    </w:p>
+    <w:p>
+      <w:pPr>
+        <w:pStyle w:val="ListParagraph"/>
+        <w:numPr>
+          <w:ilvl w:val="0"/>
+          <w:numId w:val="28"/>
+        </w:numPr>
+        <w:spacing w:after="0"/>
+      </w:pPr>
+      <w:r>
+        <w:t>Exit via the kitchen to the conservatory</w:t>
+      </w:r>
+      <w:r>
+        <w:t>.</w:t>
+      </w:r>
+    </w:p>
+    <w:p>
+      <w:pPr>
+        <w:pStyle w:val="ListParagraph"/>
+        <w:numPr>
+          <w:ilvl w:val="0"/>
+          <w:numId w:val="28"/>
+        </w:numPr>
+        <w:spacing w:after="0"/>
+      </w:pPr>
+      <w:r>
+        <w:t>Exit conservatory triggering daytime.</w:t>
+      </w:r>
+    </w:p>
+    <w:p>
+      <w:pPr>
+        <w:pStyle w:val="ListParagraph"/>
+        <w:numPr>
+          <w:ilvl w:val="0"/>
+          <w:numId w:val="28"/>
+        </w:numPr>
+        <w:spacing w:after="0"/>
+      </w:pPr>
+      <w:r>
+        <w:t>Display Message – “You escaped!”</w:t>
+      </w:r>
+    </w:p>
+    <w:p>
+      <w:pPr>
+        <w:pStyle w:val="ListParagraph"/>
+        <w:numPr>
+          <w:ilvl w:val="0"/>
+          <w:numId w:val="28"/>
+        </w:numPr>
+        <w:spacing w:after="0"/>
+      </w:pPr>
+      <w:r>
+        <w:t>Look around house in daytime (if time)</w:t>
+      </w:r>
+      <w:r>
+        <w:t>.</w:t>
+      </w:r>
+      <w:r>
+        <w:br w:type="page"/>
+      </w:r>
+    </w:p>
     <w:p>
       <w:pPr>
         <w:pStyle w:val="Heading1"/>
       </w:pPr>
       <w:bookmarkStart w:id="1" w:name="_Toc86736191"/>
       <w:r>
+        <w:lastRenderedPageBreak/>
         <w:t>Project plan</w:t>
       </w:r>
       <w:bookmarkEnd w:id="1"/>
     </w:p>
     <w:p>
-      <w:r>
-        <w:t xml:space="preserve">Below is my project plan on </w:t>
-      </w:r>
-      <w:proofErr w:type="spellStart"/>
-      <w:r>
-        <w:t>trello</w:t>
-      </w:r>
-      <w:proofErr w:type="spellEnd"/>
-      <w:r>
-        <w:t xml:space="preserve"> which is available at the following link </w:t>
+      <w:pPr>
+        <w:pStyle w:val="Heading2"/>
+      </w:pPr>
+      <w:r>
+        <w:t>Initial Project Plan</w:t>
+      </w:r>
+    </w:p>
+    <w:p>
+      <w:r>
+        <w:t xml:space="preserve">Below is my </w:t>
+      </w:r>
+      <w:r>
+        <w:t xml:space="preserve">initial </w:t>
+      </w:r>
+      <w:r>
+        <w:t>project plan</w:t>
+      </w:r>
+      <w:r>
+        <w:t xml:space="preserve"> (Figure 2.1)</w:t>
+      </w:r>
+      <w:r>
+        <w:t xml:space="preserve"> on </w:t>
+      </w:r>
+      <w:r>
+        <w:t>Trello</w:t>
+      </w:r>
+      <w:r>
+        <w:t xml:space="preserve"> </w:t>
+      </w:r>
+      <w:sdt>
+        <w:sdtPr>
+          <w:id w:val="-566109993"/>
+          <w:citation/>
+        </w:sdtPr>
+        <w:sdtContent>
+          <w:r>
+            <w:fldChar w:fldCharType="begin"/>
+          </w:r>
+          <w:r>
+            <w:instrText xml:space="preserve">CITATION Trello \l 2057 </w:instrText>
+          </w:r>
+          <w:r>
+            <w:fldChar w:fldCharType="separate"/>
+          </w:r>
+          <w:r>
+            <w:rPr>
+              <w:noProof/>
+            </w:rPr>
+            <w:t>(Atlassian, 2021)</w:t>
+          </w:r>
+          <w:r>
+            <w:fldChar w:fldCharType="end"/>
+          </w:r>
+        </w:sdtContent>
+      </w:sdt>
+      <w:r>
+        <w:t xml:space="preserve"> </w:t>
+      </w:r>
+      <w:r>
+        <w:t>which is available at the following link</w:t>
+      </w:r>
+      <w:r>
+        <w:t xml:space="preserve"> -</w:t>
+      </w:r>
+      <w:r>
+        <w:t xml:space="preserve"> </w:t>
       </w:r>
       <w:hyperlink r:id="rId8" w:history="1">
         <w:r>
           <w:rPr>
             <w:rStyle w:val="Hyperlink"/>
           </w:rPr>
-          <w:t>https://trello.com/b/52RjdOfo/p3d-a</w:t>
-        </w:r>
-        <w:r>
-          <w:rPr>
-            <w:rStyle w:val="Hyperlink"/>
-          </w:rPr>
-          <w:t>s</w:t>
-        </w:r>
-        <w:r>
-          <w:rPr>
-            <w:rStyle w:val="Hyperlink"/>
-          </w:rPr>
-          <w:t>signment</w:t>
+          <w:t>https://trello.com/b/x2qX9eYN/p3d-asignment</w:t>
         </w:r>
       </w:hyperlink>
-    </w:p>
-    <w:p/>
-    <w:p>
-      <w:pPr>
-        <w:ind w:left="-1134" w:right="-1039"/>
+      <w:r>
+        <w:t>.</w:t>
+      </w:r>
+    </w:p>
+    <w:p>
+      <w:r>
+        <w:t>All expandable cards are also shown below (Figures 2.2 – 2.7)</w:t>
+      </w:r>
+    </w:p>
+    <w:p>
+      <w:pPr>
+        <w:ind w:left="-1134" w:right="-897"/>
         <w:jc w:val="center"/>
-      </w:pPr>
-      <w:r>
+        <w:rPr>
+          <w:noProof/>
+        </w:rPr>
+      </w:pPr>
+      <w:r>
+        <w:rPr>
+          <w:noProof/>
+        </w:rPr>
         <w:drawing>
-          <wp:inline distT="0" distB="0" distL="0" distR="0" wp14:anchorId="090F0C48" wp14:editId="10204E7D">
-            <wp:extent cx="6639689" cy="2579077"/>
-            <wp:effectExtent l="0" t="0" r="0" b="0"/>
+          <wp:inline distT="0" distB="0" distL="0" distR="0" wp14:anchorId="19E3790A" wp14:editId="6B192F85">
+            <wp:extent cx="5731510" cy="3223895"/>
+            <wp:effectExtent l="0" t="0" r="2540" b="0"/>
             <wp:docPr id="1" name="Picture 1"/>
             <wp:cNvGraphicFramePr>
               <a:graphicFrameLocks xmlns:a="http://schemas.openxmlformats.org/drawingml/2006/main" noChangeAspect="1"/>
@@ -1501,7 +1776,7 @@
                   <pic:spPr>
                     <a:xfrm>
                       <a:off x="0" y="0"/>
-                      <a:ext cx="6655248" cy="2585121"/>
+                      <a:ext cx="5731510" cy="3223895"/>
                     </a:xfrm>
                     <a:prstGeom prst="rect">
                       <a:avLst/>
@@ -1516,10 +1791,1751 @@
     </w:p>
     <w:p>
       <w:pPr>
+        <w:ind w:left="0"/>
+        <w:jc w:val="center"/>
+        <w:rPr>
+          <w:noProof/>
+        </w:rPr>
+      </w:pPr>
+      <w:r>
+        <w:rPr>
+          <w:noProof/>
+        </w:rPr>
+        <w:t xml:space="preserve">Figure 2.1 – Initial project plan on Trello </w:t>
+      </w:r>
+      <w:sdt>
+        <w:sdtPr>
+          <w:rPr>
+            <w:noProof/>
+          </w:rPr>
+          <w:id w:val="845983247"/>
+          <w:citation/>
+        </w:sdtPr>
+        <w:sdtContent>
+          <w:r>
+            <w:rPr>
+              <w:noProof/>
+            </w:rPr>
+            <w:fldChar w:fldCharType="begin"/>
+          </w:r>
+          <w:r>
+            <w:rPr>
+              <w:noProof/>
+            </w:rPr>
+            <w:instrText xml:space="preserve">CITATION Trello \l 2057 </w:instrText>
+          </w:r>
+          <w:r>
+            <w:rPr>
+              <w:noProof/>
+            </w:rPr>
+            <w:fldChar w:fldCharType="separate"/>
+          </w:r>
+          <w:r>
+            <w:rPr>
+              <w:noProof/>
+            </w:rPr>
+            <w:t>(Atlassian, 2021)</w:t>
+          </w:r>
+          <w:r>
+            <w:rPr>
+              <w:noProof/>
+            </w:rPr>
+            <w:fldChar w:fldCharType="end"/>
+          </w:r>
+        </w:sdtContent>
+      </w:sdt>
+    </w:p>
+    <w:p>
+      <w:pPr>
+        <w:jc w:val="center"/>
+        <w:rPr>
+          <w:noProof/>
+        </w:rPr>
+      </w:pPr>
+      <w:r>
+        <w:rPr>
+          <w:noProof/>
+        </w:rPr>
+        <w:drawing>
+          <wp:inline distT="0" distB="0" distL="0" distR="0" wp14:anchorId="542AE928" wp14:editId="00B533DD">
+            <wp:extent cx="3733800" cy="4522425"/>
+            <wp:effectExtent l="0" t="0" r="0" b="0"/>
+            <wp:docPr id="3" name="Picture 3"/>
+            <wp:cNvGraphicFramePr>
+              <a:graphicFrameLocks xmlns:a="http://schemas.openxmlformats.org/drawingml/2006/main" noChangeAspect="1"/>
+            </wp:cNvGraphicFramePr>
+            <a:graphic xmlns:a="http://schemas.openxmlformats.org/drawingml/2006/main">
+              <a:graphicData uri="http://schemas.openxmlformats.org/drawingml/2006/picture">
+                <pic:pic xmlns:pic="http://schemas.openxmlformats.org/drawingml/2006/picture">
+                  <pic:nvPicPr>
+                    <pic:cNvPr id="1" name=""/>
+                    <pic:cNvPicPr/>
+                  </pic:nvPicPr>
+                  <pic:blipFill>
+                    <a:blip r:embed="rId10"/>
+                    <a:stretch>
+                      <a:fillRect/>
+                    </a:stretch>
+                  </pic:blipFill>
+                  <pic:spPr>
+                    <a:xfrm>
+                      <a:off x="0" y="0"/>
+                      <a:ext cx="3765828" cy="4561218"/>
+                    </a:xfrm>
+                    <a:prstGeom prst="rect">
+                      <a:avLst/>
+                    </a:prstGeom>
+                  </pic:spPr>
+                </pic:pic>
+              </a:graphicData>
+            </a:graphic>
+          </wp:inline>
+        </w:drawing>
+      </w:r>
+    </w:p>
+    <w:p>
+      <w:pPr>
+        <w:jc w:val="center"/>
+        <w:rPr>
+          <w:noProof/>
+        </w:rPr>
+      </w:pPr>
+      <w:r>
+        <w:rPr>
+          <w:noProof/>
+        </w:rPr>
+        <w:t>Figure 2.2 – Model house card</w:t>
+      </w:r>
+    </w:p>
+    <w:p>
+      <w:pPr>
+        <w:jc w:val="center"/>
+        <w:rPr>
+          <w:noProof/>
+        </w:rPr>
+      </w:pPr>
+      <w:r>
+        <w:rPr>
+          <w:noProof/>
+        </w:rPr>
+        <w:lastRenderedPageBreak/>
+        <w:drawing>
+          <wp:inline distT="0" distB="0" distL="0" distR="0" wp14:anchorId="0E908FA7" wp14:editId="39242D12">
+            <wp:extent cx="3787140" cy="4594399"/>
+            <wp:effectExtent l="0" t="0" r="3810" b="0"/>
+            <wp:docPr id="4" name="Picture 4"/>
+            <wp:cNvGraphicFramePr>
+              <a:graphicFrameLocks xmlns:a="http://schemas.openxmlformats.org/drawingml/2006/main" noChangeAspect="1"/>
+            </wp:cNvGraphicFramePr>
+            <a:graphic xmlns:a="http://schemas.openxmlformats.org/drawingml/2006/main">
+              <a:graphicData uri="http://schemas.openxmlformats.org/drawingml/2006/picture">
+                <pic:pic xmlns:pic="http://schemas.openxmlformats.org/drawingml/2006/picture">
+                  <pic:nvPicPr>
+                    <pic:cNvPr id="4" name="Picture 4"/>
+                    <pic:cNvPicPr/>
+                  </pic:nvPicPr>
+                  <pic:blipFill>
+                    <a:blip r:embed="rId11">
+                      <a:extLst>
+                        <a:ext uri="{28A0092B-C50C-407E-A947-70E740481C1C}">
+                          <a14:useLocalDpi xmlns:a14="http://schemas.microsoft.com/office/drawing/2010/main" val="0"/>
+                        </a:ext>
+                      </a:extLst>
+                    </a:blip>
+                    <a:stretch>
+                      <a:fillRect/>
+                    </a:stretch>
+                  </pic:blipFill>
+                  <pic:spPr>
+                    <a:xfrm>
+                      <a:off x="0" y="0"/>
+                      <a:ext cx="3799218" cy="4609052"/>
+                    </a:xfrm>
+                    <a:prstGeom prst="rect">
+                      <a:avLst/>
+                    </a:prstGeom>
+                  </pic:spPr>
+                </pic:pic>
+              </a:graphicData>
+            </a:graphic>
+          </wp:inline>
+        </w:drawing>
+      </w:r>
+    </w:p>
+    <w:p>
+      <w:pPr>
+        <w:jc w:val="center"/>
+        <w:rPr>
+          <w:noProof/>
+        </w:rPr>
+      </w:pPr>
+      <w:r>
+        <w:rPr>
+          <w:noProof/>
+        </w:rPr>
+        <w:t>Figure 2.3 – Create Fixtures / Furniture card</w:t>
+      </w:r>
+    </w:p>
+    <w:p>
+      <w:pPr>
+        <w:jc w:val="center"/>
+        <w:rPr>
+          <w:noProof/>
+        </w:rPr>
+      </w:pPr>
+      <w:r>
+        <w:rPr>
+          <w:noProof/>
+        </w:rPr>
+        <w:drawing>
+          <wp:inline distT="0" distB="0" distL="0" distR="0" wp14:anchorId="29B34100" wp14:editId="0B4D943D">
+            <wp:extent cx="3787140" cy="4582092"/>
+            <wp:effectExtent l="0" t="0" r="3810" b="9525"/>
+            <wp:docPr id="5" name="Picture 5"/>
+            <wp:cNvGraphicFramePr>
+              <a:graphicFrameLocks xmlns:a="http://schemas.openxmlformats.org/drawingml/2006/main" noChangeAspect="1"/>
+            </wp:cNvGraphicFramePr>
+            <a:graphic xmlns:a="http://schemas.openxmlformats.org/drawingml/2006/main">
+              <a:graphicData uri="http://schemas.openxmlformats.org/drawingml/2006/picture">
+                <pic:pic xmlns:pic="http://schemas.openxmlformats.org/drawingml/2006/picture">
+                  <pic:nvPicPr>
+                    <pic:cNvPr id="1" name=""/>
+                    <pic:cNvPicPr/>
+                  </pic:nvPicPr>
+                  <pic:blipFill>
+                    <a:blip r:embed="rId12"/>
+                    <a:stretch>
+                      <a:fillRect/>
+                    </a:stretch>
+                  </pic:blipFill>
+                  <pic:spPr>
+                    <a:xfrm>
+                      <a:off x="0" y="0"/>
+                      <a:ext cx="3806243" cy="4605205"/>
+                    </a:xfrm>
+                    <a:prstGeom prst="rect">
+                      <a:avLst/>
+                    </a:prstGeom>
+                  </pic:spPr>
+                </pic:pic>
+              </a:graphicData>
+            </a:graphic>
+          </wp:inline>
+        </w:drawing>
+      </w:r>
+    </w:p>
+    <w:p>
+      <w:pPr>
+        <w:jc w:val="center"/>
+        <w:rPr>
+          <w:noProof/>
+        </w:rPr>
+      </w:pPr>
+      <w:r>
+        <w:rPr>
+          <w:noProof/>
+        </w:rPr>
+        <w:t>Figure 2.4 – Interactable Object Models card</w:t>
+      </w:r>
+    </w:p>
+    <w:p>
+      <w:pPr>
+        <w:jc w:val="center"/>
+        <w:rPr>
+          <w:noProof/>
+        </w:rPr>
+      </w:pPr>
+      <w:r>
+        <w:rPr>
+          <w:noProof/>
+        </w:rPr>
+        <w:lastRenderedPageBreak/>
+        <w:drawing>
+          <wp:inline distT="0" distB="0" distL="0" distR="0" wp14:anchorId="4646DBFD" wp14:editId="1BF661ED">
+            <wp:extent cx="3786918" cy="4594860"/>
+            <wp:effectExtent l="0" t="0" r="4445" b="0"/>
+            <wp:docPr id="6" name="Picture 6"/>
+            <wp:cNvGraphicFramePr>
+              <a:graphicFrameLocks xmlns:a="http://schemas.openxmlformats.org/drawingml/2006/main" noChangeAspect="1"/>
+            </wp:cNvGraphicFramePr>
+            <a:graphic xmlns:a="http://schemas.openxmlformats.org/drawingml/2006/main">
+              <a:graphicData uri="http://schemas.openxmlformats.org/drawingml/2006/picture">
+                <pic:pic xmlns:pic="http://schemas.openxmlformats.org/drawingml/2006/picture">
+                  <pic:nvPicPr>
+                    <pic:cNvPr id="1" name=""/>
+                    <pic:cNvPicPr/>
+                  </pic:nvPicPr>
+                  <pic:blipFill>
+                    <a:blip r:embed="rId13"/>
+                    <a:stretch>
+                      <a:fillRect/>
+                    </a:stretch>
+                  </pic:blipFill>
+                  <pic:spPr>
+                    <a:xfrm>
+                      <a:off x="0" y="0"/>
+                      <a:ext cx="3794860" cy="4604496"/>
+                    </a:xfrm>
+                    <a:prstGeom prst="rect">
+                      <a:avLst/>
+                    </a:prstGeom>
+                  </pic:spPr>
+                </pic:pic>
+              </a:graphicData>
+            </a:graphic>
+          </wp:inline>
+        </w:drawing>
+      </w:r>
+    </w:p>
+    <w:p>
+      <w:pPr>
+        <w:jc w:val="center"/>
+        <w:rPr>
+          <w:noProof/>
+        </w:rPr>
+      </w:pPr>
+      <w:r>
+        <w:rPr>
+          <w:noProof/>
+        </w:rPr>
+        <w:t>Figure 2.5 – Report card</w:t>
+      </w:r>
+    </w:p>
+    <w:p>
+      <w:pPr>
+        <w:jc w:val="center"/>
+        <w:rPr>
+          <w:noProof/>
+        </w:rPr>
+      </w:pPr>
+      <w:r>
+        <w:rPr>
+          <w:noProof/>
+        </w:rPr>
+        <w:drawing>
+          <wp:inline distT="0" distB="0" distL="0" distR="0" wp14:anchorId="4CE9A354" wp14:editId="77F39C7E">
+            <wp:extent cx="3783330" cy="4587659"/>
+            <wp:effectExtent l="0" t="0" r="7620" b="3810"/>
+            <wp:docPr id="8" name="Picture 8"/>
+            <wp:cNvGraphicFramePr>
+              <a:graphicFrameLocks xmlns:a="http://schemas.openxmlformats.org/drawingml/2006/main" noChangeAspect="1"/>
+            </wp:cNvGraphicFramePr>
+            <a:graphic xmlns:a="http://schemas.openxmlformats.org/drawingml/2006/main">
+              <a:graphicData uri="http://schemas.openxmlformats.org/drawingml/2006/picture">
+                <pic:pic xmlns:pic="http://schemas.openxmlformats.org/drawingml/2006/picture">
+                  <pic:nvPicPr>
+                    <pic:cNvPr id="1" name=""/>
+                    <pic:cNvPicPr/>
+                  </pic:nvPicPr>
+                  <pic:blipFill>
+                    <a:blip r:embed="rId14"/>
+                    <a:stretch>
+                      <a:fillRect/>
+                    </a:stretch>
+                  </pic:blipFill>
+                  <pic:spPr>
+                    <a:xfrm>
+                      <a:off x="0" y="0"/>
+                      <a:ext cx="3800589" cy="4608587"/>
+                    </a:xfrm>
+                    <a:prstGeom prst="rect">
+                      <a:avLst/>
+                    </a:prstGeom>
+                  </pic:spPr>
+                </pic:pic>
+              </a:graphicData>
+            </a:graphic>
+          </wp:inline>
+        </w:drawing>
+      </w:r>
+    </w:p>
+    <w:p>
+      <w:pPr>
+        <w:ind w:left="0"/>
+        <w:jc w:val="center"/>
+        <w:rPr>
+          <w:noProof/>
+        </w:rPr>
+      </w:pPr>
+      <w:r>
+        <w:rPr>
+          <w:noProof/>
+        </w:rPr>
+        <w:t>Figure 2.6 – Sounds card</w:t>
+      </w:r>
+    </w:p>
+    <w:p>
+      <w:pPr>
+        <w:jc w:val="center"/>
+        <w:rPr>
+          <w:noProof/>
+        </w:rPr>
+      </w:pPr>
+      <w:r>
+        <w:rPr>
+          <w:noProof/>
+        </w:rPr>
+        <w:lastRenderedPageBreak/>
+        <w:drawing>
+          <wp:inline distT="0" distB="0" distL="0" distR="0" wp14:anchorId="748C74DE" wp14:editId="3A8D635E">
+            <wp:extent cx="3726180" cy="4515252"/>
+            <wp:effectExtent l="0" t="0" r="7620" b="0"/>
+            <wp:docPr id="9" name="Picture 9"/>
+            <wp:cNvGraphicFramePr>
+              <a:graphicFrameLocks xmlns:a="http://schemas.openxmlformats.org/drawingml/2006/main" noChangeAspect="1"/>
+            </wp:cNvGraphicFramePr>
+            <a:graphic xmlns:a="http://schemas.openxmlformats.org/drawingml/2006/main">
+              <a:graphicData uri="http://schemas.openxmlformats.org/drawingml/2006/picture">
+                <pic:pic xmlns:pic="http://schemas.openxmlformats.org/drawingml/2006/picture">
+                  <pic:nvPicPr>
+                    <pic:cNvPr id="1" name=""/>
+                    <pic:cNvPicPr/>
+                  </pic:nvPicPr>
+                  <pic:blipFill>
+                    <a:blip r:embed="rId15"/>
+                    <a:stretch>
+                      <a:fillRect/>
+                    </a:stretch>
+                  </pic:blipFill>
+                  <pic:spPr>
+                    <a:xfrm>
+                      <a:off x="0" y="0"/>
+                      <a:ext cx="3736271" cy="4527480"/>
+                    </a:xfrm>
+                    <a:prstGeom prst="rect">
+                      <a:avLst/>
+                    </a:prstGeom>
+                  </pic:spPr>
+                </pic:pic>
+              </a:graphicData>
+            </a:graphic>
+          </wp:inline>
+        </w:drawing>
+      </w:r>
+    </w:p>
+    <w:p>
+      <w:pPr>
+        <w:ind w:left="0"/>
+        <w:jc w:val="center"/>
+        <w:rPr>
+          <w:noProof/>
+        </w:rPr>
+      </w:pPr>
+      <w:r>
+        <w:rPr>
+          <w:noProof/>
+        </w:rPr>
+        <w:t>Figure 2.7 – Forest Scene card</w:t>
+      </w:r>
+      <w:r>
+        <w:rPr>
+          <w:noProof/>
+        </w:rPr>
+        <w:br w:type="page"/>
+      </w:r>
+    </w:p>
+    <w:p>
+      <w:pPr>
+        <w:pStyle w:val="Heading2"/>
+      </w:pPr>
+      <w:r>
+        <w:lastRenderedPageBreak/>
+        <w:t>Week 1</w:t>
+      </w:r>
+    </w:p>
+    <w:p>
+      <w:r>
+        <w:t xml:space="preserve">The </w:t>
+      </w:r>
+      <w:r>
+        <w:t>plan for week 1 is as follows</w:t>
+      </w:r>
+    </w:p>
+    <w:p>
+      <w:pPr>
+        <w:pStyle w:val="ListParagraph"/>
+        <w:numPr>
+          <w:ilvl w:val="0"/>
+          <w:numId w:val="26"/>
+        </w:numPr>
+      </w:pPr>
+      <w:r>
+        <w:t xml:space="preserve">Setup the Unity </w:t>
+      </w:r>
+      <w:sdt>
+        <w:sdtPr>
+          <w:id w:val="144786183"/>
+          <w:citation/>
+        </w:sdtPr>
+        <w:sdtContent>
+          <w:r>
+            <w:fldChar w:fldCharType="begin"/>
+          </w:r>
+          <w:r>
+            <w:instrText xml:space="preserve">CITATION Unity \l 2057 </w:instrText>
+          </w:r>
+          <w:r>
+            <w:fldChar w:fldCharType="separate"/>
+          </w:r>
+          <w:r>
+            <w:rPr>
+              <w:noProof/>
+            </w:rPr>
+            <w:t>(Unity, 2021)</w:t>
+          </w:r>
+          <w:r>
+            <w:fldChar w:fldCharType="end"/>
+          </w:r>
+        </w:sdtContent>
+      </w:sdt>
+      <w:r>
+        <w:t xml:space="preserve"> </w:t>
+      </w:r>
+      <w:r>
+        <w:t>p</w:t>
+      </w:r>
+      <w:r>
+        <w:t xml:space="preserve">roject using the </w:t>
+      </w:r>
+      <w:proofErr w:type="gramStart"/>
+      <w:r>
+        <w:t>h</w:t>
+      </w:r>
+      <w:r>
+        <w:t>igh definition</w:t>
+      </w:r>
+      <w:proofErr w:type="gramEnd"/>
+      <w:r>
+        <w:t xml:space="preserve"> render pipeline</w:t>
+      </w:r>
+      <w:r>
+        <w:t xml:space="preserve"> (HDRP)</w:t>
+      </w:r>
+      <w:r>
+        <w:t>.</w:t>
+      </w:r>
+    </w:p>
+    <w:p>
+      <w:pPr>
+        <w:pStyle w:val="ListParagraph"/>
+        <w:numPr>
+          <w:ilvl w:val="0"/>
+          <w:numId w:val="26"/>
+        </w:numPr>
+      </w:pPr>
+      <w:r>
+        <w:t>Create the main scene and add a Terrain</w:t>
+      </w:r>
+      <w:r>
+        <w:t>.</w:t>
+      </w:r>
+    </w:p>
+    <w:p>
+      <w:pPr>
+        <w:pStyle w:val="ListParagraph"/>
+        <w:numPr>
+          <w:ilvl w:val="0"/>
+          <w:numId w:val="26"/>
+        </w:numPr>
+      </w:pPr>
+      <w:r>
+        <w:t>P</w:t>
+      </w:r>
+      <w:r>
+        <w:t xml:space="preserve">aint textures </w:t>
+      </w:r>
+      <w:r>
+        <w:t xml:space="preserve">on the terrain from the </w:t>
+      </w:r>
+      <w:r>
+        <w:t>Forest Environment - Dynamic Nature</w:t>
+      </w:r>
+      <w:r>
+        <w:t xml:space="preserve"> </w:t>
+      </w:r>
+      <w:sdt>
+        <w:sdtPr>
+          <w:id w:val="1379969281"/>
+          <w:citation/>
+        </w:sdtPr>
+        <w:sdtContent>
+          <w:r>
+            <w:fldChar w:fldCharType="begin"/>
+          </w:r>
+          <w:r>
+            <w:instrText xml:space="preserve">CITATION ForestEnvironment \l 2057 </w:instrText>
+          </w:r>
+          <w:r>
+            <w:fldChar w:fldCharType="separate"/>
+          </w:r>
+          <w:r>
+            <w:rPr>
+              <w:noProof/>
+            </w:rPr>
+            <w:t>(NatureManufacture, 2021)</w:t>
+          </w:r>
+          <w:r>
+            <w:fldChar w:fldCharType="end"/>
+          </w:r>
+        </w:sdtContent>
+      </w:sdt>
+      <w:r>
+        <w:t xml:space="preserve"> asset pack.</w:t>
+      </w:r>
+    </w:p>
+    <w:p>
+      <w:pPr>
+        <w:pStyle w:val="ListParagraph"/>
+        <w:numPr>
+          <w:ilvl w:val="0"/>
+          <w:numId w:val="26"/>
+        </w:numPr>
+      </w:pPr>
+      <w:r>
+        <w:t>Add</w:t>
+      </w:r>
+      <w:r>
+        <w:t xml:space="preserve"> </w:t>
+      </w:r>
+      <w:r>
+        <w:t>T</w:t>
+      </w:r>
+      <w:r>
+        <w:t>rees on</w:t>
+      </w:r>
+      <w:r>
+        <w:t xml:space="preserve"> the terrain using the </w:t>
+      </w:r>
+      <w:r>
+        <w:t>Mountain Trees - Dynamic Nature</w:t>
+      </w:r>
+      <w:r>
+        <w:t xml:space="preserve"> </w:t>
+      </w:r>
+      <w:sdt>
+        <w:sdtPr>
+          <w:id w:val="79409386"/>
+          <w:citation/>
+        </w:sdtPr>
+        <w:sdtContent>
+          <w:r>
+            <w:fldChar w:fldCharType="begin"/>
+          </w:r>
+          <w:r>
+            <w:instrText xml:space="preserve">CITATION MountainTrees \l 2057 </w:instrText>
+          </w:r>
+          <w:r>
+            <w:fldChar w:fldCharType="separate"/>
+          </w:r>
+          <w:r>
+            <w:rPr>
+              <w:noProof/>
+            </w:rPr>
+            <w:t>(NatureManufacture, 2021)</w:t>
+          </w:r>
+          <w:r>
+            <w:fldChar w:fldCharType="end"/>
+          </w:r>
+        </w:sdtContent>
+      </w:sdt>
+      <w:r>
+        <w:t xml:space="preserve"> asset pack</w:t>
+      </w:r>
+      <w:r>
+        <w:t>.</w:t>
+      </w:r>
+    </w:p>
+    <w:p>
+      <w:pPr>
+        <w:pStyle w:val="ListParagraph"/>
+        <w:numPr>
+          <w:ilvl w:val="0"/>
+          <w:numId w:val="26"/>
+        </w:numPr>
+      </w:pPr>
+      <w:r>
+        <w:t xml:space="preserve">Implement the characters movement using the </w:t>
+      </w:r>
+      <w:r>
+        <w:t>Starter Assets - First Person Character Controller</w:t>
+      </w:r>
+      <w:r>
+        <w:t xml:space="preserve"> </w:t>
+      </w:r>
+      <w:sdt>
+        <w:sdtPr>
+          <w:id w:val="1873106082"/>
+          <w:citation/>
+        </w:sdtPr>
+        <w:sdtContent>
+          <w:r>
+            <w:fldChar w:fldCharType="begin"/>
+          </w:r>
+          <w:r>
+            <w:instrText xml:space="preserve">CITATION FPSController \l 2057 </w:instrText>
+          </w:r>
+          <w:r>
+            <w:fldChar w:fldCharType="separate"/>
+          </w:r>
+          <w:r>
+            <w:rPr>
+              <w:noProof/>
+            </w:rPr>
+            <w:t>(Unity, 2021)</w:t>
+          </w:r>
+          <w:r>
+            <w:fldChar w:fldCharType="end"/>
+          </w:r>
+        </w:sdtContent>
+      </w:sdt>
+      <w:r>
+        <w:t xml:space="preserve"> as a base to build upon.</w:t>
+      </w:r>
+    </w:p>
+    <w:p>
+      <w:pPr>
+        <w:pStyle w:val="ListParagraph"/>
+        <w:numPr>
+          <w:ilvl w:val="0"/>
+          <w:numId w:val="26"/>
+        </w:numPr>
+      </w:pPr>
+      <w:r>
+        <w:t xml:space="preserve">Start Modelling house using Blender </w:t>
+      </w:r>
+      <w:sdt>
+        <w:sdtPr>
+          <w:id w:val="260734884"/>
+          <w:citation/>
+        </w:sdtPr>
+        <w:sdtContent>
+          <w:r>
+            <w:fldChar w:fldCharType="begin"/>
+          </w:r>
+          <w:r>
+            <w:instrText xml:space="preserve"> CITATION Blender \l 2057 </w:instrText>
+          </w:r>
+          <w:r>
+            <w:fldChar w:fldCharType="separate"/>
+          </w:r>
+          <w:r>
+            <w:rPr>
+              <w:noProof/>
+            </w:rPr>
+            <w:t>(Blender, 2021)</w:t>
+          </w:r>
+          <w:r>
+            <w:fldChar w:fldCharType="end"/>
+          </w:r>
+        </w:sdtContent>
+      </w:sdt>
+    </w:p>
+    <w:p>
+      <w:pPr>
+        <w:ind w:left="502"/>
+      </w:pPr>
+      <w:r>
+        <w:t>The updated Trello</w:t>
+      </w:r>
+      <w:r>
+        <w:t xml:space="preserve"> </w:t>
+      </w:r>
+      <w:sdt>
+        <w:sdtPr>
+          <w:id w:val="1093670020"/>
+          <w:citation/>
+        </w:sdtPr>
+        <w:sdtContent>
+          <w:r>
+            <w:fldChar w:fldCharType="begin"/>
+          </w:r>
+          <w:r>
+            <w:instrText xml:space="preserve">CITATION Trello \l 2057 </w:instrText>
+          </w:r>
+          <w:r>
+            <w:fldChar w:fldCharType="separate"/>
+          </w:r>
+          <w:r>
+            <w:rPr>
+              <w:noProof/>
+            </w:rPr>
+            <w:t>(Atlassian, 2021)</w:t>
+          </w:r>
+          <w:r>
+            <w:fldChar w:fldCharType="end"/>
+          </w:r>
+        </w:sdtContent>
+      </w:sdt>
+      <w:r>
+        <w:t xml:space="preserve"> board at the end of week 1 is shown below (Figure 2.</w:t>
+      </w:r>
+      <w:r>
+        <w:t>8</w:t>
+      </w:r>
+      <w:r>
+        <w:t>)</w:t>
+      </w:r>
+      <w:r>
+        <w:t xml:space="preserve"> as well as the relevant expanded forest scene card (Figures 2.9)</w:t>
+      </w:r>
+      <w:r>
+        <w:t xml:space="preserve"> and report card (Figure 2.10).</w:t>
+      </w:r>
+    </w:p>
+    <w:p>
+      <w:pPr>
+        <w:ind w:left="-1134" w:right="-897"/>
+        <w:jc w:val="center"/>
+      </w:pPr>
+      <w:r>
+        <w:drawing>
+          <wp:inline distT="0" distB="0" distL="0" distR="0" wp14:anchorId="6867A4AD" wp14:editId="1FBDF9E1">
+            <wp:extent cx="5731368" cy="3223895"/>
+            <wp:effectExtent l="0" t="0" r="3175" b="0"/>
+            <wp:docPr id="10" name="Picture 10"/>
+            <wp:cNvGraphicFramePr>
+              <a:graphicFrameLocks xmlns:a="http://schemas.openxmlformats.org/drawingml/2006/main" noChangeAspect="1"/>
+            </wp:cNvGraphicFramePr>
+            <a:graphic xmlns:a="http://schemas.openxmlformats.org/drawingml/2006/main">
+              <a:graphicData uri="http://schemas.openxmlformats.org/drawingml/2006/picture">
+                <pic:pic xmlns:pic="http://schemas.openxmlformats.org/drawingml/2006/picture">
+                  <pic:nvPicPr>
+                    <pic:cNvPr id="10" name="Picture 10"/>
+                    <pic:cNvPicPr/>
+                  </pic:nvPicPr>
+                  <pic:blipFill>
+                    <a:blip r:embed="rId16" cstate="print">
+                      <a:extLst>
+                        <a:ext uri="{28A0092B-C50C-407E-A947-70E740481C1C}">
+                          <a14:useLocalDpi xmlns:a14="http://schemas.microsoft.com/office/drawing/2010/main" val="0"/>
+                        </a:ext>
+                      </a:extLst>
+                    </a:blip>
+                    <a:stretch>
+                      <a:fillRect/>
+                    </a:stretch>
+                  </pic:blipFill>
+                  <pic:spPr>
+                    <a:xfrm>
+                      <a:off x="0" y="0"/>
+                      <a:ext cx="5731368" cy="3223895"/>
+                    </a:xfrm>
+                    <a:prstGeom prst="rect">
+                      <a:avLst/>
+                    </a:prstGeom>
+                  </pic:spPr>
+                </pic:pic>
+              </a:graphicData>
+            </a:graphic>
+          </wp:inline>
+        </w:drawing>
+      </w:r>
+    </w:p>
+    <w:p>
+      <w:pPr>
+        <w:jc w:val="center"/>
+      </w:pPr>
+      <w:r>
+        <w:t xml:space="preserve">Figure 2.8 – Trello </w:t>
+      </w:r>
+      <w:sdt>
+        <w:sdtPr>
+          <w:id w:val="-1848014516"/>
+          <w:citation/>
+        </w:sdtPr>
+        <w:sdtContent>
+          <w:r>
+            <w:fldChar w:fldCharType="begin"/>
+          </w:r>
+          <w:r>
+            <w:instrText xml:space="preserve">CITATION Trello \l 2057 </w:instrText>
+          </w:r>
+          <w:r>
+            <w:fldChar w:fldCharType="separate"/>
+          </w:r>
+          <w:r>
+            <w:rPr>
+              <w:noProof/>
+            </w:rPr>
+            <w:t>(Atlassian, 2021)</w:t>
+          </w:r>
+          <w:r>
+            <w:fldChar w:fldCharType="end"/>
+          </w:r>
+        </w:sdtContent>
+      </w:sdt>
+      <w:r>
+        <w:t xml:space="preserve"> board status at the end of week 1</w:t>
+      </w:r>
+    </w:p>
+    <w:p>
+      <w:pPr>
+        <w:jc w:val="center"/>
+      </w:pPr>
+      <w:r>
+        <w:drawing>
+          <wp:inline distT="0" distB="0" distL="0" distR="0" wp14:anchorId="7989222A" wp14:editId="14A75408">
+            <wp:extent cx="2625090" cy="3186127"/>
+            <wp:effectExtent l="0" t="0" r="3810" b="0"/>
+            <wp:docPr id="11" name="Picture 11"/>
+            <wp:cNvGraphicFramePr>
+              <a:graphicFrameLocks xmlns:a="http://schemas.openxmlformats.org/drawingml/2006/main" noChangeAspect="1"/>
+            </wp:cNvGraphicFramePr>
+            <a:graphic xmlns:a="http://schemas.openxmlformats.org/drawingml/2006/main">
+              <a:graphicData uri="http://schemas.openxmlformats.org/drawingml/2006/picture">
+                <pic:pic xmlns:pic="http://schemas.openxmlformats.org/drawingml/2006/picture">
+                  <pic:nvPicPr>
+                    <pic:cNvPr id="1" name=""/>
+                    <pic:cNvPicPr/>
+                  </pic:nvPicPr>
+                  <pic:blipFill>
+                    <a:blip r:embed="rId17"/>
+                    <a:stretch>
+                      <a:fillRect/>
+                    </a:stretch>
+                  </pic:blipFill>
+                  <pic:spPr>
+                    <a:xfrm>
+                      <a:off x="0" y="0"/>
+                      <a:ext cx="2648663" cy="3214738"/>
+                    </a:xfrm>
+                    <a:prstGeom prst="rect">
+                      <a:avLst/>
+                    </a:prstGeom>
+                  </pic:spPr>
+                </pic:pic>
+              </a:graphicData>
+            </a:graphic>
+          </wp:inline>
+        </w:drawing>
+      </w:r>
+    </w:p>
+    <w:p>
+      <w:pPr>
+        <w:ind w:left="2302" w:firstLine="578"/>
+      </w:pPr>
+      <w:r>
+        <w:t>Figure 2.9 – Fore</w:t>
+      </w:r>
+      <w:r>
+        <w:t>s</w:t>
+      </w:r>
+      <w:r>
+        <w:t>t scene card updated</w:t>
+      </w:r>
+    </w:p>
+    <w:p>
+      <w:pPr>
+        <w:jc w:val="center"/>
+      </w:pPr>
+      <w:r>
+        <w:lastRenderedPageBreak/>
+        <w:drawing>
+          <wp:inline distT="0" distB="0" distL="0" distR="0" wp14:anchorId="23E745F2" wp14:editId="7A730AEF">
+            <wp:extent cx="2899661" cy="3509314"/>
+            <wp:effectExtent l="0" t="0" r="0" b="0"/>
+            <wp:docPr id="12" name="Picture 12"/>
+            <wp:cNvGraphicFramePr>
+              <a:graphicFrameLocks xmlns:a="http://schemas.openxmlformats.org/drawingml/2006/main" noChangeAspect="1"/>
+            </wp:cNvGraphicFramePr>
+            <a:graphic xmlns:a="http://schemas.openxmlformats.org/drawingml/2006/main">
+              <a:graphicData uri="http://schemas.openxmlformats.org/drawingml/2006/picture">
+                <pic:pic xmlns:pic="http://schemas.openxmlformats.org/drawingml/2006/picture">
+                  <pic:nvPicPr>
+                    <pic:cNvPr id="1" name=""/>
+                    <pic:cNvPicPr/>
+                  </pic:nvPicPr>
+                  <pic:blipFill>
+                    <a:blip r:embed="rId18"/>
+                    <a:stretch>
+                      <a:fillRect/>
+                    </a:stretch>
+                  </pic:blipFill>
+                  <pic:spPr>
+                    <a:xfrm>
+                      <a:off x="0" y="0"/>
+                      <a:ext cx="2899661" cy="3509314"/>
+                    </a:xfrm>
+                    <a:prstGeom prst="rect">
+                      <a:avLst/>
+                    </a:prstGeom>
+                  </pic:spPr>
+                </pic:pic>
+              </a:graphicData>
+            </a:graphic>
+          </wp:inline>
+        </w:drawing>
+      </w:r>
+    </w:p>
+    <w:p>
+      <w:pPr>
+        <w:jc w:val="center"/>
+      </w:pPr>
+      <w:r>
+        <w:t>Figure 2.10 – Report card updated</w:t>
+      </w:r>
+      <w:r>
+        <w:br w:type="page"/>
+      </w:r>
+    </w:p>
+    <w:p>
+      <w:pPr>
+        <w:pStyle w:val="Heading2"/>
+      </w:pPr>
+      <w:r>
+        <w:lastRenderedPageBreak/>
+        <w:t>Week 2</w:t>
+      </w:r>
+    </w:p>
+    <w:p>
+      <w:r>
+        <w:t>The plan for week 2 is as below</w:t>
+      </w:r>
+    </w:p>
+    <w:p>
+      <w:pPr>
+        <w:pStyle w:val="ListParagraph"/>
+        <w:numPr>
+          <w:ilvl w:val="0"/>
+          <w:numId w:val="27"/>
+        </w:numPr>
+      </w:pPr>
+      <w:r>
+        <w:t>Finish modelling the house</w:t>
+      </w:r>
+    </w:p>
+    <w:p>
+      <w:pPr>
+        <w:pStyle w:val="ListParagraph"/>
+        <w:numPr>
+          <w:ilvl w:val="0"/>
+          <w:numId w:val="27"/>
+        </w:numPr>
+      </w:pPr>
+      <w:r>
+        <w:t>UV unwrap the house</w:t>
+      </w:r>
+    </w:p>
+    <w:p>
+      <w:pPr>
+        <w:pStyle w:val="ListParagraph"/>
+        <w:numPr>
+          <w:ilvl w:val="0"/>
+          <w:numId w:val="27"/>
+        </w:numPr>
+      </w:pPr>
+      <w:r>
+        <w:t>Add textures and materials to the house model</w:t>
+      </w:r>
+    </w:p>
+    <w:p>
+      <w:pPr>
+        <w:pStyle w:val="ListParagraph"/>
+        <w:numPr>
+          <w:ilvl w:val="0"/>
+          <w:numId w:val="27"/>
+        </w:numPr>
+      </w:pPr>
+      <w:r>
+        <w:t>Model the doors</w:t>
+      </w:r>
+    </w:p>
+    <w:p>
+      <w:pPr>
+        <w:pStyle w:val="ListParagraph"/>
+        <w:numPr>
+          <w:ilvl w:val="0"/>
+          <w:numId w:val="27"/>
+        </w:numPr>
+      </w:pPr>
+      <w:r>
+        <w:t>Animate the doors</w:t>
+      </w:r>
+    </w:p>
+    <w:p>
+      <w:pPr>
+        <w:pStyle w:val="ListParagraph"/>
+        <w:numPr>
+          <w:ilvl w:val="0"/>
+          <w:numId w:val="27"/>
+        </w:numPr>
+      </w:pPr>
+      <w:r>
+        <w:t>Add trigger scripts to the doors</w:t>
+      </w:r>
+    </w:p>
+    <w:p>
+      <w:r>
+        <w:t xml:space="preserve">The updated Trello </w:t>
+      </w:r>
+      <w:sdt>
+        <w:sdtPr>
+          <w:id w:val="-430042386"/>
+          <w:citation/>
+        </w:sdtPr>
+        <w:sdtContent>
+          <w:r>
+            <w:fldChar w:fldCharType="begin"/>
+          </w:r>
+          <w:r>
+            <w:instrText xml:space="preserve">CITATION Trello \l 2057 </w:instrText>
+          </w:r>
+          <w:r>
+            <w:fldChar w:fldCharType="separate"/>
+          </w:r>
+          <w:r>
+            <w:rPr>
+              <w:noProof/>
+            </w:rPr>
+            <w:t>(Atlassian, 2021)</w:t>
+          </w:r>
+          <w:r>
+            <w:fldChar w:fldCharType="end"/>
+          </w:r>
+        </w:sdtContent>
+      </w:sdt>
+      <w:r>
+        <w:t xml:space="preserve"> board at the end of week </w:t>
+      </w:r>
+      <w:r>
+        <w:t>2</w:t>
+      </w:r>
+      <w:r>
+        <w:t xml:space="preserve"> is shown below (Figure 2.</w:t>
+      </w:r>
+      <w:r>
+        <w:t>11</w:t>
+      </w:r>
+      <w:r>
+        <w:t xml:space="preserve">) as well as the relevant expanded </w:t>
+      </w:r>
+      <w:r>
+        <w:t>model house</w:t>
+      </w:r>
+      <w:r>
+        <w:t xml:space="preserve"> card (Figures 2.</w:t>
+      </w:r>
+      <w:r>
+        <w:t>12</w:t>
+      </w:r>
+      <w:r>
+        <w:t>)</w:t>
+      </w:r>
+    </w:p>
+    <w:p>
+      <w:pPr>
+        <w:jc w:val="center"/>
+      </w:pPr>
+      <w:r>
+        <w:drawing>
+          <wp:inline distT="0" distB="0" distL="0" distR="0" wp14:anchorId="0A2F43FF" wp14:editId="4681648E">
+            <wp:extent cx="5731368" cy="3223895"/>
+            <wp:effectExtent l="0" t="0" r="3175" b="0"/>
+            <wp:docPr id="13" name="Picture 13"/>
+            <wp:cNvGraphicFramePr>
+              <a:graphicFrameLocks xmlns:a="http://schemas.openxmlformats.org/drawingml/2006/main" noChangeAspect="1"/>
+            </wp:cNvGraphicFramePr>
+            <a:graphic xmlns:a="http://schemas.openxmlformats.org/drawingml/2006/main">
+              <a:graphicData uri="http://schemas.openxmlformats.org/drawingml/2006/picture">
+                <pic:pic xmlns:pic="http://schemas.openxmlformats.org/drawingml/2006/picture">
+                  <pic:nvPicPr>
+                    <pic:cNvPr id="13" name="Picture 13"/>
+                    <pic:cNvPicPr/>
+                  </pic:nvPicPr>
+                  <pic:blipFill>
+                    <a:blip r:embed="rId19" cstate="print">
+                      <a:extLst>
+                        <a:ext uri="{28A0092B-C50C-407E-A947-70E740481C1C}">
+                          <a14:useLocalDpi xmlns:a14="http://schemas.microsoft.com/office/drawing/2010/main" val="0"/>
+                        </a:ext>
+                      </a:extLst>
+                    </a:blip>
+                    <a:stretch>
+                      <a:fillRect/>
+                    </a:stretch>
+                  </pic:blipFill>
+                  <pic:spPr>
+                    <a:xfrm>
+                      <a:off x="0" y="0"/>
+                      <a:ext cx="5731368" cy="3223895"/>
+                    </a:xfrm>
+                    <a:prstGeom prst="rect">
+                      <a:avLst/>
+                    </a:prstGeom>
+                  </pic:spPr>
+                </pic:pic>
+              </a:graphicData>
+            </a:graphic>
+          </wp:inline>
+        </w:drawing>
+      </w:r>
+    </w:p>
+    <w:p>
+      <w:pPr>
+        <w:jc w:val="center"/>
+      </w:pPr>
+      <w:r>
+        <w:t xml:space="preserve">Figure 2.11 - </w:t>
+      </w:r>
+      <w:r>
+        <w:t xml:space="preserve">Trello </w:t>
+      </w:r>
+      <w:sdt>
+        <w:sdtPr>
+          <w:id w:val="-1596402931"/>
+          <w:citation/>
+        </w:sdtPr>
+        <w:sdtContent>
+          <w:r>
+            <w:fldChar w:fldCharType="begin"/>
+          </w:r>
+          <w:r>
+            <w:instrText xml:space="preserve">CITATION Trello \l 2057 </w:instrText>
+          </w:r>
+          <w:r>
+            <w:fldChar w:fldCharType="separate"/>
+          </w:r>
+          <w:r>
+            <w:rPr>
+              <w:noProof/>
+            </w:rPr>
+            <w:t>(Atlassian, 2021)</w:t>
+          </w:r>
+          <w:r>
+            <w:fldChar w:fldCharType="end"/>
+          </w:r>
+        </w:sdtContent>
+      </w:sdt>
+      <w:r>
+        <w:t xml:space="preserve"> board status at the end of week </w:t>
+      </w:r>
+      <w:r>
+        <w:t>2</w:t>
+      </w:r>
+    </w:p>
+    <w:p>
+      <w:pPr>
+        <w:jc w:val="center"/>
+      </w:pPr>
+      <w:r>
+        <w:drawing>
+          <wp:inline distT="0" distB="0" distL="0" distR="0" wp14:anchorId="71018625" wp14:editId="628431C6">
+            <wp:extent cx="2911092" cy="3520745"/>
+            <wp:effectExtent l="0" t="0" r="3810" b="3810"/>
+            <wp:docPr id="14" name="Picture 14"/>
+            <wp:cNvGraphicFramePr>
+              <a:graphicFrameLocks xmlns:a="http://schemas.openxmlformats.org/drawingml/2006/main" noChangeAspect="1"/>
+            </wp:cNvGraphicFramePr>
+            <a:graphic xmlns:a="http://schemas.openxmlformats.org/drawingml/2006/main">
+              <a:graphicData uri="http://schemas.openxmlformats.org/drawingml/2006/picture">
+                <pic:pic xmlns:pic="http://schemas.openxmlformats.org/drawingml/2006/picture">
+                  <pic:nvPicPr>
+                    <pic:cNvPr id="1" name=""/>
+                    <pic:cNvPicPr/>
+                  </pic:nvPicPr>
+                  <pic:blipFill>
+                    <a:blip r:embed="rId20"/>
+                    <a:stretch>
+                      <a:fillRect/>
+                    </a:stretch>
+                  </pic:blipFill>
+                  <pic:spPr>
+                    <a:xfrm>
+                      <a:off x="0" y="0"/>
+                      <a:ext cx="2911092" cy="3520745"/>
+                    </a:xfrm>
+                    <a:prstGeom prst="rect">
+                      <a:avLst/>
+                    </a:prstGeom>
+                  </pic:spPr>
+                </pic:pic>
+              </a:graphicData>
+            </a:graphic>
+          </wp:inline>
+        </w:drawing>
+      </w:r>
+    </w:p>
+    <w:p>
+      <w:pPr>
+        <w:jc w:val="center"/>
+      </w:pPr>
+      <w:r>
+        <w:t>Figure 2.12 – Model House card expanded</w:t>
+      </w:r>
+      <w:r>
+        <w:br w:type="page"/>
+      </w:r>
+    </w:p>
+    <w:p>
+      <w:pPr>
+        <w:pStyle w:val="Heading2"/>
+      </w:pPr>
+      <w:r>
+        <w:lastRenderedPageBreak/>
+        <w:t>Week 3</w:t>
+      </w:r>
+    </w:p>
+    <w:p>
+      <w:r>
+        <w:t xml:space="preserve">The plan for week </w:t>
+      </w:r>
+      <w:r>
+        <w:t>3</w:t>
+      </w:r>
+      <w:r>
+        <w:t xml:space="preserve"> is as </w:t>
+      </w:r>
+      <w:r>
+        <w:t>follows</w:t>
+      </w:r>
+    </w:p>
+    <w:p>
+      <w:pPr>
+        <w:pStyle w:val="ListParagraph"/>
+        <w:numPr>
+          <w:ilvl w:val="0"/>
+          <w:numId w:val="27"/>
+        </w:numPr>
+      </w:pPr>
+      <w:r>
+        <w:t>Re-write introduction section of report</w:t>
+      </w:r>
+    </w:p>
+    <w:p>
+      <w:pPr>
+        <w:pStyle w:val="ListParagraph"/>
+        <w:numPr>
+          <w:ilvl w:val="0"/>
+          <w:numId w:val="27"/>
+        </w:numPr>
+      </w:pPr>
+      <w:r>
+        <w:t>Add chandelier model</w:t>
+      </w:r>
+    </w:p>
+    <w:p>
+      <w:pPr>
+        <w:pStyle w:val="ListParagraph"/>
+        <w:numPr>
+          <w:ilvl w:val="0"/>
+          <w:numId w:val="27"/>
+        </w:numPr>
+      </w:pPr>
+      <w:r>
+        <w:t>Animate chandelier model to sway</w:t>
+      </w:r>
+    </w:p>
+    <w:p>
+      <w:pPr>
+        <w:pStyle w:val="ListParagraph"/>
+        <w:numPr>
+          <w:ilvl w:val="0"/>
+          <w:numId w:val="27"/>
+        </w:numPr>
+      </w:pPr>
+      <w:r>
+        <w:t>Add light models to all other rooms</w:t>
+      </w:r>
+    </w:p>
+    <w:p>
+      <w:pPr>
+        <w:pStyle w:val="ListParagraph"/>
+        <w:numPr>
+          <w:ilvl w:val="0"/>
+          <w:numId w:val="27"/>
+        </w:numPr>
+      </w:pPr>
+      <w:r>
+        <w:t>Add / adjust lights to light models within Unity</w:t>
+      </w:r>
+      <w:sdt>
+        <w:sdtPr>
+          <w:id w:val="1255633149"/>
+          <w:citation/>
+        </w:sdtPr>
+        <w:sdtContent>
+          <w:r>
+            <w:fldChar w:fldCharType="begin"/>
+          </w:r>
+          <w:r>
+            <w:instrText xml:space="preserve"> CITATION Unity \l 2057 </w:instrText>
+          </w:r>
+          <w:r>
+            <w:fldChar w:fldCharType="separate"/>
+          </w:r>
+          <w:r>
+            <w:rPr>
+              <w:noProof/>
+            </w:rPr>
+            <w:t xml:space="preserve"> </w:t>
+          </w:r>
+          <w:r>
+            <w:rPr>
+              <w:noProof/>
+            </w:rPr>
+            <w:t>(Unity, 2021)</w:t>
+          </w:r>
+          <w:r>
+            <w:fldChar w:fldCharType="end"/>
+          </w:r>
+        </w:sdtContent>
+      </w:sdt>
+    </w:p>
+    <w:p>
+      <w:pPr>
+        <w:pStyle w:val="ListParagraph"/>
+        <w:numPr>
+          <w:ilvl w:val="0"/>
+          <w:numId w:val="27"/>
+        </w:numPr>
+      </w:pPr>
+      <w:r>
+        <w:t xml:space="preserve">Refactor Character controller script </w:t>
+      </w:r>
+    </w:p>
+    <w:p>
+      <w:pPr>
+        <w:pStyle w:val="ListParagraph"/>
+        <w:numPr>
+          <w:ilvl w:val="0"/>
+          <w:numId w:val="27"/>
+        </w:numPr>
+      </w:pPr>
+      <w:r>
+        <w:t>Start Day / Night Cycle animation and trigger.</w:t>
+      </w:r>
+    </w:p>
+    <w:p>
+      <w:r>
+        <w:t xml:space="preserve">The updated Trello </w:t>
+      </w:r>
+      <w:sdt>
+        <w:sdtPr>
+          <w:id w:val="1648009362"/>
+          <w:citation/>
+        </w:sdtPr>
+        <w:sdtContent>
+          <w:r>
+            <w:fldChar w:fldCharType="begin"/>
+          </w:r>
+          <w:r>
+            <w:instrText xml:space="preserve">CITATION Trello \l 2057 </w:instrText>
+          </w:r>
+          <w:r>
+            <w:fldChar w:fldCharType="separate"/>
+          </w:r>
+          <w:r>
+            <w:rPr>
+              <w:noProof/>
+            </w:rPr>
+            <w:t>(Atlassian, 2021)</w:t>
+          </w:r>
+          <w:r>
+            <w:fldChar w:fldCharType="end"/>
+          </w:r>
+        </w:sdtContent>
+      </w:sdt>
+      <w:r>
+        <w:t xml:space="preserve"> board at the end of week </w:t>
+      </w:r>
+      <w:r>
+        <w:t>3</w:t>
+      </w:r>
+      <w:r>
+        <w:t xml:space="preserve"> is shown below (Figure 2.1</w:t>
+      </w:r>
+      <w:r>
+        <w:t>3</w:t>
+      </w:r>
+      <w:r>
+        <w:t xml:space="preserve">) as well as the relevant expanded </w:t>
+      </w:r>
+      <w:r>
+        <w:t>create fixtures / furniture</w:t>
+      </w:r>
+      <w:r>
+        <w:t xml:space="preserve"> card (Figures 2.1</w:t>
+      </w:r>
+      <w:r>
+        <w:t>4</w:t>
+      </w:r>
+      <w:r>
+        <w:t>)</w:t>
+      </w:r>
+      <w:r>
+        <w:t>.</w:t>
+      </w:r>
+    </w:p>
+    <w:p>
+      <w:pPr>
+        <w:jc w:val="center"/>
+      </w:pPr>
+      <w:r>
+        <w:drawing>
+          <wp:inline distT="0" distB="0" distL="0" distR="0" wp14:anchorId="4B7A7B10" wp14:editId="155E5AD6">
+            <wp:extent cx="5731510" cy="3223895"/>
+            <wp:effectExtent l="0" t="0" r="2540" b="0"/>
+            <wp:docPr id="15" name="Picture 15"/>
+            <wp:cNvGraphicFramePr>
+              <a:graphicFrameLocks xmlns:a="http://schemas.openxmlformats.org/drawingml/2006/main" noChangeAspect="1"/>
+            </wp:cNvGraphicFramePr>
+            <a:graphic xmlns:a="http://schemas.openxmlformats.org/drawingml/2006/main">
+              <a:graphicData uri="http://schemas.openxmlformats.org/drawingml/2006/picture">
+                <pic:pic xmlns:pic="http://schemas.openxmlformats.org/drawingml/2006/picture">
+                  <pic:nvPicPr>
+                    <pic:cNvPr id="1" name=""/>
+                    <pic:cNvPicPr/>
+                  </pic:nvPicPr>
+                  <pic:blipFill>
+                    <a:blip r:embed="rId21"/>
+                    <a:stretch>
+                      <a:fillRect/>
+                    </a:stretch>
+                  </pic:blipFill>
+                  <pic:spPr>
+                    <a:xfrm>
+                      <a:off x="0" y="0"/>
+                      <a:ext cx="5731510" cy="3223895"/>
+                    </a:xfrm>
+                    <a:prstGeom prst="rect">
+                      <a:avLst/>
+                    </a:prstGeom>
+                  </pic:spPr>
+                </pic:pic>
+              </a:graphicData>
+            </a:graphic>
+          </wp:inline>
+        </w:drawing>
+      </w:r>
+    </w:p>
+    <w:p>
+      <w:pPr>
+        <w:jc w:val="center"/>
+      </w:pPr>
+      <w:r>
+        <w:t xml:space="preserve">Figure 2.13 - </w:t>
+      </w:r>
+      <w:r>
+        <w:t xml:space="preserve">Trello </w:t>
+      </w:r>
+      <w:sdt>
+        <w:sdtPr>
+          <w:id w:val="1807196486"/>
+          <w:citation/>
+        </w:sdtPr>
+        <w:sdtContent>
+          <w:r>
+            <w:fldChar w:fldCharType="begin"/>
+          </w:r>
+          <w:r>
+            <w:instrText xml:space="preserve">CITATION Trello \l 2057 </w:instrText>
+          </w:r>
+          <w:r>
+            <w:fldChar w:fldCharType="separate"/>
+          </w:r>
+          <w:r>
+            <w:rPr>
+              <w:noProof/>
+            </w:rPr>
+            <w:t>(Atlassian, 2021)</w:t>
+          </w:r>
+          <w:r>
+            <w:fldChar w:fldCharType="end"/>
+          </w:r>
+        </w:sdtContent>
+      </w:sdt>
+      <w:r>
+        <w:t xml:space="preserve"> board status at the end of week </w:t>
+      </w:r>
+      <w:r>
+        <w:t>3</w:t>
+      </w:r>
+    </w:p>
+    <w:p>
+      <w:pPr>
+        <w:jc w:val="center"/>
+      </w:pPr>
+      <w:r>
+        <w:drawing>
+          <wp:inline distT="0" distB="0" distL="0" distR="0" wp14:anchorId="10BE9063" wp14:editId="79B5E8DF">
+            <wp:extent cx="2911092" cy="3532176"/>
+            <wp:effectExtent l="0" t="0" r="3810" b="0"/>
+            <wp:docPr id="16" name="Picture 16"/>
+            <wp:cNvGraphicFramePr>
+              <a:graphicFrameLocks xmlns:a="http://schemas.openxmlformats.org/drawingml/2006/main" noChangeAspect="1"/>
+            </wp:cNvGraphicFramePr>
+            <a:graphic xmlns:a="http://schemas.openxmlformats.org/drawingml/2006/main">
+              <a:graphicData uri="http://schemas.openxmlformats.org/drawingml/2006/picture">
+                <pic:pic xmlns:pic="http://schemas.openxmlformats.org/drawingml/2006/picture">
+                  <pic:nvPicPr>
+                    <pic:cNvPr id="1" name=""/>
+                    <pic:cNvPicPr/>
+                  </pic:nvPicPr>
+                  <pic:blipFill>
+                    <a:blip r:embed="rId22"/>
+                    <a:stretch>
+                      <a:fillRect/>
+                    </a:stretch>
+                  </pic:blipFill>
+                  <pic:spPr>
+                    <a:xfrm>
+                      <a:off x="0" y="0"/>
+                      <a:ext cx="2911092" cy="3532176"/>
+                    </a:xfrm>
+                    <a:prstGeom prst="rect">
+                      <a:avLst/>
+                    </a:prstGeom>
+                  </pic:spPr>
+                </pic:pic>
+              </a:graphicData>
+            </a:graphic>
+          </wp:inline>
+        </w:drawing>
+      </w:r>
+    </w:p>
+    <w:p>
+      <w:pPr>
+        <w:jc w:val="center"/>
+      </w:pPr>
+      <w:r>
+        <w:t>Figure 2.14 – Create Fixtures / Furniture card expanded</w:t>
+      </w:r>
+      <w:r>
+        <w:br w:type="page"/>
+      </w:r>
+    </w:p>
+    <w:p>
+      <w:pPr>
+        <w:pStyle w:val="Heading2"/>
+      </w:pPr>
+      <w:bookmarkStart w:id="2" w:name="_Toc86736192"/>
+      <w:r>
+        <w:lastRenderedPageBreak/>
+        <w:t>Week 4</w:t>
+      </w:r>
+    </w:p>
+    <w:p>
+      <w:r>
+        <w:t xml:space="preserve">The plan for week </w:t>
+      </w:r>
+      <w:r>
+        <w:t>4</w:t>
+      </w:r>
+      <w:r>
+        <w:t xml:space="preserve"> is as follows</w:t>
+      </w:r>
+    </w:p>
+    <w:p>
+      <w:pPr>
+        <w:pStyle w:val="ListParagraph"/>
+        <w:numPr>
+          <w:ilvl w:val="0"/>
+          <w:numId w:val="29"/>
+        </w:numPr>
+      </w:pPr>
+      <w:r>
+        <w:t>Model / add Interactable objects</w:t>
+      </w:r>
+    </w:p>
+    <w:p>
+      <w:pPr>
+        <w:pStyle w:val="ListParagraph"/>
+        <w:numPr>
+          <w:ilvl w:val="0"/>
+          <w:numId w:val="29"/>
+        </w:numPr>
+      </w:pPr>
+      <w:r>
+        <w:t>Start adding furniture (Priority Cuckoo clock)</w:t>
+      </w:r>
+    </w:p>
+    <w:p>
+      <w:pPr>
+        <w:pStyle w:val="ListParagraph"/>
+        <w:numPr>
+          <w:ilvl w:val="0"/>
+          <w:numId w:val="29"/>
+        </w:numPr>
+      </w:pPr>
+      <w:r>
+        <w:t xml:space="preserve">Implement picking up / </w:t>
+      </w:r>
+      <w:r>
+        <w:t xml:space="preserve">using / </w:t>
+      </w:r>
+      <w:r>
+        <w:t>throwing objects</w:t>
+      </w:r>
+    </w:p>
+    <w:p>
+      <w:pPr>
+        <w:pStyle w:val="ListParagraph"/>
+        <w:numPr>
+          <w:ilvl w:val="0"/>
+          <w:numId w:val="29"/>
+        </w:numPr>
+      </w:pPr>
+      <w:r>
+        <w:t>Add VFX fires and triggers</w:t>
+      </w:r>
+    </w:p>
+    <w:p>
+      <w:r>
+        <w:t xml:space="preserve">The updated Trello </w:t>
+      </w:r>
+      <w:sdt>
+        <w:sdtPr>
+          <w:id w:val="741682512"/>
+          <w:citation/>
+        </w:sdtPr>
+        <w:sdtContent>
+          <w:r>
+            <w:fldChar w:fldCharType="begin"/>
+          </w:r>
+          <w:r>
+            <w:instrText xml:space="preserve">CITATION Trello \l 2057 </w:instrText>
+          </w:r>
+          <w:r>
+            <w:fldChar w:fldCharType="separate"/>
+          </w:r>
+          <w:r>
+            <w:rPr>
+              <w:noProof/>
+            </w:rPr>
+            <w:t>(Atlassian, 2021)</w:t>
+          </w:r>
+          <w:r>
+            <w:fldChar w:fldCharType="end"/>
+          </w:r>
+        </w:sdtContent>
+      </w:sdt>
+      <w:r>
+        <w:t xml:space="preserve"> board at the end of week </w:t>
+      </w:r>
+      <w:r>
+        <w:t>4</w:t>
+      </w:r>
+      <w:r>
+        <w:t xml:space="preserve"> is shown below (Figure 2.1</w:t>
+      </w:r>
+      <w:r>
+        <w:t>5</w:t>
+      </w:r>
+      <w:r>
+        <w:t>) as well as the relevant expanded create fixtures / furniture card (Figures 2.14).</w:t>
+      </w:r>
+    </w:p>
+    <w:p>
+      <w:r>
+        <w:br w:type="page"/>
+      </w:r>
+    </w:p>
+    <w:p>
+      <w:pPr>
         <w:pStyle w:val="Heading1"/>
       </w:pPr>
-      <w:bookmarkStart w:id="2" w:name="_Toc86736192"/>
-      <w:r>
+      <w:r>
+        <w:lastRenderedPageBreak/>
         <w:t>Technical Element</w:t>
       </w:r>
       <w:bookmarkEnd w:id="2"/>
@@ -1573,7 +3589,6 @@
       </w:pPr>
       <w:bookmarkStart w:id="7" w:name="_Toc86736197"/>
       <w:r>
-        <w:lastRenderedPageBreak/>
         <w:t>Future Work</w:t>
       </w:r>
       <w:bookmarkEnd w:id="7"/>
@@ -1613,7 +3628,7 @@
       <w:r>
         <w:t xml:space="preserve"> page - </w:t>
       </w:r>
-      <w:hyperlink r:id="rId10" w:history="1">
+      <w:hyperlink r:id="rId23" w:history="1">
         <w:r>
           <w:rPr>
             <w:rStyle w:val="Hyperlink"/>
@@ -1623,10 +3638,15 @@
       </w:hyperlink>
     </w:p>
     <w:p>
+      <w:pPr>
+        <w:rPr>
+          <w:rStyle w:val="Hyperlink"/>
+        </w:rPr>
+      </w:pPr>
       <w:r>
         <w:t xml:space="preserve">Project Repository - </w:t>
       </w:r>
-      <w:hyperlink r:id="rId11" w:history="1">
+      <w:hyperlink r:id="rId24" w:history="1">
         <w:r>
           <w:rPr>
             <w:rStyle w:val="Hyperlink"/>
@@ -1635,6 +3655,212 @@
         </w:r>
       </w:hyperlink>
     </w:p>
+    <w:sdt>
+      <w:sdtPr>
+        <w:id w:val="735674070"/>
+        <w:docPartObj>
+          <w:docPartGallery w:val="Bibliographies"/>
+          <w:docPartUnique/>
+        </w:docPartObj>
+      </w:sdtPr>
+      <w:sdtEndPr>
+        <w:rPr>
+          <w:rFonts w:asciiTheme="minorHAnsi" w:eastAsiaTheme="minorHAnsi" w:hAnsiTheme="minorHAnsi" w:cstheme="minorBidi"/>
+          <w:b w:val="0"/>
+          <w:bCs w:val="0"/>
+          <w:color w:val="auto"/>
+          <w:sz w:val="22"/>
+          <w:szCs w:val="22"/>
+        </w:rPr>
+      </w:sdtEndPr>
+      <w:sdtContent>
+        <w:p>
+          <w:pPr>
+            <w:pStyle w:val="Heading2"/>
+          </w:pPr>
+          <w:r>
+            <w:t>External References</w:t>
+          </w:r>
+        </w:p>
+        <w:sdt>
+          <w:sdtPr>
+            <w:id w:val="111145805"/>
+            <w:bibliography/>
+          </w:sdtPr>
+          <w:sdtContent>
+            <w:p>
+              <w:pPr>
+                <w:pStyle w:val="Bibliography"/>
+                <w:rPr>
+                  <w:noProof/>
+                  <w:sz w:val="24"/>
+                  <w:szCs w:val="24"/>
+                </w:rPr>
+              </w:pPr>
+              <w:r>
+                <w:fldChar w:fldCharType="begin"/>
+              </w:r>
+              <w:r>
+                <w:instrText xml:space="preserve"> BIBLIOGRAPHY </w:instrText>
+              </w:r>
+              <w:r>
+                <w:fldChar w:fldCharType="separate"/>
+              </w:r>
+              <w:r>
+                <w:rPr>
+                  <w:noProof/>
+                </w:rPr>
+                <w:t xml:space="preserve">Atlassian, 2021. </w:t>
+              </w:r>
+              <w:r>
+                <w:rPr>
+                  <w:i/>
+                  <w:iCs/>
+                  <w:noProof/>
+                </w:rPr>
+                <w:t xml:space="preserve">Trello. </w:t>
+              </w:r>
+              <w:r>
+                <w:rPr>
+                  <w:noProof/>
+                </w:rPr>
+                <w:t xml:space="preserve">[Online] </w:t>
+              </w:r>
+              <w:r>
+                <w:rPr>
+                  <w:noProof/>
+                </w:rPr>
+                <w:br/>
+                <w:t xml:space="preserve">Available at: </w:t>
+              </w:r>
+              <w:r>
+                <w:rPr>
+                  <w:noProof/>
+                  <w:u w:val="single"/>
+                </w:rPr>
+                <w:t>https://trello.com/</w:t>
+              </w:r>
+              <w:r>
+                <w:rPr>
+                  <w:noProof/>
+                </w:rPr>
+                <w:br/>
+                <w:t>[Accessed 25 November 2021].</w:t>
+              </w:r>
+            </w:p>
+            <w:p>
+              <w:pPr>
+                <w:pStyle w:val="Bibliography"/>
+                <w:rPr>
+                  <w:noProof/>
+                </w:rPr>
+              </w:pPr>
+              <w:r>
+                <w:rPr>
+                  <w:noProof/>
+                </w:rPr>
+                <w:t xml:space="preserve">Unity, 2021. </w:t>
+              </w:r>
+              <w:r>
+                <w:rPr>
+                  <w:i/>
+                  <w:iCs/>
+                  <w:noProof/>
+                </w:rPr>
+                <w:t xml:space="preserve">Starter Assets - First Person Character Controller. </w:t>
+              </w:r>
+              <w:r>
+                <w:rPr>
+                  <w:noProof/>
+                </w:rPr>
+                <w:t xml:space="preserve">[Online] </w:t>
+              </w:r>
+              <w:r>
+                <w:rPr>
+                  <w:noProof/>
+                </w:rPr>
+                <w:br/>
+                <w:t xml:space="preserve">Available at: </w:t>
+              </w:r>
+              <w:r>
+                <w:rPr>
+                  <w:noProof/>
+                  <w:u w:val="single"/>
+                </w:rPr>
+                <w:t>https://assetstore.unity.com/packages/essentials/starter-assets-first-person-character-controller-196525</w:t>
+              </w:r>
+              <w:r>
+                <w:rPr>
+                  <w:noProof/>
+                </w:rPr>
+                <w:br/>
+                <w:t>[Accessed 2021 November 25].</w:t>
+              </w:r>
+            </w:p>
+            <w:p>
+              <w:pPr>
+                <w:pStyle w:val="Bibliography"/>
+                <w:rPr>
+                  <w:noProof/>
+                </w:rPr>
+              </w:pPr>
+              <w:r>
+                <w:rPr>
+                  <w:noProof/>
+                </w:rPr>
+                <w:t xml:space="preserve">Unity, 2021. </w:t>
+              </w:r>
+              <w:r>
+                <w:rPr>
+                  <w:i/>
+                  <w:iCs/>
+                  <w:noProof/>
+                </w:rPr>
+                <w:t xml:space="preserve">Unity. </w:t>
+              </w:r>
+              <w:r>
+                <w:rPr>
+                  <w:noProof/>
+                </w:rPr>
+                <w:t xml:space="preserve">[Online] </w:t>
+              </w:r>
+              <w:r>
+                <w:rPr>
+                  <w:noProof/>
+                </w:rPr>
+                <w:br/>
+                <w:t xml:space="preserve">Available at: </w:t>
+              </w:r>
+              <w:r>
+                <w:rPr>
+                  <w:noProof/>
+                  <w:u w:val="single"/>
+                </w:rPr>
+                <w:t>https://unity.com/</w:t>
+              </w:r>
+              <w:r>
+                <w:rPr>
+                  <w:noProof/>
+                </w:rPr>
+                <w:br/>
+                <w:t>[Accessed 25 November 2021].</w:t>
+              </w:r>
+            </w:p>
+            <w:p>
+              <w:r>
+                <w:rPr>
+                  <w:b/>
+                  <w:bCs/>
+                  <w:noProof/>
+                </w:rPr>
+                <w:fldChar w:fldCharType="end"/>
+              </w:r>
+            </w:p>
+          </w:sdtContent>
+        </w:sdt>
+      </w:sdtContent>
+    </w:sdt>
+    <w:p/>
     <w:p>
       <w:pPr>
         <w:pStyle w:val="Heading2"/>
@@ -1718,8 +3944,8 @@
       </w:pPr>
     </w:p>
     <w:sectPr>
-      <w:headerReference w:type="default" r:id="rId12"/>
-      <w:footerReference w:type="default" r:id="rId13"/>
+      <w:headerReference w:type="default" r:id="rId25"/>
+      <w:footerReference w:type="default" r:id="rId26"/>
       <w:pgSz w:w="11906" w:h="16838"/>
       <w:pgMar w:top="567" w:right="1440" w:bottom="709" w:left="1440" w:header="142" w:footer="270" w:gutter="0"/>
       <w:pgNumType w:start="0"/>
@@ -1769,6 +3995,7 @@
       <w:p>
         <w:pPr>
           <w:pStyle w:val="Footer"/>
+          <w:jc w:val="center"/>
         </w:pPr>
         <w:r>
           <w:fldChar w:fldCharType="begin"/>
@@ -1834,17 +4061,351 @@
       <w:t>Interim Report</w:t>
     </w:r>
   </w:p>
-  <w:p>
-    <w:pPr>
-      <w:pStyle w:val="Header"/>
-    </w:pPr>
-  </w:p>
 </w:hdr>
 </file>
 
 <file path=word/numbering.xml><?xml version="1.0" encoding="utf-8"?>
 <w:numbering xmlns:wpc="http://schemas.microsoft.com/office/word/2010/wordprocessingCanvas" xmlns:cx="http://schemas.microsoft.com/office/drawing/2014/chartex" xmlns:cx1="http://schemas.microsoft.com/office/drawing/2015/9/8/chartex" xmlns:cx2="http://schemas.microsoft.com/office/drawing/2015/10/21/chartex" xmlns:cx3="http://schemas.microsoft.com/office/drawing/2016/5/9/chartex" xmlns:cx4="http://schemas.microsoft.com/office/drawing/2016/5/10/chartex" xmlns:cx5="http://schemas.microsoft.com/office/drawing/2016/5/11/chartex" xmlns:cx6="http://schemas.microsoft.com/office/drawing/2016/5/12/chartex" xmlns:cx7="http://schemas.microsoft.com/office/drawing/2016/5/13/chartex" xmlns:cx8="http://schemas.microsoft.com/office/drawing/2016/5/14/chartex" xmlns:mc="http://schemas.openxmlformats.org/markup-compatibility/2006" xmlns:aink="http://schemas.microsoft.com/office/drawing/2016/ink" xmlns:am3d="http://schemas.microsoft.com/office/drawing/2017/model3d" xmlns:o="urn:schemas-microsoft-com:office:office" xmlns:r="http://schemas.openxmlformats.org/officeDocument/2006/relationships" xmlns:m="http://schemas.openxmlformats.org/officeDocument/2006/math" xmlns:v="urn:schemas-microsoft-com:vml" xmlns:wp14="http://schemas.microsoft.com/office/word/2010/wordprocessingDrawing" xmlns:wp="http://schemas.openxmlformats.org/drawingml/2006/wordprocessingDrawing" xmlns:w10="urn:schemas-microsoft-com:office:word" xmlns:w="http://schemas.openxmlformats.org/wordprocessingml/2006/main" xmlns:w14="http://schemas.microsoft.com/office/word/2010/wordml" xmlns:w15="http://schemas.microsoft.com/office/word/2012/wordml" xmlns:w16cex="http://schemas.microsoft.com/office/word/2018/wordml/cex" xmlns:w16cid="http://schemas.microsoft.com/office/word/2016/wordml/cid" xmlns:w16="http://schemas.microsoft.com/office/word/2018/wordml" xmlns:w16se="http://schemas.microsoft.com/office/word/2015/wordml/symex" xmlns:wpg="http://schemas.microsoft.com/office/word/2010/wordprocessingGroup" xmlns:wpi="http://schemas.microsoft.com/office/word/2010/wordprocessingInk" xmlns:wne="http://schemas.microsoft.com/office/word/2006/wordml" xmlns:wps="http://schemas.microsoft.com/office/word/2010/wordprocessingShape" mc:Ignorable="w14 w15 w16se w16cid w16 w16cex wp14">
   <w:abstractNum w:abstractNumId="0" w15:restartNumberingAfterBreak="0">
+    <w:nsid w:val="050657E1"/>
+    <w:multiLevelType w:val="hybridMultilevel"/>
+    <w:tmpl w:val="41188210"/>
+    <w:lvl w:ilvl="0" w:tplc="08090001">
+      <w:start w:val="1"/>
+      <w:numFmt w:val="bullet"/>
+      <w:lvlText w:val=""/>
+      <w:lvlJc w:val="left"/>
+      <w:pPr>
+        <w:ind w:left="862" w:hanging="360"/>
+      </w:pPr>
+      <w:rPr>
+        <w:rFonts w:ascii="Symbol" w:hAnsi="Symbol" w:hint="default"/>
+      </w:rPr>
+    </w:lvl>
+    <w:lvl w:ilvl="1" w:tplc="08090003" w:tentative="1">
+      <w:start w:val="1"/>
+      <w:numFmt w:val="bullet"/>
+      <w:lvlText w:val="o"/>
+      <w:lvlJc w:val="left"/>
+      <w:pPr>
+        <w:ind w:left="1582" w:hanging="360"/>
+      </w:pPr>
+      <w:rPr>
+        <w:rFonts w:ascii="Courier New" w:hAnsi="Courier New" w:cs="Courier New" w:hint="default"/>
+      </w:rPr>
+    </w:lvl>
+    <w:lvl w:ilvl="2" w:tplc="08090005" w:tentative="1">
+      <w:start w:val="1"/>
+      <w:numFmt w:val="bullet"/>
+      <w:lvlText w:val=""/>
+      <w:lvlJc w:val="left"/>
+      <w:pPr>
+        <w:ind w:left="2302" w:hanging="360"/>
+      </w:pPr>
+      <w:rPr>
+        <w:rFonts w:ascii="Wingdings" w:hAnsi="Wingdings" w:hint="default"/>
+      </w:rPr>
+    </w:lvl>
+    <w:lvl w:ilvl="3" w:tplc="08090001" w:tentative="1">
+      <w:start w:val="1"/>
+      <w:numFmt w:val="bullet"/>
+      <w:lvlText w:val=""/>
+      <w:lvlJc w:val="left"/>
+      <w:pPr>
+        <w:ind w:left="3022" w:hanging="360"/>
+      </w:pPr>
+      <w:rPr>
+        <w:rFonts w:ascii="Symbol" w:hAnsi="Symbol" w:hint="default"/>
+      </w:rPr>
+    </w:lvl>
+    <w:lvl w:ilvl="4" w:tplc="08090003" w:tentative="1">
+      <w:start w:val="1"/>
+      <w:numFmt w:val="bullet"/>
+      <w:lvlText w:val="o"/>
+      <w:lvlJc w:val="left"/>
+      <w:pPr>
+        <w:ind w:left="3742" w:hanging="360"/>
+      </w:pPr>
+      <w:rPr>
+        <w:rFonts w:ascii="Courier New" w:hAnsi="Courier New" w:cs="Courier New" w:hint="default"/>
+      </w:rPr>
+    </w:lvl>
+    <w:lvl w:ilvl="5" w:tplc="08090005" w:tentative="1">
+      <w:start w:val="1"/>
+      <w:numFmt w:val="bullet"/>
+      <w:lvlText w:val=""/>
+      <w:lvlJc w:val="left"/>
+      <w:pPr>
+        <w:ind w:left="4462" w:hanging="360"/>
+      </w:pPr>
+      <w:rPr>
+        <w:rFonts w:ascii="Wingdings" w:hAnsi="Wingdings" w:hint="default"/>
+      </w:rPr>
+    </w:lvl>
+    <w:lvl w:ilvl="6" w:tplc="08090001" w:tentative="1">
+      <w:start w:val="1"/>
+      <w:numFmt w:val="bullet"/>
+      <w:lvlText w:val=""/>
+      <w:lvlJc w:val="left"/>
+      <w:pPr>
+        <w:ind w:left="5182" w:hanging="360"/>
+      </w:pPr>
+      <w:rPr>
+        <w:rFonts w:ascii="Symbol" w:hAnsi="Symbol" w:hint="default"/>
+      </w:rPr>
+    </w:lvl>
+    <w:lvl w:ilvl="7" w:tplc="08090003" w:tentative="1">
+      <w:start w:val="1"/>
+      <w:numFmt w:val="bullet"/>
+      <w:lvlText w:val="o"/>
+      <w:lvlJc w:val="left"/>
+      <w:pPr>
+        <w:ind w:left="5902" w:hanging="360"/>
+      </w:pPr>
+      <w:rPr>
+        <w:rFonts w:ascii="Courier New" w:hAnsi="Courier New" w:cs="Courier New" w:hint="default"/>
+      </w:rPr>
+    </w:lvl>
+    <w:lvl w:ilvl="8" w:tplc="08090005" w:tentative="1">
+      <w:start w:val="1"/>
+      <w:numFmt w:val="bullet"/>
+      <w:lvlText w:val=""/>
+      <w:lvlJc w:val="left"/>
+      <w:pPr>
+        <w:ind w:left="6622" w:hanging="360"/>
+      </w:pPr>
+      <w:rPr>
+        <w:rFonts w:ascii="Wingdings" w:hAnsi="Wingdings" w:hint="default"/>
+      </w:rPr>
+    </w:lvl>
+  </w:abstractNum>
+  <w:abstractNum w:abstractNumId="1" w15:restartNumberingAfterBreak="0">
+    <w:nsid w:val="101D622C"/>
+    <w:multiLevelType w:val="hybridMultilevel"/>
+    <w:tmpl w:val="0BBED56E"/>
+    <w:lvl w:ilvl="0" w:tplc="08090001">
+      <w:start w:val="1"/>
+      <w:numFmt w:val="bullet"/>
+      <w:lvlText w:val=""/>
+      <w:lvlJc w:val="left"/>
+      <w:pPr>
+        <w:ind w:left="862" w:hanging="360"/>
+      </w:pPr>
+      <w:rPr>
+        <w:rFonts w:ascii="Symbol" w:hAnsi="Symbol" w:hint="default"/>
+      </w:rPr>
+    </w:lvl>
+    <w:lvl w:ilvl="1" w:tplc="08090003" w:tentative="1">
+      <w:start w:val="1"/>
+      <w:numFmt w:val="bullet"/>
+      <w:lvlText w:val="o"/>
+      <w:lvlJc w:val="left"/>
+      <w:pPr>
+        <w:ind w:left="1582" w:hanging="360"/>
+      </w:pPr>
+      <w:rPr>
+        <w:rFonts w:ascii="Courier New" w:hAnsi="Courier New" w:cs="Courier New" w:hint="default"/>
+      </w:rPr>
+    </w:lvl>
+    <w:lvl w:ilvl="2" w:tplc="08090005" w:tentative="1">
+      <w:start w:val="1"/>
+      <w:numFmt w:val="bullet"/>
+      <w:lvlText w:val=""/>
+      <w:lvlJc w:val="left"/>
+      <w:pPr>
+        <w:ind w:left="2302" w:hanging="360"/>
+      </w:pPr>
+      <w:rPr>
+        <w:rFonts w:ascii="Wingdings" w:hAnsi="Wingdings" w:hint="default"/>
+      </w:rPr>
+    </w:lvl>
+    <w:lvl w:ilvl="3" w:tplc="08090001" w:tentative="1">
+      <w:start w:val="1"/>
+      <w:numFmt w:val="bullet"/>
+      <w:lvlText w:val=""/>
+      <w:lvlJc w:val="left"/>
+      <w:pPr>
+        <w:ind w:left="3022" w:hanging="360"/>
+      </w:pPr>
+      <w:rPr>
+        <w:rFonts w:ascii="Symbol" w:hAnsi="Symbol" w:hint="default"/>
+      </w:rPr>
+    </w:lvl>
+    <w:lvl w:ilvl="4" w:tplc="08090003" w:tentative="1">
+      <w:start w:val="1"/>
+      <w:numFmt w:val="bullet"/>
+      <w:lvlText w:val="o"/>
+      <w:lvlJc w:val="left"/>
+      <w:pPr>
+        <w:ind w:left="3742" w:hanging="360"/>
+      </w:pPr>
+      <w:rPr>
+        <w:rFonts w:ascii="Courier New" w:hAnsi="Courier New" w:cs="Courier New" w:hint="default"/>
+      </w:rPr>
+    </w:lvl>
+    <w:lvl w:ilvl="5" w:tplc="08090005" w:tentative="1">
+      <w:start w:val="1"/>
+      <w:numFmt w:val="bullet"/>
+      <w:lvlText w:val=""/>
+      <w:lvlJc w:val="left"/>
+      <w:pPr>
+        <w:ind w:left="4462" w:hanging="360"/>
+      </w:pPr>
+      <w:rPr>
+        <w:rFonts w:ascii="Wingdings" w:hAnsi="Wingdings" w:hint="default"/>
+      </w:rPr>
+    </w:lvl>
+    <w:lvl w:ilvl="6" w:tplc="08090001" w:tentative="1">
+      <w:start w:val="1"/>
+      <w:numFmt w:val="bullet"/>
+      <w:lvlText w:val=""/>
+      <w:lvlJc w:val="left"/>
+      <w:pPr>
+        <w:ind w:left="5182" w:hanging="360"/>
+      </w:pPr>
+      <w:rPr>
+        <w:rFonts w:ascii="Symbol" w:hAnsi="Symbol" w:hint="default"/>
+      </w:rPr>
+    </w:lvl>
+    <w:lvl w:ilvl="7" w:tplc="08090003" w:tentative="1">
+      <w:start w:val="1"/>
+      <w:numFmt w:val="bullet"/>
+      <w:lvlText w:val="o"/>
+      <w:lvlJc w:val="left"/>
+      <w:pPr>
+        <w:ind w:left="5902" w:hanging="360"/>
+      </w:pPr>
+      <w:rPr>
+        <w:rFonts w:ascii="Courier New" w:hAnsi="Courier New" w:cs="Courier New" w:hint="default"/>
+      </w:rPr>
+    </w:lvl>
+    <w:lvl w:ilvl="8" w:tplc="08090005" w:tentative="1">
+      <w:start w:val="1"/>
+      <w:numFmt w:val="bullet"/>
+      <w:lvlText w:val=""/>
+      <w:lvlJc w:val="left"/>
+      <w:pPr>
+        <w:ind w:left="6622" w:hanging="360"/>
+      </w:pPr>
+      <w:rPr>
+        <w:rFonts w:ascii="Wingdings" w:hAnsi="Wingdings" w:hint="default"/>
+      </w:rPr>
+    </w:lvl>
+  </w:abstractNum>
+  <w:abstractNum w:abstractNumId="2" w15:restartNumberingAfterBreak="0">
+    <w:nsid w:val="122C653D"/>
+    <w:multiLevelType w:val="hybridMultilevel"/>
+    <w:tmpl w:val="3CCEFB14"/>
+    <w:lvl w:ilvl="0" w:tplc="08090001">
+      <w:start w:val="1"/>
+      <w:numFmt w:val="bullet"/>
+      <w:lvlText w:val=""/>
+      <w:lvlJc w:val="left"/>
+      <w:pPr>
+        <w:ind w:left="862" w:hanging="360"/>
+      </w:pPr>
+      <w:rPr>
+        <w:rFonts w:ascii="Symbol" w:hAnsi="Symbol" w:hint="default"/>
+      </w:rPr>
+    </w:lvl>
+    <w:lvl w:ilvl="1" w:tplc="08090003" w:tentative="1">
+      <w:start w:val="1"/>
+      <w:numFmt w:val="bullet"/>
+      <w:lvlText w:val="o"/>
+      <w:lvlJc w:val="left"/>
+      <w:pPr>
+        <w:ind w:left="1582" w:hanging="360"/>
+      </w:pPr>
+      <w:rPr>
+        <w:rFonts w:ascii="Courier New" w:hAnsi="Courier New" w:cs="Courier New" w:hint="default"/>
+      </w:rPr>
+    </w:lvl>
+    <w:lvl w:ilvl="2" w:tplc="08090005" w:tentative="1">
+      <w:start w:val="1"/>
+      <w:numFmt w:val="bullet"/>
+      <w:lvlText w:val=""/>
+      <w:lvlJc w:val="left"/>
+      <w:pPr>
+        <w:ind w:left="2302" w:hanging="360"/>
+      </w:pPr>
+      <w:rPr>
+        <w:rFonts w:ascii="Wingdings" w:hAnsi="Wingdings" w:hint="default"/>
+      </w:rPr>
+    </w:lvl>
+    <w:lvl w:ilvl="3" w:tplc="08090001" w:tentative="1">
+      <w:start w:val="1"/>
+      <w:numFmt w:val="bullet"/>
+      <w:lvlText w:val=""/>
+      <w:lvlJc w:val="left"/>
+      <w:pPr>
+        <w:ind w:left="3022" w:hanging="360"/>
+      </w:pPr>
+      <w:rPr>
+        <w:rFonts w:ascii="Symbol" w:hAnsi="Symbol" w:hint="default"/>
+      </w:rPr>
+    </w:lvl>
+    <w:lvl w:ilvl="4" w:tplc="08090003" w:tentative="1">
+      <w:start w:val="1"/>
+      <w:numFmt w:val="bullet"/>
+      <w:lvlText w:val="o"/>
+      <w:lvlJc w:val="left"/>
+      <w:pPr>
+        <w:ind w:left="3742" w:hanging="360"/>
+      </w:pPr>
+      <w:rPr>
+        <w:rFonts w:ascii="Courier New" w:hAnsi="Courier New" w:cs="Courier New" w:hint="default"/>
+      </w:rPr>
+    </w:lvl>
+    <w:lvl w:ilvl="5" w:tplc="08090005" w:tentative="1">
+      <w:start w:val="1"/>
+      <w:numFmt w:val="bullet"/>
+      <w:lvlText w:val=""/>
+      <w:lvlJc w:val="left"/>
+      <w:pPr>
+        <w:ind w:left="4462" w:hanging="360"/>
+      </w:pPr>
+      <w:rPr>
+        <w:rFonts w:ascii="Wingdings" w:hAnsi="Wingdings" w:hint="default"/>
+      </w:rPr>
+    </w:lvl>
+    <w:lvl w:ilvl="6" w:tplc="08090001" w:tentative="1">
+      <w:start w:val="1"/>
+      <w:numFmt w:val="bullet"/>
+      <w:lvlText w:val=""/>
+      <w:lvlJc w:val="left"/>
+      <w:pPr>
+        <w:ind w:left="5182" w:hanging="360"/>
+      </w:pPr>
+      <w:rPr>
+        <w:rFonts w:ascii="Symbol" w:hAnsi="Symbol" w:hint="default"/>
+      </w:rPr>
+    </w:lvl>
+    <w:lvl w:ilvl="7" w:tplc="08090003" w:tentative="1">
+      <w:start w:val="1"/>
+      <w:numFmt w:val="bullet"/>
+      <w:lvlText w:val="o"/>
+      <w:lvlJc w:val="left"/>
+      <w:pPr>
+        <w:ind w:left="5902" w:hanging="360"/>
+      </w:pPr>
+      <w:rPr>
+        <w:rFonts w:ascii="Courier New" w:hAnsi="Courier New" w:cs="Courier New" w:hint="default"/>
+      </w:rPr>
+    </w:lvl>
+    <w:lvl w:ilvl="8" w:tplc="08090005" w:tentative="1">
+      <w:start w:val="1"/>
+      <w:numFmt w:val="bullet"/>
+      <w:lvlText w:val=""/>
+      <w:lvlJc w:val="left"/>
+      <w:pPr>
+        <w:ind w:left="6622" w:hanging="360"/>
+      </w:pPr>
+      <w:rPr>
+        <w:rFonts w:ascii="Wingdings" w:hAnsi="Wingdings" w:hint="default"/>
+      </w:rPr>
+    </w:lvl>
+  </w:abstractNum>
+  <w:abstractNum w:abstractNumId="3" w15:restartNumberingAfterBreak="0">
     <w:nsid w:val="19FB7701"/>
     <w:multiLevelType w:val="hybridMultilevel"/>
     <w:tmpl w:val="6082DB2A"/>
@@ -1957,7 +4518,7 @@
       </w:rPr>
     </w:lvl>
   </w:abstractNum>
-  <w:abstractNum w:abstractNumId="1" w15:restartNumberingAfterBreak="0">
+  <w:abstractNum w:abstractNumId="4" w15:restartNumberingAfterBreak="0">
     <w:nsid w:val="24AC1138"/>
     <w:multiLevelType w:val="hybridMultilevel"/>
     <w:tmpl w:val="14AA2F2E"/>
@@ -2046,7 +4607,7 @@
       </w:pPr>
     </w:lvl>
   </w:abstractNum>
-  <w:abstractNum w:abstractNumId="2" w15:restartNumberingAfterBreak="0">
+  <w:abstractNum w:abstractNumId="5" w15:restartNumberingAfterBreak="0">
     <w:nsid w:val="25206CB7"/>
     <w:multiLevelType w:val="hybridMultilevel"/>
     <w:tmpl w:val="CC7EA446"/>
@@ -2159,7 +4720,7 @@
       </w:rPr>
     </w:lvl>
   </w:abstractNum>
-  <w:abstractNum w:abstractNumId="3" w15:restartNumberingAfterBreak="0">
+  <w:abstractNum w:abstractNumId="6" w15:restartNumberingAfterBreak="0">
     <w:nsid w:val="27EF339B"/>
     <w:multiLevelType w:val="hybridMultilevel"/>
     <w:tmpl w:val="DBFE2B96"/>
@@ -2272,7 +4833,7 @@
       </w:rPr>
     </w:lvl>
   </w:abstractNum>
-  <w:abstractNum w:abstractNumId="4" w15:restartNumberingAfterBreak="0">
+  <w:abstractNum w:abstractNumId="7" w15:restartNumberingAfterBreak="0">
     <w:nsid w:val="28976FCF"/>
     <w:multiLevelType w:val="hybridMultilevel"/>
     <w:tmpl w:val="4642C58A"/>
@@ -2385,7 +4946,7 @@
       </w:rPr>
     </w:lvl>
   </w:abstractNum>
-  <w:abstractNum w:abstractNumId="5" w15:restartNumberingAfterBreak="0">
+  <w:abstractNum w:abstractNumId="8" w15:restartNumberingAfterBreak="0">
     <w:nsid w:val="2B021607"/>
     <w:multiLevelType w:val="hybridMultilevel"/>
     <w:tmpl w:val="71A65A04"/>
@@ -2498,7 +5059,120 @@
       </w:rPr>
     </w:lvl>
   </w:abstractNum>
-  <w:abstractNum w:abstractNumId="6" w15:restartNumberingAfterBreak="0">
+  <w:abstractNum w:abstractNumId="9" w15:restartNumberingAfterBreak="0">
+    <w:nsid w:val="2FCE2D30"/>
+    <w:multiLevelType w:val="hybridMultilevel"/>
+    <w:tmpl w:val="726AB9DE"/>
+    <w:lvl w:ilvl="0" w:tplc="0809000F">
+      <w:start w:val="1"/>
+      <w:numFmt w:val="decimal"/>
+      <w:lvlText w:val="%1."/>
+      <w:lvlJc w:val="left"/>
+      <w:pPr>
+        <w:ind w:left="720" w:hanging="360"/>
+      </w:pPr>
+      <w:rPr>
+        <w:rFonts w:hint="default"/>
+      </w:rPr>
+    </w:lvl>
+    <w:lvl w:ilvl="1" w:tplc="08090003" w:tentative="1">
+      <w:start w:val="1"/>
+      <w:numFmt w:val="bullet"/>
+      <w:lvlText w:val="o"/>
+      <w:lvlJc w:val="left"/>
+      <w:pPr>
+        <w:ind w:left="1440" w:hanging="360"/>
+      </w:pPr>
+      <w:rPr>
+        <w:rFonts w:ascii="Courier New" w:hAnsi="Courier New" w:cs="Courier New" w:hint="default"/>
+      </w:rPr>
+    </w:lvl>
+    <w:lvl w:ilvl="2" w:tplc="08090005" w:tentative="1">
+      <w:start w:val="1"/>
+      <w:numFmt w:val="bullet"/>
+      <w:lvlText w:val=""/>
+      <w:lvlJc w:val="left"/>
+      <w:pPr>
+        <w:ind w:left="2160" w:hanging="360"/>
+      </w:pPr>
+      <w:rPr>
+        <w:rFonts w:ascii="Wingdings" w:hAnsi="Wingdings" w:hint="default"/>
+      </w:rPr>
+    </w:lvl>
+    <w:lvl w:ilvl="3" w:tplc="08090001" w:tentative="1">
+      <w:start w:val="1"/>
+      <w:numFmt w:val="bullet"/>
+      <w:lvlText w:val=""/>
+      <w:lvlJc w:val="left"/>
+      <w:pPr>
+        <w:ind w:left="2880" w:hanging="360"/>
+      </w:pPr>
+      <w:rPr>
+        <w:rFonts w:ascii="Symbol" w:hAnsi="Symbol" w:hint="default"/>
+      </w:rPr>
+    </w:lvl>
+    <w:lvl w:ilvl="4" w:tplc="08090003" w:tentative="1">
+      <w:start w:val="1"/>
+      <w:numFmt w:val="bullet"/>
+      <w:lvlText w:val="o"/>
+      <w:lvlJc w:val="left"/>
+      <w:pPr>
+        <w:ind w:left="3600" w:hanging="360"/>
+      </w:pPr>
+      <w:rPr>
+        <w:rFonts w:ascii="Courier New" w:hAnsi="Courier New" w:cs="Courier New" w:hint="default"/>
+      </w:rPr>
+    </w:lvl>
+    <w:lvl w:ilvl="5" w:tplc="08090005" w:tentative="1">
+      <w:start w:val="1"/>
+      <w:numFmt w:val="bullet"/>
+      <w:lvlText w:val=""/>
+      <w:lvlJc w:val="left"/>
+      <w:pPr>
+        <w:ind w:left="4320" w:hanging="360"/>
+      </w:pPr>
+      <w:rPr>
+        <w:rFonts w:ascii="Wingdings" w:hAnsi="Wingdings" w:hint="default"/>
+      </w:rPr>
+    </w:lvl>
+    <w:lvl w:ilvl="6" w:tplc="08090001" w:tentative="1">
+      <w:start w:val="1"/>
+      <w:numFmt w:val="bullet"/>
+      <w:lvlText w:val=""/>
+      <w:lvlJc w:val="left"/>
+      <w:pPr>
+        <w:ind w:left="5040" w:hanging="360"/>
+      </w:pPr>
+      <w:rPr>
+        <w:rFonts w:ascii="Symbol" w:hAnsi="Symbol" w:hint="default"/>
+      </w:rPr>
+    </w:lvl>
+    <w:lvl w:ilvl="7" w:tplc="08090003" w:tentative="1">
+      <w:start w:val="1"/>
+      <w:numFmt w:val="bullet"/>
+      <w:lvlText w:val="o"/>
+      <w:lvlJc w:val="left"/>
+      <w:pPr>
+        <w:ind w:left="5760" w:hanging="360"/>
+      </w:pPr>
+      <w:rPr>
+        <w:rFonts w:ascii="Courier New" w:hAnsi="Courier New" w:cs="Courier New" w:hint="default"/>
+      </w:rPr>
+    </w:lvl>
+    <w:lvl w:ilvl="8" w:tplc="08090005" w:tentative="1">
+      <w:start w:val="1"/>
+      <w:numFmt w:val="bullet"/>
+      <w:lvlText w:val=""/>
+      <w:lvlJc w:val="left"/>
+      <w:pPr>
+        <w:ind w:left="6480" w:hanging="360"/>
+      </w:pPr>
+      <w:rPr>
+        <w:rFonts w:ascii="Wingdings" w:hAnsi="Wingdings" w:hint="default"/>
+      </w:rPr>
+    </w:lvl>
+  </w:abstractNum>
+  <w:abstractNum w:abstractNumId="10" w15:restartNumberingAfterBreak="0">
     <w:nsid w:val="34057308"/>
     <w:multiLevelType w:val="hybridMultilevel"/>
     <w:tmpl w:val="8CE4723C"/>
@@ -2587,7 +5261,7 @@
       </w:pPr>
     </w:lvl>
   </w:abstractNum>
-  <w:abstractNum w:abstractNumId="7" w15:restartNumberingAfterBreak="0">
+  <w:abstractNum w:abstractNumId="11" w15:restartNumberingAfterBreak="0">
     <w:nsid w:val="37144BB2"/>
     <w:multiLevelType w:val="hybridMultilevel"/>
     <w:tmpl w:val="4D46ED6A"/>
@@ -2700,7 +5374,7 @@
       </w:rPr>
     </w:lvl>
   </w:abstractNum>
-  <w:abstractNum w:abstractNumId="8" w15:restartNumberingAfterBreak="0">
+  <w:abstractNum w:abstractNumId="12" w15:restartNumberingAfterBreak="0">
     <w:nsid w:val="381259FE"/>
     <w:multiLevelType w:val="hybridMultilevel"/>
     <w:tmpl w:val="4DA89502"/>
@@ -2789,7 +5463,120 @@
       </w:pPr>
     </w:lvl>
   </w:abstractNum>
-  <w:abstractNum w:abstractNumId="9" w15:restartNumberingAfterBreak="0">
+  <w:abstractNum w:abstractNumId="13" w15:restartNumberingAfterBreak="0">
+    <w:nsid w:val="3F4C0EB6"/>
+    <w:multiLevelType w:val="hybridMultilevel"/>
+    <w:tmpl w:val="1AFE0196"/>
+    <w:lvl w:ilvl="0" w:tplc="08090001">
+      <w:start w:val="1"/>
+      <w:numFmt w:val="bullet"/>
+      <w:lvlText w:val=""/>
+      <w:lvlJc w:val="left"/>
+      <w:pPr>
+        <w:ind w:left="720" w:hanging="360"/>
+      </w:pPr>
+      <w:rPr>
+        <w:rFonts w:ascii="Symbol" w:hAnsi="Symbol" w:hint="default"/>
+      </w:rPr>
+    </w:lvl>
+    <w:lvl w:ilvl="1" w:tplc="08090003" w:tentative="1">
+      <w:start w:val="1"/>
+      <w:numFmt w:val="bullet"/>
+      <w:lvlText w:val="o"/>
+      <w:lvlJc w:val="left"/>
+      <w:pPr>
+        <w:ind w:left="1440" w:hanging="360"/>
+      </w:pPr>
+      <w:rPr>
+        <w:rFonts w:ascii="Courier New" w:hAnsi="Courier New" w:cs="Courier New" w:hint="default"/>
+      </w:rPr>
+    </w:lvl>
+    <w:lvl w:ilvl="2" w:tplc="08090005" w:tentative="1">
+      <w:start w:val="1"/>
+      <w:numFmt w:val="bullet"/>
+      <w:lvlText w:val=""/>
+      <w:lvlJc w:val="left"/>
+      <w:pPr>
+        <w:ind w:left="2160" w:hanging="360"/>
+      </w:pPr>
+      <w:rPr>
+        <w:rFonts w:ascii="Wingdings" w:hAnsi="Wingdings" w:hint="default"/>
+      </w:rPr>
+    </w:lvl>
+    <w:lvl w:ilvl="3" w:tplc="08090001" w:tentative="1">
+      <w:start w:val="1"/>
+      <w:numFmt w:val="bullet"/>
+      <w:lvlText w:val=""/>
+      <w:lvlJc w:val="left"/>
+      <w:pPr>
+        <w:ind w:left="2880" w:hanging="360"/>
+      </w:pPr>
+      <w:rPr>
+        <w:rFonts w:ascii="Symbol" w:hAnsi="Symbol" w:hint="default"/>
+      </w:rPr>
+    </w:lvl>
+    <w:lvl w:ilvl="4" w:tplc="08090003" w:tentative="1">
+      <w:start w:val="1"/>
+      <w:numFmt w:val="bullet"/>
+      <w:lvlText w:val="o"/>
+      <w:lvlJc w:val="left"/>
+      <w:pPr>
+        <w:ind w:left="3600" w:hanging="360"/>
+      </w:pPr>
+      <w:rPr>
+        <w:rFonts w:ascii="Courier New" w:hAnsi="Courier New" w:cs="Courier New" w:hint="default"/>
+      </w:rPr>
+    </w:lvl>
+    <w:lvl w:ilvl="5" w:tplc="08090005" w:tentative="1">
+      <w:start w:val="1"/>
+      <w:numFmt w:val="bullet"/>
+      <w:lvlText w:val=""/>
+      <w:lvlJc w:val="left"/>
+      <w:pPr>
+        <w:ind w:left="4320" w:hanging="360"/>
+      </w:pPr>
+      <w:rPr>
+        <w:rFonts w:ascii="Wingdings" w:hAnsi="Wingdings" w:hint="default"/>
+      </w:rPr>
+    </w:lvl>
+    <w:lvl w:ilvl="6" w:tplc="08090001" w:tentative="1">
+      <w:start w:val="1"/>
+      <w:numFmt w:val="bullet"/>
+      <w:lvlText w:val=""/>
+      <w:lvlJc w:val="left"/>
+      <w:pPr>
+        <w:ind w:left="5040" w:hanging="360"/>
+      </w:pPr>
+      <w:rPr>
+        <w:rFonts w:ascii="Symbol" w:hAnsi="Symbol" w:hint="default"/>
+      </w:rPr>
+    </w:lvl>
+    <w:lvl w:ilvl="7" w:tplc="08090003" w:tentative="1">
+      <w:start w:val="1"/>
+      <w:numFmt w:val="bullet"/>
+      <w:lvlText w:val="o"/>
+      <w:lvlJc w:val="left"/>
+      <w:pPr>
+        <w:ind w:left="5760" w:hanging="360"/>
+      </w:pPr>
+      <w:rPr>
+        <w:rFonts w:ascii="Courier New" w:hAnsi="Courier New" w:cs="Courier New" w:hint="default"/>
+      </w:rPr>
+    </w:lvl>
+    <w:lvl w:ilvl="8" w:tplc="08090005" w:tentative="1">
+      <w:start w:val="1"/>
+      <w:numFmt w:val="bullet"/>
+      <w:lvlText w:val=""/>
+      <w:lvlJc w:val="left"/>
+      <w:pPr>
+        <w:ind w:left="6480" w:hanging="360"/>
+      </w:pPr>
+      <w:rPr>
+        <w:rFonts w:ascii="Wingdings" w:hAnsi="Wingdings" w:hint="default"/>
+      </w:rPr>
+    </w:lvl>
+  </w:abstractNum>
+  <w:abstractNum w:abstractNumId="14" w15:restartNumberingAfterBreak="0">
     <w:nsid w:val="434F7035"/>
     <w:multiLevelType w:val="hybridMultilevel"/>
     <w:tmpl w:val="E1C62C72"/>
@@ -2902,7 +5689,7 @@
       </w:rPr>
     </w:lvl>
   </w:abstractNum>
-  <w:abstractNum w:abstractNumId="10" w15:restartNumberingAfterBreak="0">
+  <w:abstractNum w:abstractNumId="15" w15:restartNumberingAfterBreak="0">
     <w:nsid w:val="466C51FA"/>
     <w:multiLevelType w:val="hybridMultilevel"/>
     <w:tmpl w:val="B11E807C"/>
@@ -3017,7 +5804,7 @@
       </w:rPr>
     </w:lvl>
   </w:abstractNum>
-  <w:abstractNum w:abstractNumId="11" w15:restartNumberingAfterBreak="0">
+  <w:abstractNum w:abstractNumId="16" w15:restartNumberingAfterBreak="0">
     <w:nsid w:val="4B176E1C"/>
     <w:multiLevelType w:val="hybridMultilevel"/>
     <w:tmpl w:val="4A8EB486"/>
@@ -3130,7 +5917,7 @@
       </w:rPr>
     </w:lvl>
   </w:abstractNum>
-  <w:abstractNum w:abstractNumId="12" w15:restartNumberingAfterBreak="0">
+  <w:abstractNum w:abstractNumId="17" w15:restartNumberingAfterBreak="0">
     <w:nsid w:val="58B25F85"/>
     <w:multiLevelType w:val="hybridMultilevel"/>
     <w:tmpl w:val="9A345488"/>
@@ -3243,7 +6030,7 @@
       </w:rPr>
     </w:lvl>
   </w:abstractNum>
-  <w:abstractNum w:abstractNumId="13" w15:restartNumberingAfterBreak="0">
+  <w:abstractNum w:abstractNumId="18" w15:restartNumberingAfterBreak="0">
     <w:nsid w:val="5AB7726A"/>
     <w:multiLevelType w:val="hybridMultilevel"/>
     <w:tmpl w:val="7FE60972"/>
@@ -3356,7 +6143,7 @@
       </w:rPr>
     </w:lvl>
   </w:abstractNum>
-  <w:abstractNum w:abstractNumId="14" w15:restartNumberingAfterBreak="0">
+  <w:abstractNum w:abstractNumId="19" w15:restartNumberingAfterBreak="0">
     <w:nsid w:val="5FC00B2F"/>
     <w:multiLevelType w:val="hybridMultilevel"/>
     <w:tmpl w:val="B93A69C8"/>
@@ -3469,7 +6256,7 @@
       </w:rPr>
     </w:lvl>
   </w:abstractNum>
-  <w:abstractNum w:abstractNumId="15" w15:restartNumberingAfterBreak="0">
+  <w:abstractNum w:abstractNumId="20" w15:restartNumberingAfterBreak="0">
     <w:nsid w:val="673358FF"/>
     <w:multiLevelType w:val="hybridMultilevel"/>
     <w:tmpl w:val="3FC00A1A"/>
@@ -3558,10 +6345,10 @@
       </w:pPr>
     </w:lvl>
   </w:abstractNum>
-  <w:abstractNum w:abstractNumId="16" w15:restartNumberingAfterBreak="0">
+  <w:abstractNum w:abstractNumId="21" w15:restartNumberingAfterBreak="0">
     <w:nsid w:val="682D4B0E"/>
     <w:multiLevelType w:val="multilevel"/>
-    <w:tmpl w:val="7E7E0ED0"/>
+    <w:tmpl w:val="6F9638CA"/>
     <w:lvl w:ilvl="0">
       <w:start w:val="1"/>
       <w:numFmt w:val="decimal"/>
@@ -3681,7 +6468,7 @@
       </w:rPr>
     </w:lvl>
   </w:abstractNum>
-  <w:abstractNum w:abstractNumId="17" w15:restartNumberingAfterBreak="0">
+  <w:abstractNum w:abstractNumId="22" w15:restartNumberingAfterBreak="0">
     <w:nsid w:val="68DC166D"/>
     <w:multiLevelType w:val="hybridMultilevel"/>
     <w:tmpl w:val="2512A466"/>
@@ -3794,7 +6581,7 @@
       </w:rPr>
     </w:lvl>
   </w:abstractNum>
-  <w:abstractNum w:abstractNumId="18" w15:restartNumberingAfterBreak="0">
+  <w:abstractNum w:abstractNumId="23" w15:restartNumberingAfterBreak="0">
     <w:nsid w:val="6A127132"/>
     <w:multiLevelType w:val="hybridMultilevel"/>
     <w:tmpl w:val="C610113C"/>
@@ -3907,7 +6694,7 @@
       </w:rPr>
     </w:lvl>
   </w:abstractNum>
-  <w:abstractNum w:abstractNumId="19" w15:restartNumberingAfterBreak="0">
+  <w:abstractNum w:abstractNumId="24" w15:restartNumberingAfterBreak="0">
     <w:nsid w:val="6C315A2E"/>
     <w:multiLevelType w:val="hybridMultilevel"/>
     <w:tmpl w:val="DB3E907E"/>
@@ -4020,7 +6807,7 @@
       </w:rPr>
     </w:lvl>
   </w:abstractNum>
-  <w:abstractNum w:abstractNumId="20" w15:restartNumberingAfterBreak="0">
+  <w:abstractNum w:abstractNumId="25" w15:restartNumberingAfterBreak="0">
     <w:nsid w:val="73A1320E"/>
     <w:multiLevelType w:val="hybridMultilevel"/>
     <w:tmpl w:val="DFC4195E"/>
@@ -4133,7 +6920,7 @@
       </w:rPr>
     </w:lvl>
   </w:abstractNum>
-  <w:abstractNum w:abstractNumId="21" w15:restartNumberingAfterBreak="0">
+  <w:abstractNum w:abstractNumId="26" w15:restartNumberingAfterBreak="0">
     <w:nsid w:val="7859470C"/>
     <w:multiLevelType w:val="hybridMultilevel"/>
     <w:tmpl w:val="AED81824"/>
@@ -4246,7 +7033,7 @@
       </w:rPr>
     </w:lvl>
   </w:abstractNum>
-  <w:abstractNum w:abstractNumId="22" w15:restartNumberingAfterBreak="0">
+  <w:abstractNum w:abstractNumId="27" w15:restartNumberingAfterBreak="0">
     <w:nsid w:val="78663A2C"/>
     <w:multiLevelType w:val="hybridMultilevel"/>
     <w:tmpl w:val="7E1EA6C4"/>
@@ -4360,70 +7147,70 @@
     </w:lvl>
   </w:abstractNum>
   <w:num w:numId="1">
-    <w:abstractNumId w:val="5"/>
+    <w:abstractNumId w:val="8"/>
   </w:num>
   <w:num w:numId="2">
+    <w:abstractNumId w:val="20"/>
+  </w:num>
+  <w:num w:numId="3">
+    <w:abstractNumId w:val="4"/>
+  </w:num>
+  <w:num w:numId="4">
+    <w:abstractNumId w:val="14"/>
+  </w:num>
+  <w:num w:numId="5">
+    <w:abstractNumId w:val="3"/>
+  </w:num>
+  <w:num w:numId="6">
+    <w:abstractNumId w:val="23"/>
+  </w:num>
+  <w:num w:numId="7">
+    <w:abstractNumId w:val="17"/>
+  </w:num>
+  <w:num w:numId="8">
+    <w:abstractNumId w:val="19"/>
+  </w:num>
+  <w:num w:numId="9">
+    <w:abstractNumId w:val="18"/>
+  </w:num>
+  <w:num w:numId="10">
+    <w:abstractNumId w:val="26"/>
+  </w:num>
+  <w:num w:numId="11">
+    <w:abstractNumId w:val="24"/>
+  </w:num>
+  <w:num w:numId="12">
+    <w:abstractNumId w:val="16"/>
+  </w:num>
+  <w:num w:numId="13">
+    <w:abstractNumId w:val="7"/>
+  </w:num>
+  <w:num w:numId="14">
+    <w:abstractNumId w:val="6"/>
+  </w:num>
+  <w:num w:numId="15">
+    <w:abstractNumId w:val="11"/>
+  </w:num>
+  <w:num w:numId="16">
+    <w:abstractNumId w:val="21"/>
+  </w:num>
+  <w:num w:numId="17">
+    <w:abstractNumId w:val="12"/>
+  </w:num>
+  <w:num w:numId="18">
+    <w:abstractNumId w:val="22"/>
+  </w:num>
+  <w:num w:numId="19">
+    <w:abstractNumId w:val="10"/>
+  </w:num>
+  <w:num w:numId="20">
+    <w:abstractNumId w:val="27"/>
+  </w:num>
+  <w:num w:numId="21">
     <w:abstractNumId w:val="15"/>
   </w:num>
-  <w:num w:numId="3">
-    <w:abstractNumId w:val="1"/>
-  </w:num>
-  <w:num w:numId="4">
-    <w:abstractNumId w:val="9"/>
-  </w:num>
-  <w:num w:numId="5">
-    <w:abstractNumId w:val="0"/>
-  </w:num>
-  <w:num w:numId="6">
-    <w:abstractNumId w:val="18"/>
-  </w:num>
-  <w:num w:numId="7">
-    <w:abstractNumId w:val="12"/>
-  </w:num>
-  <w:num w:numId="8">
-    <w:abstractNumId w:val="14"/>
-  </w:num>
-  <w:num w:numId="9">
-    <w:abstractNumId w:val="13"/>
-  </w:num>
-  <w:num w:numId="10">
+  <w:num w:numId="22">
     <w:abstractNumId w:val="21"/>
-  </w:num>
-  <w:num w:numId="11">
-    <w:abstractNumId w:val="19"/>
-  </w:num>
-  <w:num w:numId="12">
-    <w:abstractNumId w:val="11"/>
-  </w:num>
-  <w:num w:numId="13">
-    <w:abstractNumId w:val="4"/>
-  </w:num>
-  <w:num w:numId="14">
-    <w:abstractNumId w:val="3"/>
-  </w:num>
-  <w:num w:numId="15">
-    <w:abstractNumId w:val="7"/>
-  </w:num>
-  <w:num w:numId="16">
-    <w:abstractNumId w:val="16"/>
-  </w:num>
-  <w:num w:numId="17">
-    <w:abstractNumId w:val="8"/>
-  </w:num>
-  <w:num w:numId="18">
-    <w:abstractNumId w:val="17"/>
-  </w:num>
-  <w:num w:numId="19">
-    <w:abstractNumId w:val="6"/>
-  </w:num>
-  <w:num w:numId="20">
-    <w:abstractNumId w:val="22"/>
-  </w:num>
-  <w:num w:numId="21">
-    <w:abstractNumId w:val="10"/>
-  </w:num>
-  <w:num w:numId="22">
-    <w:abstractNumId w:val="16"/>
     <w:lvlOverride w:ilvl="0">
       <w:startOverride w:val="1"/>
     </w:lvlOverride>
@@ -4453,10 +7240,25 @@
     </w:lvlOverride>
   </w:num>
   <w:num w:numId="23">
-    <w:abstractNumId w:val="20"/>
+    <w:abstractNumId w:val="25"/>
   </w:num>
   <w:num w:numId="24">
+    <w:abstractNumId w:val="5"/>
+  </w:num>
+  <w:num w:numId="25">
+    <w:abstractNumId w:val="13"/>
+  </w:num>
+  <w:num w:numId="26">
     <w:abstractNumId w:val="2"/>
+  </w:num>
+  <w:num w:numId="27">
+    <w:abstractNumId w:val="0"/>
+  </w:num>
+  <w:num w:numId="28">
+    <w:abstractNumId w:val="9"/>
+  </w:num>
+  <w:num w:numId="29">
+    <w:abstractNumId w:val="1"/>
   </w:num>
 </w:numbering>
 </file>
@@ -4871,14 +7673,14 @@
     <w:link w:val="Heading1Char"/>
     <w:uiPriority w:val="9"/>
     <w:qFormat/>
-    <w:rsid w:val="006F4260"/>
+    <w:rsid w:val="0080362C"/>
     <w:pPr>
       <w:keepNext/>
       <w:keepLines/>
       <w:numPr>
         <w:numId w:val="16"/>
       </w:numPr>
-      <w:spacing w:before="240" w:after="240"/>
+      <w:spacing w:before="240" w:after="0"/>
       <w:outlineLvl w:val="0"/>
     </w:pPr>
     <w:rPr>
@@ -4898,7 +7700,7 @@
     <w:uiPriority w:val="9"/>
     <w:unhideWhenUsed/>
     <w:qFormat/>
-    <w:rsid w:val="006F4260"/>
+    <w:rsid w:val="005E4CF3"/>
     <w:pPr>
       <w:keepNext/>
       <w:keepLines/>
@@ -4906,7 +7708,7 @@
         <w:ilvl w:val="1"/>
         <w:numId w:val="16"/>
       </w:numPr>
-      <w:spacing w:before="40" w:after="240"/>
+      <w:spacing w:before="40" w:after="0"/>
       <w:outlineLvl w:val="1"/>
     </w:pPr>
     <w:rPr>
@@ -4991,7 +7793,6 @@
   <w:style w:type="character" w:default="1" w:styleId="DefaultParagraphFont">
     <w:name w:val="Default Paragraph Font"/>
     <w:uiPriority w:val="1"/>
-    <w:semiHidden/>
     <w:unhideWhenUsed/>
   </w:style>
   <w:style w:type="table" w:default="1" w:styleId="TableNormal">
@@ -5020,7 +7821,7 @@
     <w:basedOn w:val="DefaultParagraphFont"/>
     <w:link w:val="Heading1"/>
     <w:uiPriority w:val="9"/>
-    <w:rsid w:val="006F4260"/>
+    <w:rsid w:val="0080362C"/>
     <w:rPr>
       <w:rFonts w:ascii="Arial" w:eastAsiaTheme="majorEastAsia" w:hAnsi="Arial" w:cs="Arial"/>
       <w:b/>
@@ -5035,7 +7836,7 @@
     <w:basedOn w:val="DefaultParagraphFont"/>
     <w:link w:val="Heading2"/>
     <w:uiPriority w:val="9"/>
-    <w:rsid w:val="006F4260"/>
+    <w:rsid w:val="005E4CF3"/>
     <w:rPr>
       <w:rFonts w:ascii="Arial" w:eastAsiaTheme="majorEastAsia" w:hAnsi="Arial" w:cs="Arial"/>
       <w:b/>
@@ -5619,11 +8420,138 @@
 </file>
 
 <file path=customXml/item1.xml><?xml version="1.0" encoding="utf-8"?>
-<b:Sources xmlns:b="http://schemas.openxmlformats.org/officeDocument/2006/bibliography" xmlns="http://schemas.openxmlformats.org/officeDocument/2006/bibliography" SelectedStyle="\HarvardAnglia2008OfficeOnline.xsl" StyleName="Harvard - Anglia" Version="2008"/>
+<b:Sources xmlns:b="http://schemas.openxmlformats.org/officeDocument/2006/bibliography" xmlns="http://schemas.openxmlformats.org/officeDocument/2006/bibliography" SelectedStyle="\HarvardAnglia2008OfficeOnline.xsl" StyleName="Harvard - Anglia" Version="2008">
+  <b:Source>
+    <b:Tag>Unity</b:Tag>
+    <b:SourceType>InternetSite</b:SourceType>
+    <b:Guid>{6C840A37-14B0-4D27-AB5B-D8206EADFD73}</b:Guid>
+    <b:Author>
+      <b:Author>
+        <b:NameList>
+          <b:Person>
+            <b:Last>Unity</b:Last>
+          </b:Person>
+        </b:NameList>
+      </b:Author>
+    </b:Author>
+    <b:Title>Unity</b:Title>
+    <b:Year>2021</b:Year>
+    <b:YearAccessed>2021</b:YearAccessed>
+    <b:MonthAccessed>November</b:MonthAccessed>
+    <b:DayAccessed>25</b:DayAccessed>
+    <b:URL>https://unity.com/</b:URL>
+    <b:RefOrder>2</b:RefOrder>
+  </b:Source>
+  <b:Source>
+    <b:Tag>ForestEnvironment</b:Tag>
+    <b:SourceType>InternetSite</b:SourceType>
+    <b:Guid>{62077AFD-625A-42D4-83D2-5038C754E1F0}</b:Guid>
+    <b:Author>
+      <b:Author>
+        <b:NameList>
+          <b:Person>
+            <b:Last>NatureManufacture</b:Last>
+          </b:Person>
+        </b:NameList>
+      </b:Author>
+    </b:Author>
+    <b:Title>Forest Environment - Dynamic Nature</b:Title>
+    <b:Year>2021</b:Year>
+    <b:YearAccessed>2021</b:YearAccessed>
+    <b:MonthAccessed>November</b:MonthAccessed>
+    <b:DayAccessed>5</b:DayAccessed>
+    <b:URL>https://assetstore.unity.com/packages/3d/vegetation/forest-environment-dynamic-nature-150668</b:URL>
+    <b:RefOrder>3</b:RefOrder>
+  </b:Source>
+  <b:Source>
+    <b:Tag>FPSController</b:Tag>
+    <b:SourceType>InternetSite</b:SourceType>
+    <b:Guid>{AE83C3CB-9DA6-456D-82DF-C0EDB9B5CD20}</b:Guid>
+    <b:Author>
+      <b:Author>
+        <b:NameList>
+          <b:Person>
+            <b:Last>Unity</b:Last>
+          </b:Person>
+        </b:NameList>
+      </b:Author>
+    </b:Author>
+    <b:Title>Starter Assets - First Person Character Controller</b:Title>
+    <b:Year>2021</b:Year>
+    <b:YearAccessed>2021</b:YearAccessed>
+    <b:MonthAccessed>November</b:MonthAccessed>
+    <b:DayAccessed>5</b:DayAccessed>
+    <b:URL>https://assetstore.unity.com/packages/essentials/starter-assets-first-person-character-controller-196525</b:URL>
+    <b:RefOrder>5</b:RefOrder>
+  </b:Source>
+  <b:Source>
+    <b:Tag>MountainTrees</b:Tag>
+    <b:SourceType>InternetSite</b:SourceType>
+    <b:Guid>{83F0AE24-E564-43A5-B7A7-D8963E97C8A8}</b:Guid>
+    <b:Author>
+      <b:Author>
+        <b:NameList>
+          <b:Person>
+            <b:Last>NatureManufacture</b:Last>
+          </b:Person>
+        </b:NameList>
+      </b:Author>
+    </b:Author>
+    <b:Title>Mountain Trees - Dynamic Nature</b:Title>
+    <b:Year>2021</b:Year>
+    <b:YearAccessed>2021</b:YearAccessed>
+    <b:MonthAccessed>November</b:MonthAccessed>
+    <b:DayAccessed>5</b:DayAccessed>
+    <b:URL>https://assetstore.unity.com/packages/3d/vegetation/trees/mountain-trees-dynamic-nature-107004</b:URL>
+    <b:RefOrder>4</b:RefOrder>
+  </b:Source>
+  <b:Source>
+    <b:Tag>Trello</b:Tag>
+    <b:SourceType>InternetSite</b:SourceType>
+    <b:Guid>{707E46D2-F45B-46BE-9C03-3D78E0F16826}</b:Guid>
+    <b:Title>Trello</b:Title>
+    <b:Year>2021</b:Year>
+    <b:Author>
+      <b:Author>
+        <b:NameList>
+          <b:Person>
+            <b:Last>Atlassian</b:Last>
+          </b:Person>
+        </b:NameList>
+      </b:Author>
+    </b:Author>
+    <b:YearAccessed>2021</b:YearAccessed>
+    <b:MonthAccessed>November</b:MonthAccessed>
+    <b:DayAccessed>5</b:DayAccessed>
+    <b:URL>https://trello.com/</b:URL>
+    <b:RefOrder>1</b:RefOrder>
+  </b:Source>
+  <b:Source>
+    <b:Tag>Blender</b:Tag>
+    <b:SourceType>InternetSite</b:SourceType>
+    <b:Guid>{C1E59FC8-B592-4D68-A5FF-814ADA848613}</b:Guid>
+    <b:Author>
+      <b:Author>
+        <b:NameList>
+          <b:Person>
+            <b:Last>Blender</b:Last>
+          </b:Person>
+        </b:NameList>
+      </b:Author>
+    </b:Author>
+    <b:Title>Blender</b:Title>
+    <b:Year>2021</b:Year>
+    <b:YearAccessed>2021</b:YearAccessed>
+    <b:MonthAccessed>November</b:MonthAccessed>
+    <b:DayAccessed>5</b:DayAccessed>
+    <b:URL>https://www.blender.org/</b:URL>
+    <b:RefOrder>6</b:RefOrder>
+  </b:Source>
+</b:Sources>
 </file>
 
 <file path=customXml/itemProps1.xml><?xml version="1.0" encoding="utf-8"?>
-<ds:datastoreItem xmlns:ds="http://schemas.openxmlformats.org/officeDocument/2006/customXml" ds:itemID="{DA257BDB-8C31-4675-828C-BD86774F3389}">
+<ds:datastoreItem xmlns:ds="http://schemas.openxmlformats.org/officeDocument/2006/customXml" ds:itemID="{9D96EBEB-BBDD-4896-A59B-16CE2A1D293B}">
   <ds:schemaRefs>
     <ds:schemaRef ds:uri="http://schemas.openxmlformats.org/officeDocument/2006/bibliography"/>
   </ds:schemaRefs>

</xml_diff>

<commit_message>
Danny - Add Ambient sounds, Cuckoo animation
</commit_message>
<xml_diff>
--- a/Assignment/Report/Report.docx
+++ b/Assignment/Report/Report.docx
@@ -45,7 +45,7 @@
           <w:r>
             <w:fldChar w:fldCharType="separate"/>
           </w:r>
-          <w:hyperlink w:anchor="_Toc86736190" w:history="1">
+          <w:hyperlink w:anchor="_Toc88824227" w:history="1">
             <w:r>
               <w:rPr>
                 <w:rStyle w:val="Hyperlink"/>
@@ -87,171 +87,7 @@
                 <w:noProof/>
                 <w:webHidden/>
               </w:rPr>
-              <w:instrText xml:space="preserve"> PAGEREF _Toc86736190 \h </w:instrText>
-            </w:r>
-            <w:r>
-              <w:rPr>
-                <w:noProof/>
-                <w:webHidden/>
-              </w:rPr>
-            </w:r>
-            <w:r>
-              <w:rPr>
-                <w:noProof/>
-                <w:webHidden/>
-              </w:rPr>
-              <w:fldChar w:fldCharType="separate"/>
-            </w:r>
-            <w:r>
-              <w:rPr>
-                <w:noProof/>
-                <w:webHidden/>
-              </w:rPr>
-              <w:t>1</w:t>
-            </w:r>
-            <w:r>
-              <w:rPr>
-                <w:noProof/>
-                <w:webHidden/>
-              </w:rPr>
-              <w:fldChar w:fldCharType="end"/>
-            </w:r>
-          </w:hyperlink>
-        </w:p>
-        <w:p>
-          <w:pPr>
-            <w:pStyle w:val="TOC1"/>
-            <w:rPr>
-              <w:rFonts w:eastAsiaTheme="minorEastAsia"/>
-              <w:noProof/>
-              <w:lang w:eastAsia="en-GB"/>
-            </w:rPr>
-          </w:pPr>
-          <w:hyperlink w:anchor="_Toc86736191" w:history="1">
-            <w:r>
-              <w:rPr>
-                <w:rStyle w:val="Hyperlink"/>
-                <w:noProof/>
-              </w:rPr>
-              <w:t>2.0</w:t>
-            </w:r>
-            <w:r>
-              <w:rPr>
-                <w:rFonts w:eastAsiaTheme="minorEastAsia"/>
-                <w:noProof/>
-                <w:lang w:eastAsia="en-GB"/>
-              </w:rPr>
-              <w:tab/>
-            </w:r>
-            <w:r>
-              <w:rPr>
-                <w:rStyle w:val="Hyperlink"/>
-                <w:noProof/>
-              </w:rPr>
-              <w:t>Project plan</w:t>
-            </w:r>
-            <w:r>
-              <w:rPr>
-                <w:noProof/>
-                <w:webHidden/>
-              </w:rPr>
-              <w:tab/>
-            </w:r>
-            <w:r>
-              <w:rPr>
-                <w:noProof/>
-                <w:webHidden/>
-              </w:rPr>
-              <w:fldChar w:fldCharType="begin"/>
-            </w:r>
-            <w:r>
-              <w:rPr>
-                <w:noProof/>
-                <w:webHidden/>
-              </w:rPr>
-              <w:instrText xml:space="preserve"> PAGEREF _Toc86736191 \h </w:instrText>
-            </w:r>
-            <w:r>
-              <w:rPr>
-                <w:noProof/>
-                <w:webHidden/>
-              </w:rPr>
-            </w:r>
-            <w:r>
-              <w:rPr>
-                <w:noProof/>
-                <w:webHidden/>
-              </w:rPr>
-              <w:fldChar w:fldCharType="separate"/>
-            </w:r>
-            <w:r>
-              <w:rPr>
-                <w:noProof/>
-                <w:webHidden/>
-              </w:rPr>
-              <w:t>1</w:t>
-            </w:r>
-            <w:r>
-              <w:rPr>
-                <w:noProof/>
-                <w:webHidden/>
-              </w:rPr>
-              <w:fldChar w:fldCharType="end"/>
-            </w:r>
-          </w:hyperlink>
-        </w:p>
-        <w:p>
-          <w:pPr>
-            <w:pStyle w:val="TOC1"/>
-            <w:rPr>
-              <w:rFonts w:eastAsiaTheme="minorEastAsia"/>
-              <w:noProof/>
-              <w:lang w:eastAsia="en-GB"/>
-            </w:rPr>
-          </w:pPr>
-          <w:hyperlink w:anchor="_Toc86736192" w:history="1">
-            <w:r>
-              <w:rPr>
-                <w:rStyle w:val="Hyperlink"/>
-                <w:noProof/>
-              </w:rPr>
-              <w:t>3.0</w:t>
-            </w:r>
-            <w:r>
-              <w:rPr>
-                <w:rFonts w:eastAsiaTheme="minorEastAsia"/>
-                <w:noProof/>
-                <w:lang w:eastAsia="en-GB"/>
-              </w:rPr>
-              <w:tab/>
-            </w:r>
-            <w:r>
-              <w:rPr>
-                <w:rStyle w:val="Hyperlink"/>
-                <w:noProof/>
-              </w:rPr>
-              <w:t>Technical Element</w:t>
-            </w:r>
-            <w:r>
-              <w:rPr>
-                <w:noProof/>
-                <w:webHidden/>
-              </w:rPr>
-              <w:tab/>
-            </w:r>
-            <w:r>
-              <w:rPr>
-                <w:noProof/>
-                <w:webHidden/>
-              </w:rPr>
-              <w:fldChar w:fldCharType="begin"/>
-            </w:r>
-            <w:r>
-              <w:rPr>
-                <w:noProof/>
-                <w:webHidden/>
-              </w:rPr>
-              <w:instrText xml:space="preserve"> PAGEREF _Toc86736192 \h </w:instrText>
+              <w:instrText xml:space="preserve"> PAGEREF _Toc88824227 \h </w:instrText>
             </w:r>
             <w:r>
               <w:rPr>
@@ -295,13 +131,13 @@
               <w:lang w:eastAsia="en-GB"/>
             </w:rPr>
           </w:pPr>
-          <w:hyperlink w:anchor="_Toc86736193" w:history="1">
+          <w:hyperlink w:anchor="_Toc88824228" w:history="1">
             <w:r>
               <w:rPr>
                 <w:rStyle w:val="Hyperlink"/>
                 <w:noProof/>
               </w:rPr>
-              <w:t>3.1.</w:t>
+              <w:t>1.1.</w:t>
             </w:r>
             <w:r>
               <w:rPr>
@@ -316,7 +152,7 @@
                 <w:rStyle w:val="Hyperlink"/>
                 <w:noProof/>
               </w:rPr>
-              <w:t>Ray Tracing</w:t>
+              <w:t>Setting</w:t>
             </w:r>
             <w:r>
               <w:rPr>
@@ -337,7 +173,7 @@
                 <w:noProof/>
                 <w:webHidden/>
               </w:rPr>
-              <w:instrText xml:space="preserve"> PAGEREF _Toc86736193 \h </w:instrText>
+              <w:instrText xml:space="preserve"> PAGEREF _Toc88824228 \h </w:instrText>
             </w:r>
             <w:r>
               <w:rPr>
@@ -358,416 +194,6 @@
                 <w:webHidden/>
               </w:rPr>
               <w:t>1</w:t>
-            </w:r>
-            <w:r>
-              <w:rPr>
-                <w:noProof/>
-                <w:webHidden/>
-              </w:rPr>
-              <w:fldChar w:fldCharType="end"/>
-            </w:r>
-          </w:hyperlink>
-        </w:p>
-        <w:p>
-          <w:pPr>
-            <w:pStyle w:val="TOC1"/>
-            <w:rPr>
-              <w:rFonts w:eastAsiaTheme="minorEastAsia"/>
-              <w:noProof/>
-              <w:lang w:eastAsia="en-GB"/>
-            </w:rPr>
-          </w:pPr>
-          <w:hyperlink w:anchor="_Toc86736194" w:history="1">
-            <w:r>
-              <w:rPr>
-                <w:rStyle w:val="Hyperlink"/>
-                <w:noProof/>
-              </w:rPr>
-              <w:t>4.0</w:t>
-            </w:r>
-            <w:r>
-              <w:rPr>
-                <w:rFonts w:eastAsiaTheme="minorEastAsia"/>
-                <w:noProof/>
-                <w:lang w:eastAsia="en-GB"/>
-              </w:rPr>
-              <w:tab/>
-            </w:r>
-            <w:r>
-              <w:rPr>
-                <w:rStyle w:val="Hyperlink"/>
-                <w:noProof/>
-              </w:rPr>
-              <w:t>Script</w:t>
-            </w:r>
-            <w:r>
-              <w:rPr>
-                <w:noProof/>
-                <w:webHidden/>
-              </w:rPr>
-              <w:tab/>
-            </w:r>
-            <w:r>
-              <w:rPr>
-                <w:noProof/>
-                <w:webHidden/>
-              </w:rPr>
-              <w:fldChar w:fldCharType="begin"/>
-            </w:r>
-            <w:r>
-              <w:rPr>
-                <w:noProof/>
-                <w:webHidden/>
-              </w:rPr>
-              <w:instrText xml:space="preserve"> PAGEREF _Toc86736194 \h </w:instrText>
-            </w:r>
-            <w:r>
-              <w:rPr>
-                <w:noProof/>
-                <w:webHidden/>
-              </w:rPr>
-            </w:r>
-            <w:r>
-              <w:rPr>
-                <w:noProof/>
-                <w:webHidden/>
-              </w:rPr>
-              <w:fldChar w:fldCharType="separate"/>
-            </w:r>
-            <w:r>
-              <w:rPr>
-                <w:noProof/>
-                <w:webHidden/>
-              </w:rPr>
-              <w:t>1</w:t>
-            </w:r>
-            <w:r>
-              <w:rPr>
-                <w:noProof/>
-                <w:webHidden/>
-              </w:rPr>
-              <w:fldChar w:fldCharType="end"/>
-            </w:r>
-          </w:hyperlink>
-        </w:p>
-        <w:p>
-          <w:pPr>
-            <w:pStyle w:val="TOC1"/>
-            <w:rPr>
-              <w:rFonts w:eastAsiaTheme="minorEastAsia"/>
-              <w:noProof/>
-              <w:lang w:eastAsia="en-GB"/>
-            </w:rPr>
-          </w:pPr>
-          <w:hyperlink w:anchor="_Toc86736195" w:history="1">
-            <w:r>
-              <w:rPr>
-                <w:rStyle w:val="Hyperlink"/>
-                <w:noProof/>
-              </w:rPr>
-              <w:t>5.0</w:t>
-            </w:r>
-            <w:r>
-              <w:rPr>
-                <w:rFonts w:eastAsiaTheme="minorEastAsia"/>
-                <w:noProof/>
-                <w:lang w:eastAsia="en-GB"/>
-              </w:rPr>
-              <w:tab/>
-            </w:r>
-            <w:r>
-              <w:rPr>
-                <w:rStyle w:val="Hyperlink"/>
-                <w:noProof/>
-              </w:rPr>
-              <w:t>Unique Element</w:t>
-            </w:r>
-            <w:r>
-              <w:rPr>
-                <w:noProof/>
-                <w:webHidden/>
-              </w:rPr>
-              <w:tab/>
-            </w:r>
-            <w:r>
-              <w:rPr>
-                <w:noProof/>
-                <w:webHidden/>
-              </w:rPr>
-              <w:fldChar w:fldCharType="begin"/>
-            </w:r>
-            <w:r>
-              <w:rPr>
-                <w:noProof/>
-                <w:webHidden/>
-              </w:rPr>
-              <w:instrText xml:space="preserve"> PAGEREF _Toc86736195 \h </w:instrText>
-            </w:r>
-            <w:r>
-              <w:rPr>
-                <w:noProof/>
-                <w:webHidden/>
-              </w:rPr>
-            </w:r>
-            <w:r>
-              <w:rPr>
-                <w:noProof/>
-                <w:webHidden/>
-              </w:rPr>
-              <w:fldChar w:fldCharType="separate"/>
-            </w:r>
-            <w:r>
-              <w:rPr>
-                <w:noProof/>
-                <w:webHidden/>
-              </w:rPr>
-              <w:t>1</w:t>
-            </w:r>
-            <w:r>
-              <w:rPr>
-                <w:noProof/>
-                <w:webHidden/>
-              </w:rPr>
-              <w:fldChar w:fldCharType="end"/>
-            </w:r>
-          </w:hyperlink>
-        </w:p>
-        <w:p>
-          <w:pPr>
-            <w:pStyle w:val="TOC1"/>
-            <w:rPr>
-              <w:rFonts w:eastAsiaTheme="minorEastAsia"/>
-              <w:noProof/>
-              <w:lang w:eastAsia="en-GB"/>
-            </w:rPr>
-          </w:pPr>
-          <w:hyperlink w:anchor="_Toc86736196" w:history="1">
-            <w:r>
-              <w:rPr>
-                <w:rStyle w:val="Hyperlink"/>
-                <w:noProof/>
-              </w:rPr>
-              <w:t>6.0</w:t>
-            </w:r>
-            <w:r>
-              <w:rPr>
-                <w:rFonts w:eastAsiaTheme="minorEastAsia"/>
-                <w:noProof/>
-                <w:lang w:eastAsia="en-GB"/>
-              </w:rPr>
-              <w:tab/>
-            </w:r>
-            <w:r>
-              <w:rPr>
-                <w:rStyle w:val="Hyperlink"/>
-                <w:noProof/>
-              </w:rPr>
-              <w:t>Summary</w:t>
-            </w:r>
-            <w:r>
-              <w:rPr>
-                <w:noProof/>
-                <w:webHidden/>
-              </w:rPr>
-              <w:tab/>
-            </w:r>
-            <w:r>
-              <w:rPr>
-                <w:noProof/>
-                <w:webHidden/>
-              </w:rPr>
-              <w:fldChar w:fldCharType="begin"/>
-            </w:r>
-            <w:r>
-              <w:rPr>
-                <w:noProof/>
-                <w:webHidden/>
-              </w:rPr>
-              <w:instrText xml:space="preserve"> PAGEREF _Toc86736196 \h </w:instrText>
-            </w:r>
-            <w:r>
-              <w:rPr>
-                <w:noProof/>
-                <w:webHidden/>
-              </w:rPr>
-            </w:r>
-            <w:r>
-              <w:rPr>
-                <w:noProof/>
-                <w:webHidden/>
-              </w:rPr>
-              <w:fldChar w:fldCharType="separate"/>
-            </w:r>
-            <w:r>
-              <w:rPr>
-                <w:noProof/>
-                <w:webHidden/>
-              </w:rPr>
-              <w:t>1</w:t>
-            </w:r>
-            <w:r>
-              <w:rPr>
-                <w:noProof/>
-                <w:webHidden/>
-              </w:rPr>
-              <w:fldChar w:fldCharType="end"/>
-            </w:r>
-          </w:hyperlink>
-        </w:p>
-        <w:p>
-          <w:pPr>
-            <w:pStyle w:val="TOC1"/>
-            <w:rPr>
-              <w:rFonts w:eastAsiaTheme="minorEastAsia"/>
-              <w:noProof/>
-              <w:lang w:eastAsia="en-GB"/>
-            </w:rPr>
-          </w:pPr>
-          <w:hyperlink w:anchor="_Toc86736197" w:history="1">
-            <w:r>
-              <w:rPr>
-                <w:rStyle w:val="Hyperlink"/>
-                <w:noProof/>
-              </w:rPr>
-              <w:t>7.0</w:t>
-            </w:r>
-            <w:r>
-              <w:rPr>
-                <w:rFonts w:eastAsiaTheme="minorEastAsia"/>
-                <w:noProof/>
-                <w:lang w:eastAsia="en-GB"/>
-              </w:rPr>
-              <w:tab/>
-            </w:r>
-            <w:r>
-              <w:rPr>
-                <w:rStyle w:val="Hyperlink"/>
-                <w:noProof/>
-              </w:rPr>
-              <w:t>Future Work</w:t>
-            </w:r>
-            <w:r>
-              <w:rPr>
-                <w:noProof/>
-                <w:webHidden/>
-              </w:rPr>
-              <w:tab/>
-            </w:r>
-            <w:r>
-              <w:rPr>
-                <w:noProof/>
-                <w:webHidden/>
-              </w:rPr>
-              <w:fldChar w:fldCharType="begin"/>
-            </w:r>
-            <w:r>
-              <w:rPr>
-                <w:noProof/>
-                <w:webHidden/>
-              </w:rPr>
-              <w:instrText xml:space="preserve"> PAGEREF _Toc86736197 \h </w:instrText>
-            </w:r>
-            <w:r>
-              <w:rPr>
-                <w:noProof/>
-                <w:webHidden/>
-              </w:rPr>
-            </w:r>
-            <w:r>
-              <w:rPr>
-                <w:noProof/>
-                <w:webHidden/>
-              </w:rPr>
-              <w:fldChar w:fldCharType="separate"/>
-            </w:r>
-            <w:r>
-              <w:rPr>
-                <w:noProof/>
-                <w:webHidden/>
-              </w:rPr>
-              <w:t>2</w:t>
-            </w:r>
-            <w:r>
-              <w:rPr>
-                <w:noProof/>
-                <w:webHidden/>
-              </w:rPr>
-              <w:fldChar w:fldCharType="end"/>
-            </w:r>
-          </w:hyperlink>
-        </w:p>
-        <w:p>
-          <w:pPr>
-            <w:pStyle w:val="TOC1"/>
-            <w:rPr>
-              <w:rFonts w:eastAsiaTheme="minorEastAsia"/>
-              <w:noProof/>
-              <w:lang w:eastAsia="en-GB"/>
-            </w:rPr>
-          </w:pPr>
-          <w:hyperlink w:anchor="_Toc86736198" w:history="1">
-            <w:r>
-              <w:rPr>
-                <w:rStyle w:val="Hyperlink"/>
-                <w:noProof/>
-              </w:rPr>
-              <w:t>8.0</w:t>
-            </w:r>
-            <w:r>
-              <w:rPr>
-                <w:rFonts w:eastAsiaTheme="minorEastAsia"/>
-                <w:noProof/>
-                <w:lang w:eastAsia="en-GB"/>
-              </w:rPr>
-              <w:tab/>
-            </w:r>
-            <w:r>
-              <w:rPr>
-                <w:rStyle w:val="Hyperlink"/>
-                <w:noProof/>
-              </w:rPr>
-              <w:t>References</w:t>
-            </w:r>
-            <w:r>
-              <w:rPr>
-                <w:noProof/>
-                <w:webHidden/>
-              </w:rPr>
-              <w:tab/>
-            </w:r>
-            <w:r>
-              <w:rPr>
-                <w:noProof/>
-                <w:webHidden/>
-              </w:rPr>
-              <w:fldChar w:fldCharType="begin"/>
-            </w:r>
-            <w:r>
-              <w:rPr>
-                <w:noProof/>
-                <w:webHidden/>
-              </w:rPr>
-              <w:instrText xml:space="preserve"> PAGEREF _Toc86736198 \h </w:instrText>
-            </w:r>
-            <w:r>
-              <w:rPr>
-                <w:noProof/>
-                <w:webHidden/>
-              </w:rPr>
-            </w:r>
-            <w:r>
-              <w:rPr>
-                <w:noProof/>
-                <w:webHidden/>
-              </w:rPr>
-              <w:fldChar w:fldCharType="separate"/>
-            </w:r>
-            <w:r>
-              <w:rPr>
-                <w:noProof/>
-                <w:webHidden/>
-              </w:rPr>
-              <w:t>2</w:t>
             </w:r>
             <w:r>
               <w:rPr>
@@ -791,13 +217,13 @@
               <w:lang w:eastAsia="en-GB"/>
             </w:rPr>
           </w:pPr>
-          <w:hyperlink w:anchor="_Toc86736199" w:history="1">
+          <w:hyperlink w:anchor="_Toc88824229" w:history="1">
             <w:r>
               <w:rPr>
                 <w:rStyle w:val="Hyperlink"/>
                 <w:noProof/>
               </w:rPr>
-              <w:t>8.1.</w:t>
+              <w:t>1.2.</w:t>
             </w:r>
             <w:r>
               <w:rPr>
@@ -812,7 +238,7 @@
                 <w:rStyle w:val="Hyperlink"/>
                 <w:noProof/>
               </w:rPr>
-              <w:t>Github</w:t>
+              <w:t>Scene flow</w:t>
             </w:r>
             <w:r>
               <w:rPr>
@@ -833,7 +259,89 @@
                 <w:noProof/>
                 <w:webHidden/>
               </w:rPr>
-              <w:instrText xml:space="preserve"> PAGEREF _Toc86736199 \h </w:instrText>
+              <w:instrText xml:space="preserve"> PAGEREF _Toc88824229 \h </w:instrText>
+            </w:r>
+            <w:r>
+              <w:rPr>
+                <w:noProof/>
+                <w:webHidden/>
+              </w:rPr>
+            </w:r>
+            <w:r>
+              <w:rPr>
+                <w:noProof/>
+                <w:webHidden/>
+              </w:rPr>
+              <w:fldChar w:fldCharType="separate"/>
+            </w:r>
+            <w:r>
+              <w:rPr>
+                <w:noProof/>
+                <w:webHidden/>
+              </w:rPr>
+              <w:t>1</w:t>
+            </w:r>
+            <w:r>
+              <w:rPr>
+                <w:noProof/>
+                <w:webHidden/>
+              </w:rPr>
+              <w:fldChar w:fldCharType="end"/>
+            </w:r>
+          </w:hyperlink>
+        </w:p>
+        <w:p>
+          <w:pPr>
+            <w:pStyle w:val="TOC1"/>
+            <w:rPr>
+              <w:rFonts w:eastAsiaTheme="minorEastAsia"/>
+              <w:noProof/>
+              <w:lang w:eastAsia="en-GB"/>
+            </w:rPr>
+          </w:pPr>
+          <w:hyperlink w:anchor="_Toc88824230" w:history="1">
+            <w:r>
+              <w:rPr>
+                <w:rStyle w:val="Hyperlink"/>
+                <w:noProof/>
+              </w:rPr>
+              <w:t>2.0</w:t>
+            </w:r>
+            <w:r>
+              <w:rPr>
+                <w:rFonts w:eastAsiaTheme="minorEastAsia"/>
+                <w:noProof/>
+                <w:lang w:eastAsia="en-GB"/>
+              </w:rPr>
+              <w:tab/>
+            </w:r>
+            <w:r>
+              <w:rPr>
+                <w:rStyle w:val="Hyperlink"/>
+                <w:noProof/>
+              </w:rPr>
+              <w:t>Project plan</w:t>
+            </w:r>
+            <w:r>
+              <w:rPr>
+                <w:noProof/>
+                <w:webHidden/>
+              </w:rPr>
+              <w:tab/>
+            </w:r>
+            <w:r>
+              <w:rPr>
+                <w:noProof/>
+                <w:webHidden/>
+              </w:rPr>
+              <w:fldChar w:fldCharType="begin"/>
+            </w:r>
+            <w:r>
+              <w:rPr>
+                <w:noProof/>
+                <w:webHidden/>
+              </w:rPr>
+              <w:instrText xml:space="preserve"> PAGEREF _Toc88824230 \h </w:instrText>
             </w:r>
             <w:r>
               <w:rPr>
@@ -877,13 +385,13 @@
               <w:lang w:eastAsia="en-GB"/>
             </w:rPr>
           </w:pPr>
-          <w:hyperlink w:anchor="_Toc86736200" w:history="1">
+          <w:hyperlink w:anchor="_Toc88824231" w:history="1">
             <w:r>
               <w:rPr>
                 <w:rStyle w:val="Hyperlink"/>
                 <w:noProof/>
               </w:rPr>
-              <w:t>8.2.</w:t>
+              <w:t>2.1.</w:t>
             </w:r>
             <w:r>
               <w:rPr>
@@ -898,7 +406,7 @@
                 <w:rStyle w:val="Hyperlink"/>
                 <w:noProof/>
               </w:rPr>
-              <w:t>Assets</w:t>
+              <w:t>Initial Project Plan</w:t>
             </w:r>
             <w:r>
               <w:rPr>
@@ -919,7 +427,7 @@
                 <w:noProof/>
                 <w:webHidden/>
               </w:rPr>
-              <w:instrText xml:space="preserve"> PAGEREF _Toc86736200 \h </w:instrText>
+              <w:instrText xml:space="preserve"> PAGEREF _Toc88824231 \h </w:instrText>
             </w:r>
             <w:r>
               <w:rPr>
@@ -963,13 +471,13 @@
               <w:lang w:eastAsia="en-GB"/>
             </w:rPr>
           </w:pPr>
-          <w:hyperlink w:anchor="_Toc86736201" w:history="1">
+          <w:hyperlink w:anchor="_Toc88824232" w:history="1">
             <w:r>
               <w:rPr>
                 <w:rStyle w:val="Hyperlink"/>
                 <w:noProof/>
               </w:rPr>
-              <w:t>8.3.</w:t>
+              <w:t>2.2.</w:t>
             </w:r>
             <w:r>
               <w:rPr>
@@ -984,7 +492,7 @@
                 <w:rStyle w:val="Hyperlink"/>
                 <w:noProof/>
               </w:rPr>
-              <w:t>Scripts</w:t>
+              <w:t>Week 1</w:t>
             </w:r>
             <w:r>
               <w:rPr>
@@ -1005,7 +513,7 @@
                 <w:noProof/>
                 <w:webHidden/>
               </w:rPr>
-              <w:instrText xml:space="preserve"> PAGEREF _Toc86736201 \h </w:instrText>
+              <w:instrText xml:space="preserve"> PAGEREF _Toc88824232 \h </w:instrText>
             </w:r>
             <w:r>
               <w:rPr>
@@ -1025,7 +533,7 @@
                 <w:noProof/>
                 <w:webHidden/>
               </w:rPr>
-              <w:t>2</w:t>
+              <w:t>6</w:t>
             </w:r>
             <w:r>
               <w:rPr>
@@ -1049,13 +557,13 @@
               <w:lang w:eastAsia="en-GB"/>
             </w:rPr>
           </w:pPr>
-          <w:hyperlink w:anchor="_Toc86736202" w:history="1">
+          <w:hyperlink w:anchor="_Toc88824233" w:history="1">
             <w:r>
               <w:rPr>
                 <w:rStyle w:val="Hyperlink"/>
                 <w:noProof/>
               </w:rPr>
-              <w:t>8.4.</w:t>
+              <w:t>2.3.</w:t>
             </w:r>
             <w:r>
               <w:rPr>
@@ -1070,7 +578,7 @@
                 <w:rStyle w:val="Hyperlink"/>
                 <w:noProof/>
               </w:rPr>
-              <w:t>Report References</w:t>
+              <w:t>Week 2</w:t>
             </w:r>
             <w:r>
               <w:rPr>
@@ -1091,7 +599,7 @@
                 <w:noProof/>
                 <w:webHidden/>
               </w:rPr>
-              <w:instrText xml:space="preserve"> PAGEREF _Toc86736202 \h </w:instrText>
+              <w:instrText xml:space="preserve"> PAGEREF _Toc88824233 \h </w:instrText>
             </w:r>
             <w:r>
               <w:rPr>
@@ -1111,7 +619,179 @@
                 <w:noProof/>
                 <w:webHidden/>
               </w:rPr>
-              <w:t>2</w:t>
+              <w:t>8</w:t>
+            </w:r>
+            <w:r>
+              <w:rPr>
+                <w:noProof/>
+                <w:webHidden/>
+              </w:rPr>
+              <w:fldChar w:fldCharType="end"/>
+            </w:r>
+          </w:hyperlink>
+        </w:p>
+        <w:p>
+          <w:pPr>
+            <w:pStyle w:val="TOC2"/>
+            <w:tabs>
+              <w:tab w:val="left" w:pos="880"/>
+              <w:tab w:val="right" w:leader="dot" w:pos="9016"/>
+            </w:tabs>
+            <w:rPr>
+              <w:rFonts w:eastAsiaTheme="minorEastAsia"/>
+              <w:noProof/>
+              <w:lang w:eastAsia="en-GB"/>
+            </w:rPr>
+          </w:pPr>
+          <w:hyperlink w:anchor="_Toc88824234" w:history="1">
+            <w:r>
+              <w:rPr>
+                <w:rStyle w:val="Hyperlink"/>
+                <w:noProof/>
+              </w:rPr>
+              <w:t>2.4.</w:t>
+            </w:r>
+            <w:r>
+              <w:rPr>
+                <w:rFonts w:eastAsiaTheme="minorEastAsia"/>
+                <w:noProof/>
+                <w:lang w:eastAsia="en-GB"/>
+              </w:rPr>
+              <w:tab/>
+            </w:r>
+            <w:r>
+              <w:rPr>
+                <w:rStyle w:val="Hyperlink"/>
+                <w:noProof/>
+              </w:rPr>
+              <w:t>Week 3</w:t>
+            </w:r>
+            <w:r>
+              <w:rPr>
+                <w:noProof/>
+                <w:webHidden/>
+              </w:rPr>
+              <w:tab/>
+            </w:r>
+            <w:r>
+              <w:rPr>
+                <w:noProof/>
+                <w:webHidden/>
+              </w:rPr>
+              <w:fldChar w:fldCharType="begin"/>
+            </w:r>
+            <w:r>
+              <w:rPr>
+                <w:noProof/>
+                <w:webHidden/>
+              </w:rPr>
+              <w:instrText xml:space="preserve"> PAGEREF _Toc88824234 \h </w:instrText>
+            </w:r>
+            <w:r>
+              <w:rPr>
+                <w:noProof/>
+                <w:webHidden/>
+              </w:rPr>
+            </w:r>
+            <w:r>
+              <w:rPr>
+                <w:noProof/>
+                <w:webHidden/>
+              </w:rPr>
+              <w:fldChar w:fldCharType="separate"/>
+            </w:r>
+            <w:r>
+              <w:rPr>
+                <w:noProof/>
+                <w:webHidden/>
+              </w:rPr>
+              <w:t>9</w:t>
+            </w:r>
+            <w:r>
+              <w:rPr>
+                <w:noProof/>
+                <w:webHidden/>
+              </w:rPr>
+              <w:fldChar w:fldCharType="end"/>
+            </w:r>
+          </w:hyperlink>
+        </w:p>
+        <w:p>
+          <w:pPr>
+            <w:pStyle w:val="TOC2"/>
+            <w:tabs>
+              <w:tab w:val="left" w:pos="880"/>
+              <w:tab w:val="right" w:leader="dot" w:pos="9016"/>
+            </w:tabs>
+            <w:rPr>
+              <w:rFonts w:eastAsiaTheme="minorEastAsia"/>
+              <w:noProof/>
+              <w:lang w:eastAsia="en-GB"/>
+            </w:rPr>
+          </w:pPr>
+          <w:hyperlink w:anchor="_Toc88824235" w:history="1">
+            <w:r>
+              <w:rPr>
+                <w:rStyle w:val="Hyperlink"/>
+                <w:noProof/>
+              </w:rPr>
+              <w:t>2.5.</w:t>
+            </w:r>
+            <w:r>
+              <w:rPr>
+                <w:rFonts w:eastAsiaTheme="minorEastAsia"/>
+                <w:noProof/>
+                <w:lang w:eastAsia="en-GB"/>
+              </w:rPr>
+              <w:tab/>
+            </w:r>
+            <w:r>
+              <w:rPr>
+                <w:rStyle w:val="Hyperlink"/>
+                <w:noProof/>
+              </w:rPr>
+              <w:t>Week 4</w:t>
+            </w:r>
+            <w:r>
+              <w:rPr>
+                <w:noProof/>
+                <w:webHidden/>
+              </w:rPr>
+              <w:tab/>
+            </w:r>
+            <w:r>
+              <w:rPr>
+                <w:noProof/>
+                <w:webHidden/>
+              </w:rPr>
+              <w:fldChar w:fldCharType="begin"/>
+            </w:r>
+            <w:r>
+              <w:rPr>
+                <w:noProof/>
+                <w:webHidden/>
+              </w:rPr>
+              <w:instrText xml:space="preserve"> PAGEREF _Toc88824235 \h </w:instrText>
+            </w:r>
+            <w:r>
+              <w:rPr>
+                <w:noProof/>
+                <w:webHidden/>
+              </w:rPr>
+            </w:r>
+            <w:r>
+              <w:rPr>
+                <w:noProof/>
+                <w:webHidden/>
+              </w:rPr>
+              <w:fldChar w:fldCharType="separate"/>
+            </w:r>
+            <w:r>
+              <w:rPr>
+                <w:noProof/>
+                <w:webHidden/>
+              </w:rPr>
+              <w:t>10</w:t>
             </w:r>
             <w:r>
               <w:rPr>
@@ -1131,12 +811,1020 @@
               <w:lang w:eastAsia="en-GB"/>
             </w:rPr>
           </w:pPr>
-          <w:hyperlink w:anchor="_Toc86736203" w:history="1">
+          <w:hyperlink w:anchor="_Toc88824236" w:history="1">
             <w:r>
               <w:rPr>
                 <w:rStyle w:val="Hyperlink"/>
                 <w:noProof/>
               </w:rPr>
+              <w:t>3.0</w:t>
+            </w:r>
+            <w:r>
+              <w:rPr>
+                <w:rFonts w:eastAsiaTheme="minorEastAsia"/>
+                <w:noProof/>
+                <w:lang w:eastAsia="en-GB"/>
+              </w:rPr>
+              <w:tab/>
+            </w:r>
+            <w:r>
+              <w:rPr>
+                <w:rStyle w:val="Hyperlink"/>
+                <w:noProof/>
+              </w:rPr>
+              <w:t>Technical Element</w:t>
+            </w:r>
+            <w:r>
+              <w:rPr>
+                <w:noProof/>
+                <w:webHidden/>
+              </w:rPr>
+              <w:tab/>
+            </w:r>
+            <w:r>
+              <w:rPr>
+                <w:noProof/>
+                <w:webHidden/>
+              </w:rPr>
+              <w:fldChar w:fldCharType="begin"/>
+            </w:r>
+            <w:r>
+              <w:rPr>
+                <w:noProof/>
+                <w:webHidden/>
+              </w:rPr>
+              <w:instrText xml:space="preserve"> PAGEREF _Toc88824236 \h </w:instrText>
+            </w:r>
+            <w:r>
+              <w:rPr>
+                <w:noProof/>
+                <w:webHidden/>
+              </w:rPr>
+            </w:r>
+            <w:r>
+              <w:rPr>
+                <w:noProof/>
+                <w:webHidden/>
+              </w:rPr>
+              <w:fldChar w:fldCharType="separate"/>
+            </w:r>
+            <w:r>
+              <w:rPr>
+                <w:noProof/>
+                <w:webHidden/>
+              </w:rPr>
+              <w:t>11</w:t>
+            </w:r>
+            <w:r>
+              <w:rPr>
+                <w:noProof/>
+                <w:webHidden/>
+              </w:rPr>
+              <w:fldChar w:fldCharType="end"/>
+            </w:r>
+          </w:hyperlink>
+        </w:p>
+        <w:p>
+          <w:pPr>
+            <w:pStyle w:val="TOC2"/>
+            <w:tabs>
+              <w:tab w:val="left" w:pos="880"/>
+              <w:tab w:val="right" w:leader="dot" w:pos="9016"/>
+            </w:tabs>
+            <w:rPr>
+              <w:rFonts w:eastAsiaTheme="minorEastAsia"/>
+              <w:noProof/>
+              <w:lang w:eastAsia="en-GB"/>
+            </w:rPr>
+          </w:pPr>
+          <w:hyperlink w:anchor="_Toc88824237" w:history="1">
+            <w:r>
+              <w:rPr>
+                <w:rStyle w:val="Hyperlink"/>
+                <w:noProof/>
+              </w:rPr>
+              <w:t>3.1.</w:t>
+            </w:r>
+            <w:r>
+              <w:rPr>
+                <w:rFonts w:eastAsiaTheme="minorEastAsia"/>
+                <w:noProof/>
+                <w:lang w:eastAsia="en-GB"/>
+              </w:rPr>
+              <w:tab/>
+            </w:r>
+            <w:r>
+              <w:rPr>
+                <w:rStyle w:val="Hyperlink"/>
+                <w:noProof/>
+              </w:rPr>
+              <w:t>Ray Tracing</w:t>
+            </w:r>
+            <w:r>
+              <w:rPr>
+                <w:noProof/>
+                <w:webHidden/>
+              </w:rPr>
+              <w:tab/>
+            </w:r>
+            <w:r>
+              <w:rPr>
+                <w:noProof/>
+                <w:webHidden/>
+              </w:rPr>
+              <w:fldChar w:fldCharType="begin"/>
+            </w:r>
+            <w:r>
+              <w:rPr>
+                <w:noProof/>
+                <w:webHidden/>
+              </w:rPr>
+              <w:instrText xml:space="preserve"> PAGEREF _Toc88824237 \h </w:instrText>
+            </w:r>
+            <w:r>
+              <w:rPr>
+                <w:noProof/>
+                <w:webHidden/>
+              </w:rPr>
+            </w:r>
+            <w:r>
+              <w:rPr>
+                <w:noProof/>
+                <w:webHidden/>
+              </w:rPr>
+              <w:fldChar w:fldCharType="separate"/>
+            </w:r>
+            <w:r>
+              <w:rPr>
+                <w:noProof/>
+                <w:webHidden/>
+              </w:rPr>
+              <w:t>11</w:t>
+            </w:r>
+            <w:r>
+              <w:rPr>
+                <w:noProof/>
+                <w:webHidden/>
+              </w:rPr>
+              <w:fldChar w:fldCharType="end"/>
+            </w:r>
+          </w:hyperlink>
+        </w:p>
+        <w:p>
+          <w:pPr>
+            <w:pStyle w:val="TOC1"/>
+            <w:rPr>
+              <w:rFonts w:eastAsiaTheme="minorEastAsia"/>
+              <w:noProof/>
+              <w:lang w:eastAsia="en-GB"/>
+            </w:rPr>
+          </w:pPr>
+          <w:hyperlink w:anchor="_Toc88824238" w:history="1">
+            <w:r>
+              <w:rPr>
+                <w:rStyle w:val="Hyperlink"/>
+                <w:noProof/>
+              </w:rPr>
+              <w:t>4.0</w:t>
+            </w:r>
+            <w:r>
+              <w:rPr>
+                <w:rFonts w:eastAsiaTheme="minorEastAsia"/>
+                <w:noProof/>
+                <w:lang w:eastAsia="en-GB"/>
+              </w:rPr>
+              <w:tab/>
+            </w:r>
+            <w:r>
+              <w:rPr>
+                <w:rStyle w:val="Hyperlink"/>
+                <w:noProof/>
+              </w:rPr>
+              <w:t>Script</w:t>
+            </w:r>
+            <w:r>
+              <w:rPr>
+                <w:noProof/>
+                <w:webHidden/>
+              </w:rPr>
+              <w:tab/>
+            </w:r>
+            <w:r>
+              <w:rPr>
+                <w:noProof/>
+                <w:webHidden/>
+              </w:rPr>
+              <w:fldChar w:fldCharType="begin"/>
+            </w:r>
+            <w:r>
+              <w:rPr>
+                <w:noProof/>
+                <w:webHidden/>
+              </w:rPr>
+              <w:instrText xml:space="preserve"> PAGEREF _Toc88824238 \h </w:instrText>
+            </w:r>
+            <w:r>
+              <w:rPr>
+                <w:noProof/>
+                <w:webHidden/>
+              </w:rPr>
+            </w:r>
+            <w:r>
+              <w:rPr>
+                <w:noProof/>
+                <w:webHidden/>
+              </w:rPr>
+              <w:fldChar w:fldCharType="separate"/>
+            </w:r>
+            <w:r>
+              <w:rPr>
+                <w:noProof/>
+                <w:webHidden/>
+              </w:rPr>
+              <w:t>11</w:t>
+            </w:r>
+            <w:r>
+              <w:rPr>
+                <w:noProof/>
+                <w:webHidden/>
+              </w:rPr>
+              <w:fldChar w:fldCharType="end"/>
+            </w:r>
+          </w:hyperlink>
+        </w:p>
+        <w:p>
+          <w:pPr>
+            <w:pStyle w:val="TOC1"/>
+            <w:rPr>
+              <w:rFonts w:eastAsiaTheme="minorEastAsia"/>
+              <w:noProof/>
+              <w:lang w:eastAsia="en-GB"/>
+            </w:rPr>
+          </w:pPr>
+          <w:hyperlink w:anchor="_Toc88824239" w:history="1">
+            <w:r>
+              <w:rPr>
+                <w:rStyle w:val="Hyperlink"/>
+                <w:noProof/>
+              </w:rPr>
+              <w:t>5.0</w:t>
+            </w:r>
+            <w:r>
+              <w:rPr>
+                <w:rFonts w:eastAsiaTheme="minorEastAsia"/>
+                <w:noProof/>
+                <w:lang w:eastAsia="en-GB"/>
+              </w:rPr>
+              <w:tab/>
+            </w:r>
+            <w:r>
+              <w:rPr>
+                <w:rStyle w:val="Hyperlink"/>
+                <w:noProof/>
+              </w:rPr>
+              <w:t>Unique Element</w:t>
+            </w:r>
+            <w:r>
+              <w:rPr>
+                <w:noProof/>
+                <w:webHidden/>
+              </w:rPr>
+              <w:tab/>
+            </w:r>
+            <w:r>
+              <w:rPr>
+                <w:noProof/>
+                <w:webHidden/>
+              </w:rPr>
+              <w:fldChar w:fldCharType="begin"/>
+            </w:r>
+            <w:r>
+              <w:rPr>
+                <w:noProof/>
+                <w:webHidden/>
+              </w:rPr>
+              <w:instrText xml:space="preserve"> PAGEREF _Toc88824239 \h </w:instrText>
+            </w:r>
+            <w:r>
+              <w:rPr>
+                <w:noProof/>
+                <w:webHidden/>
+              </w:rPr>
+            </w:r>
+            <w:r>
+              <w:rPr>
+                <w:noProof/>
+                <w:webHidden/>
+              </w:rPr>
+              <w:fldChar w:fldCharType="separate"/>
+            </w:r>
+            <w:r>
+              <w:rPr>
+                <w:noProof/>
+                <w:webHidden/>
+              </w:rPr>
+              <w:t>11</w:t>
+            </w:r>
+            <w:r>
+              <w:rPr>
+                <w:noProof/>
+                <w:webHidden/>
+              </w:rPr>
+              <w:fldChar w:fldCharType="end"/>
+            </w:r>
+          </w:hyperlink>
+        </w:p>
+        <w:p>
+          <w:pPr>
+            <w:pStyle w:val="TOC1"/>
+            <w:rPr>
+              <w:rFonts w:eastAsiaTheme="minorEastAsia"/>
+              <w:noProof/>
+              <w:lang w:eastAsia="en-GB"/>
+            </w:rPr>
+          </w:pPr>
+          <w:hyperlink w:anchor="_Toc88824240" w:history="1">
+            <w:r>
+              <w:rPr>
+                <w:rStyle w:val="Hyperlink"/>
+                <w:noProof/>
+              </w:rPr>
+              <w:t>6.0</w:t>
+            </w:r>
+            <w:r>
+              <w:rPr>
+                <w:rFonts w:eastAsiaTheme="minorEastAsia"/>
+                <w:noProof/>
+                <w:lang w:eastAsia="en-GB"/>
+              </w:rPr>
+              <w:tab/>
+            </w:r>
+            <w:r>
+              <w:rPr>
+                <w:rStyle w:val="Hyperlink"/>
+                <w:noProof/>
+              </w:rPr>
+              <w:t>Summary</w:t>
+            </w:r>
+            <w:r>
+              <w:rPr>
+                <w:noProof/>
+                <w:webHidden/>
+              </w:rPr>
+              <w:tab/>
+            </w:r>
+            <w:r>
+              <w:rPr>
+                <w:noProof/>
+                <w:webHidden/>
+              </w:rPr>
+              <w:fldChar w:fldCharType="begin"/>
+            </w:r>
+            <w:r>
+              <w:rPr>
+                <w:noProof/>
+                <w:webHidden/>
+              </w:rPr>
+              <w:instrText xml:space="preserve"> PAGEREF _Toc88824240 \h </w:instrText>
+            </w:r>
+            <w:r>
+              <w:rPr>
+                <w:noProof/>
+                <w:webHidden/>
+              </w:rPr>
+            </w:r>
+            <w:r>
+              <w:rPr>
+                <w:noProof/>
+                <w:webHidden/>
+              </w:rPr>
+              <w:fldChar w:fldCharType="separate"/>
+            </w:r>
+            <w:r>
+              <w:rPr>
+                <w:noProof/>
+                <w:webHidden/>
+              </w:rPr>
+              <w:t>11</w:t>
+            </w:r>
+            <w:r>
+              <w:rPr>
+                <w:noProof/>
+                <w:webHidden/>
+              </w:rPr>
+              <w:fldChar w:fldCharType="end"/>
+            </w:r>
+          </w:hyperlink>
+        </w:p>
+        <w:p>
+          <w:pPr>
+            <w:pStyle w:val="TOC1"/>
+            <w:rPr>
+              <w:rFonts w:eastAsiaTheme="minorEastAsia"/>
+              <w:noProof/>
+              <w:lang w:eastAsia="en-GB"/>
+            </w:rPr>
+          </w:pPr>
+          <w:hyperlink w:anchor="_Toc88824241" w:history="1">
+            <w:r>
+              <w:rPr>
+                <w:rStyle w:val="Hyperlink"/>
+                <w:noProof/>
+              </w:rPr>
+              <w:t>7.0</w:t>
+            </w:r>
+            <w:r>
+              <w:rPr>
+                <w:rFonts w:eastAsiaTheme="minorEastAsia"/>
+                <w:noProof/>
+                <w:lang w:eastAsia="en-GB"/>
+              </w:rPr>
+              <w:tab/>
+            </w:r>
+            <w:r>
+              <w:rPr>
+                <w:rStyle w:val="Hyperlink"/>
+                <w:noProof/>
+              </w:rPr>
+              <w:t>Future Work</w:t>
+            </w:r>
+            <w:r>
+              <w:rPr>
+                <w:noProof/>
+                <w:webHidden/>
+              </w:rPr>
+              <w:tab/>
+            </w:r>
+            <w:r>
+              <w:rPr>
+                <w:noProof/>
+                <w:webHidden/>
+              </w:rPr>
+              <w:fldChar w:fldCharType="begin"/>
+            </w:r>
+            <w:r>
+              <w:rPr>
+                <w:noProof/>
+                <w:webHidden/>
+              </w:rPr>
+              <w:instrText xml:space="preserve"> PAGEREF _Toc88824241 \h </w:instrText>
+            </w:r>
+            <w:r>
+              <w:rPr>
+                <w:noProof/>
+                <w:webHidden/>
+              </w:rPr>
+            </w:r>
+            <w:r>
+              <w:rPr>
+                <w:noProof/>
+                <w:webHidden/>
+              </w:rPr>
+              <w:fldChar w:fldCharType="separate"/>
+            </w:r>
+            <w:r>
+              <w:rPr>
+                <w:noProof/>
+                <w:webHidden/>
+              </w:rPr>
+              <w:t>11</w:t>
+            </w:r>
+            <w:r>
+              <w:rPr>
+                <w:noProof/>
+                <w:webHidden/>
+              </w:rPr>
+              <w:fldChar w:fldCharType="end"/>
+            </w:r>
+          </w:hyperlink>
+        </w:p>
+        <w:p>
+          <w:pPr>
+            <w:pStyle w:val="TOC1"/>
+            <w:rPr>
+              <w:rFonts w:eastAsiaTheme="minorEastAsia"/>
+              <w:noProof/>
+              <w:lang w:eastAsia="en-GB"/>
+            </w:rPr>
+          </w:pPr>
+          <w:hyperlink w:anchor="_Toc88824242" w:history="1">
+            <w:r>
+              <w:rPr>
+                <w:rStyle w:val="Hyperlink"/>
+                <w:noProof/>
+              </w:rPr>
+              <w:t>8.0</w:t>
+            </w:r>
+            <w:r>
+              <w:rPr>
+                <w:rFonts w:eastAsiaTheme="minorEastAsia"/>
+                <w:noProof/>
+                <w:lang w:eastAsia="en-GB"/>
+              </w:rPr>
+              <w:tab/>
+            </w:r>
+            <w:r>
+              <w:rPr>
+                <w:rStyle w:val="Hyperlink"/>
+                <w:noProof/>
+              </w:rPr>
+              <w:t>References</w:t>
+            </w:r>
+            <w:r>
+              <w:rPr>
+                <w:noProof/>
+                <w:webHidden/>
+              </w:rPr>
+              <w:tab/>
+            </w:r>
+            <w:r>
+              <w:rPr>
+                <w:noProof/>
+                <w:webHidden/>
+              </w:rPr>
+              <w:fldChar w:fldCharType="begin"/>
+            </w:r>
+            <w:r>
+              <w:rPr>
+                <w:noProof/>
+                <w:webHidden/>
+              </w:rPr>
+              <w:instrText xml:space="preserve"> PAGEREF _Toc88824242 \h </w:instrText>
+            </w:r>
+            <w:r>
+              <w:rPr>
+                <w:noProof/>
+                <w:webHidden/>
+              </w:rPr>
+            </w:r>
+            <w:r>
+              <w:rPr>
+                <w:noProof/>
+                <w:webHidden/>
+              </w:rPr>
+              <w:fldChar w:fldCharType="separate"/>
+            </w:r>
+            <w:r>
+              <w:rPr>
+                <w:noProof/>
+                <w:webHidden/>
+              </w:rPr>
+              <w:t>11</w:t>
+            </w:r>
+            <w:r>
+              <w:rPr>
+                <w:noProof/>
+                <w:webHidden/>
+              </w:rPr>
+              <w:fldChar w:fldCharType="end"/>
+            </w:r>
+          </w:hyperlink>
+        </w:p>
+        <w:p>
+          <w:pPr>
+            <w:pStyle w:val="TOC2"/>
+            <w:tabs>
+              <w:tab w:val="left" w:pos="880"/>
+              <w:tab w:val="right" w:leader="dot" w:pos="9016"/>
+            </w:tabs>
+            <w:rPr>
+              <w:rFonts w:eastAsiaTheme="minorEastAsia"/>
+              <w:noProof/>
+              <w:lang w:eastAsia="en-GB"/>
+            </w:rPr>
+          </w:pPr>
+          <w:hyperlink w:anchor="_Toc88824243" w:history="1">
+            <w:r>
+              <w:rPr>
+                <w:rStyle w:val="Hyperlink"/>
+                <w:noProof/>
+              </w:rPr>
+              <w:t>8.1.</w:t>
+            </w:r>
+            <w:r>
+              <w:rPr>
+                <w:rFonts w:eastAsiaTheme="minorEastAsia"/>
+                <w:noProof/>
+                <w:lang w:eastAsia="en-GB"/>
+              </w:rPr>
+              <w:tab/>
+            </w:r>
+            <w:r>
+              <w:rPr>
+                <w:rStyle w:val="Hyperlink"/>
+                <w:noProof/>
+              </w:rPr>
+              <w:t>Github</w:t>
+            </w:r>
+            <w:r>
+              <w:rPr>
+                <w:noProof/>
+                <w:webHidden/>
+              </w:rPr>
+              <w:tab/>
+            </w:r>
+            <w:r>
+              <w:rPr>
+                <w:noProof/>
+                <w:webHidden/>
+              </w:rPr>
+              <w:fldChar w:fldCharType="begin"/>
+            </w:r>
+            <w:r>
+              <w:rPr>
+                <w:noProof/>
+                <w:webHidden/>
+              </w:rPr>
+              <w:instrText xml:space="preserve"> PAGEREF _Toc88824243 \h </w:instrText>
+            </w:r>
+            <w:r>
+              <w:rPr>
+                <w:noProof/>
+                <w:webHidden/>
+              </w:rPr>
+            </w:r>
+            <w:r>
+              <w:rPr>
+                <w:noProof/>
+                <w:webHidden/>
+              </w:rPr>
+              <w:fldChar w:fldCharType="separate"/>
+            </w:r>
+            <w:r>
+              <w:rPr>
+                <w:noProof/>
+                <w:webHidden/>
+              </w:rPr>
+              <w:t>11</w:t>
+            </w:r>
+            <w:r>
+              <w:rPr>
+                <w:noProof/>
+                <w:webHidden/>
+              </w:rPr>
+              <w:fldChar w:fldCharType="end"/>
+            </w:r>
+          </w:hyperlink>
+        </w:p>
+        <w:p>
+          <w:pPr>
+            <w:pStyle w:val="TOC2"/>
+            <w:tabs>
+              <w:tab w:val="left" w:pos="880"/>
+              <w:tab w:val="right" w:leader="dot" w:pos="9016"/>
+            </w:tabs>
+            <w:rPr>
+              <w:rFonts w:eastAsiaTheme="minorEastAsia"/>
+              <w:noProof/>
+              <w:lang w:eastAsia="en-GB"/>
+            </w:rPr>
+          </w:pPr>
+          <w:hyperlink w:anchor="_Toc88824244" w:history="1">
+            <w:r>
+              <w:rPr>
+                <w:rStyle w:val="Hyperlink"/>
+                <w:noProof/>
+              </w:rPr>
+              <w:t>8.2.</w:t>
+            </w:r>
+            <w:r>
+              <w:rPr>
+                <w:rFonts w:eastAsiaTheme="minorEastAsia"/>
+                <w:noProof/>
+                <w:lang w:eastAsia="en-GB"/>
+              </w:rPr>
+              <w:tab/>
+            </w:r>
+            <w:r>
+              <w:rPr>
+                <w:rStyle w:val="Hyperlink"/>
+                <w:noProof/>
+              </w:rPr>
+              <w:t>External References</w:t>
+            </w:r>
+            <w:r>
+              <w:rPr>
+                <w:noProof/>
+                <w:webHidden/>
+              </w:rPr>
+              <w:tab/>
+            </w:r>
+            <w:r>
+              <w:rPr>
+                <w:noProof/>
+                <w:webHidden/>
+              </w:rPr>
+              <w:fldChar w:fldCharType="begin"/>
+            </w:r>
+            <w:r>
+              <w:rPr>
+                <w:noProof/>
+                <w:webHidden/>
+              </w:rPr>
+              <w:instrText xml:space="preserve"> PAGEREF _Toc88824244 \h </w:instrText>
+            </w:r>
+            <w:r>
+              <w:rPr>
+                <w:noProof/>
+                <w:webHidden/>
+              </w:rPr>
+            </w:r>
+            <w:r>
+              <w:rPr>
+                <w:noProof/>
+                <w:webHidden/>
+              </w:rPr>
+              <w:fldChar w:fldCharType="separate"/>
+            </w:r>
+            <w:r>
+              <w:rPr>
+                <w:noProof/>
+                <w:webHidden/>
+              </w:rPr>
+              <w:t>11</w:t>
+            </w:r>
+            <w:r>
+              <w:rPr>
+                <w:noProof/>
+                <w:webHidden/>
+              </w:rPr>
+              <w:fldChar w:fldCharType="end"/>
+            </w:r>
+          </w:hyperlink>
+        </w:p>
+        <w:p>
+          <w:pPr>
+            <w:pStyle w:val="TOC2"/>
+            <w:tabs>
+              <w:tab w:val="left" w:pos="880"/>
+              <w:tab w:val="right" w:leader="dot" w:pos="9016"/>
+            </w:tabs>
+            <w:rPr>
+              <w:rFonts w:eastAsiaTheme="minorEastAsia"/>
+              <w:noProof/>
+              <w:lang w:eastAsia="en-GB"/>
+            </w:rPr>
+          </w:pPr>
+          <w:hyperlink w:anchor="_Toc88824245" w:history="1">
+            <w:r>
+              <w:rPr>
+                <w:rStyle w:val="Hyperlink"/>
+                <w:noProof/>
+              </w:rPr>
+              <w:t>8.3.</w:t>
+            </w:r>
+            <w:r>
+              <w:rPr>
+                <w:rFonts w:eastAsiaTheme="minorEastAsia"/>
+                <w:noProof/>
+                <w:lang w:eastAsia="en-GB"/>
+              </w:rPr>
+              <w:tab/>
+            </w:r>
+            <w:r>
+              <w:rPr>
+                <w:rStyle w:val="Hyperlink"/>
+                <w:noProof/>
+              </w:rPr>
+              <w:t>Assets</w:t>
+            </w:r>
+            <w:r>
+              <w:rPr>
+                <w:noProof/>
+                <w:webHidden/>
+              </w:rPr>
+              <w:tab/>
+            </w:r>
+            <w:r>
+              <w:rPr>
+                <w:noProof/>
+                <w:webHidden/>
+              </w:rPr>
+              <w:fldChar w:fldCharType="begin"/>
+            </w:r>
+            <w:r>
+              <w:rPr>
+                <w:noProof/>
+                <w:webHidden/>
+              </w:rPr>
+              <w:instrText xml:space="preserve"> PAGEREF _Toc88824245 \h </w:instrText>
+            </w:r>
+            <w:r>
+              <w:rPr>
+                <w:noProof/>
+                <w:webHidden/>
+              </w:rPr>
+            </w:r>
+            <w:r>
+              <w:rPr>
+                <w:noProof/>
+                <w:webHidden/>
+              </w:rPr>
+              <w:fldChar w:fldCharType="separate"/>
+            </w:r>
+            <w:r>
+              <w:rPr>
+                <w:noProof/>
+                <w:webHidden/>
+              </w:rPr>
+              <w:t>11</w:t>
+            </w:r>
+            <w:r>
+              <w:rPr>
+                <w:noProof/>
+                <w:webHidden/>
+              </w:rPr>
+              <w:fldChar w:fldCharType="end"/>
+            </w:r>
+          </w:hyperlink>
+        </w:p>
+        <w:p>
+          <w:pPr>
+            <w:pStyle w:val="TOC2"/>
+            <w:tabs>
+              <w:tab w:val="left" w:pos="880"/>
+              <w:tab w:val="right" w:leader="dot" w:pos="9016"/>
+            </w:tabs>
+            <w:rPr>
+              <w:rFonts w:eastAsiaTheme="minorEastAsia"/>
+              <w:noProof/>
+              <w:lang w:eastAsia="en-GB"/>
+            </w:rPr>
+          </w:pPr>
+          <w:hyperlink w:anchor="_Toc88824246" w:history="1">
+            <w:r>
+              <w:rPr>
+                <w:rStyle w:val="Hyperlink"/>
+                <w:noProof/>
+              </w:rPr>
+              <w:t>8.4.</w:t>
+            </w:r>
+            <w:r>
+              <w:rPr>
+                <w:rFonts w:eastAsiaTheme="minorEastAsia"/>
+                <w:noProof/>
+                <w:lang w:eastAsia="en-GB"/>
+              </w:rPr>
+              <w:tab/>
+            </w:r>
+            <w:r>
+              <w:rPr>
+                <w:rStyle w:val="Hyperlink"/>
+                <w:noProof/>
+              </w:rPr>
+              <w:t>Scripts</w:t>
+            </w:r>
+            <w:r>
+              <w:rPr>
+                <w:noProof/>
+                <w:webHidden/>
+              </w:rPr>
+              <w:tab/>
+            </w:r>
+            <w:r>
+              <w:rPr>
+                <w:noProof/>
+                <w:webHidden/>
+              </w:rPr>
+              <w:fldChar w:fldCharType="begin"/>
+            </w:r>
+            <w:r>
+              <w:rPr>
+                <w:noProof/>
+                <w:webHidden/>
+              </w:rPr>
+              <w:instrText xml:space="preserve"> PAGEREF _Toc88824246 \h </w:instrText>
+            </w:r>
+            <w:r>
+              <w:rPr>
+                <w:noProof/>
+                <w:webHidden/>
+              </w:rPr>
+            </w:r>
+            <w:r>
+              <w:rPr>
+                <w:noProof/>
+                <w:webHidden/>
+              </w:rPr>
+              <w:fldChar w:fldCharType="separate"/>
+            </w:r>
+            <w:r>
+              <w:rPr>
+                <w:noProof/>
+                <w:webHidden/>
+              </w:rPr>
+              <w:t>11</w:t>
+            </w:r>
+            <w:r>
+              <w:rPr>
+                <w:noProof/>
+                <w:webHidden/>
+              </w:rPr>
+              <w:fldChar w:fldCharType="end"/>
+            </w:r>
+          </w:hyperlink>
+        </w:p>
+        <w:p>
+          <w:pPr>
+            <w:pStyle w:val="TOC2"/>
+            <w:tabs>
+              <w:tab w:val="left" w:pos="880"/>
+              <w:tab w:val="right" w:leader="dot" w:pos="9016"/>
+            </w:tabs>
+            <w:rPr>
+              <w:rFonts w:eastAsiaTheme="minorEastAsia"/>
+              <w:noProof/>
+              <w:lang w:eastAsia="en-GB"/>
+            </w:rPr>
+          </w:pPr>
+          <w:hyperlink w:anchor="_Toc88824247" w:history="1">
+            <w:r>
+              <w:rPr>
+                <w:rStyle w:val="Hyperlink"/>
+                <w:noProof/>
+              </w:rPr>
+              <w:t>8.5.</w:t>
+            </w:r>
+            <w:r>
+              <w:rPr>
+                <w:rFonts w:eastAsiaTheme="minorEastAsia"/>
+                <w:noProof/>
+                <w:lang w:eastAsia="en-GB"/>
+              </w:rPr>
+              <w:tab/>
+            </w:r>
+            <w:r>
+              <w:rPr>
+                <w:rStyle w:val="Hyperlink"/>
+                <w:noProof/>
+              </w:rPr>
+              <w:t>Report References</w:t>
+            </w:r>
+            <w:r>
+              <w:rPr>
+                <w:noProof/>
+                <w:webHidden/>
+              </w:rPr>
+              <w:tab/>
+            </w:r>
+            <w:r>
+              <w:rPr>
+                <w:noProof/>
+                <w:webHidden/>
+              </w:rPr>
+              <w:fldChar w:fldCharType="begin"/>
+            </w:r>
+            <w:r>
+              <w:rPr>
+                <w:noProof/>
+                <w:webHidden/>
+              </w:rPr>
+              <w:instrText xml:space="preserve"> PAGEREF _Toc88824247 \h </w:instrText>
+            </w:r>
+            <w:r>
+              <w:rPr>
+                <w:noProof/>
+                <w:webHidden/>
+              </w:rPr>
+            </w:r>
+            <w:r>
+              <w:rPr>
+                <w:noProof/>
+                <w:webHidden/>
+              </w:rPr>
+              <w:fldChar w:fldCharType="separate"/>
+            </w:r>
+            <w:r>
+              <w:rPr>
+                <w:noProof/>
+                <w:webHidden/>
+              </w:rPr>
+              <w:t>11</w:t>
+            </w:r>
+            <w:r>
+              <w:rPr>
+                <w:noProof/>
+                <w:webHidden/>
+              </w:rPr>
+              <w:fldChar w:fldCharType="end"/>
+            </w:r>
+          </w:hyperlink>
+        </w:p>
+        <w:p>
+          <w:pPr>
+            <w:pStyle w:val="TOC1"/>
+            <w:rPr>
+              <w:rFonts w:eastAsiaTheme="minorEastAsia"/>
+              <w:noProof/>
+              <w:lang w:eastAsia="en-GB"/>
+            </w:rPr>
+          </w:pPr>
+          <w:hyperlink w:anchor="_Toc88824248" w:history="1">
+            <w:r>
+              <w:rPr>
+                <w:rStyle w:val="Hyperlink"/>
+                <w:noProof/>
+              </w:rPr>
               <w:t>9.0</w:t>
             </w:r>
             <w:r>
@@ -1173,7 +1861,7 @@
                 <w:noProof/>
                 <w:webHidden/>
               </w:rPr>
-              <w:instrText xml:space="preserve"> PAGEREF _Toc86736203 \h </w:instrText>
+              <w:instrText xml:space="preserve"> PAGEREF _Toc88824248 \h </w:instrText>
             </w:r>
             <w:r>
               <w:rPr>
@@ -1193,7 +1881,7 @@
                 <w:noProof/>
                 <w:webHidden/>
               </w:rPr>
-              <w:t>2</w:t>
+              <w:t>11</w:t>
             </w:r>
             <w:r>
               <w:rPr>
@@ -1225,159 +1913,18 @@
           <w:noProof/>
         </w:rPr>
       </w:pPr>
-    </w:p>
-    <w:p>
-      <w:pPr>
+      <w:r>
         <w:rPr>
           <w:noProof/>
         </w:rPr>
-      </w:pPr>
-    </w:p>
-    <w:p>
-      <w:pPr>
-        <w:rPr>
-          <w:noProof/>
-        </w:rPr>
-      </w:pPr>
-    </w:p>
-    <w:p>
-      <w:pPr>
-        <w:rPr>
-          <w:noProof/>
-        </w:rPr>
-      </w:pPr>
-    </w:p>
-    <w:p>
-      <w:pPr>
-        <w:rPr>
-          <w:noProof/>
-        </w:rPr>
-      </w:pPr>
-    </w:p>
-    <w:p>
-      <w:pPr>
-        <w:rPr>
-          <w:noProof/>
-        </w:rPr>
-      </w:pPr>
-    </w:p>
-    <w:p>
-      <w:pPr>
-        <w:rPr>
-          <w:noProof/>
-        </w:rPr>
-      </w:pPr>
-    </w:p>
-    <w:p>
-      <w:pPr>
-        <w:rPr>
-          <w:noProof/>
-        </w:rPr>
-      </w:pPr>
-    </w:p>
-    <w:p>
-      <w:pPr>
-        <w:rPr>
-          <w:noProof/>
-        </w:rPr>
-      </w:pPr>
-    </w:p>
-    <w:p>
-      <w:pPr>
-        <w:rPr>
-          <w:noProof/>
-        </w:rPr>
-      </w:pPr>
-    </w:p>
-    <w:p>
-      <w:pPr>
-        <w:rPr>
-          <w:noProof/>
-        </w:rPr>
-      </w:pPr>
-    </w:p>
-    <w:p>
-      <w:pPr>
-        <w:rPr>
-          <w:noProof/>
-        </w:rPr>
-      </w:pPr>
-    </w:p>
-    <w:p>
-      <w:pPr>
-        <w:rPr>
-          <w:noProof/>
-        </w:rPr>
-      </w:pPr>
-    </w:p>
-    <w:p>
-      <w:pPr>
-        <w:rPr>
-          <w:noProof/>
-        </w:rPr>
-      </w:pPr>
-    </w:p>
-    <w:p>
-      <w:pPr>
-        <w:rPr>
-          <w:noProof/>
-        </w:rPr>
-      </w:pPr>
-    </w:p>
-    <w:p>
-      <w:pPr>
-        <w:rPr>
-          <w:noProof/>
-        </w:rPr>
-      </w:pPr>
-    </w:p>
-    <w:p>
-      <w:pPr>
-        <w:rPr>
-          <w:noProof/>
-        </w:rPr>
-      </w:pPr>
-    </w:p>
-    <w:p>
-      <w:pPr>
-        <w:rPr>
-          <w:noProof/>
-        </w:rPr>
-      </w:pPr>
-    </w:p>
-    <w:p>
-      <w:pPr>
-        <w:rPr>
-          <w:noProof/>
-        </w:rPr>
-      </w:pPr>
-    </w:p>
-    <w:p>
-      <w:pPr>
-        <w:rPr>
-          <w:noProof/>
-        </w:rPr>
-      </w:pPr>
-    </w:p>
-    <w:p>
-      <w:pPr>
-        <w:rPr>
-          <w:noProof/>
-        </w:rPr>
-      </w:pPr>
-    </w:p>
-    <w:p>
-      <w:pPr>
-        <w:rPr>
-          <w:noProof/>
-        </w:rPr>
-      </w:pPr>
+        <w:br w:type="page"/>
+      </w:r>
     </w:p>
     <w:p>
       <w:pPr>
         <w:pStyle w:val="Heading1"/>
       </w:pPr>
-      <w:bookmarkStart w:id="0" w:name="_Toc86736190"/>
+      <w:bookmarkStart w:id="0" w:name="_Toc88824227"/>
       <w:r>
         <w:lastRenderedPageBreak/>
         <w:t>Introduction</w:t>
@@ -1388,9 +1935,11 @@
       <w:pPr>
         <w:pStyle w:val="Heading2"/>
       </w:pPr>
+      <w:bookmarkStart w:id="1" w:name="_Toc88824228"/>
       <w:r>
         <w:t>Setting</w:t>
       </w:r>
+      <w:bookmarkEnd w:id="1"/>
     </w:p>
     <w:p>
       <w:r>
@@ -1417,9 +1966,11 @@
       <w:pPr>
         <w:pStyle w:val="Heading2"/>
       </w:pPr>
+      <w:bookmarkStart w:id="2" w:name="_Toc88824229"/>
       <w:r>
         <w:t>Scene flow</w:t>
       </w:r>
+      <w:bookmarkEnd w:id="2"/>
     </w:p>
     <w:p>
       <w:pPr>
@@ -1444,10 +1995,7 @@
         <w:spacing w:after="0"/>
       </w:pPr>
       <w:r>
-        <w:t>Enter house</w:t>
-      </w:r>
-      <w:r>
-        <w:t xml:space="preserve"> and doors lock – loud clock ticking.</w:t>
+        <w:t>Enter house and doors lock – loud clock ticking.</w:t>
       </w:r>
     </w:p>
     <w:p>
@@ -1481,10 +2029,7 @@
         <w:spacing w:after="0"/>
       </w:pPr>
       <w:r>
-        <w:t>Cuckoo clock at top of stairs goes off when near dropping matches</w:t>
-      </w:r>
-      <w:r>
-        <w:t>.</w:t>
+        <w:t>Cuckoo clock at top of stairs goes off when near dropping matches.</w:t>
       </w:r>
     </w:p>
     <w:p>
@@ -1497,10 +2042,7 @@
         <w:spacing w:after="0"/>
       </w:pPr>
       <w:r>
-        <w:t>Enter bedroom, bedroom door locks</w:t>
-      </w:r>
-      <w:r>
-        <w:t>.</w:t>
+        <w:t>Enter bedroom, bedroom door locks.</w:t>
       </w:r>
     </w:p>
     <w:p>
@@ -1513,10 +2055,7 @@
         <w:spacing w:after="0"/>
       </w:pPr>
       <w:r>
-        <w:t>Light fire in bedroom vase appears</w:t>
-      </w:r>
-      <w:r>
-        <w:t>.</w:t>
+        <w:t>Light fire in bedroom vase appears.</w:t>
       </w:r>
     </w:p>
     <w:p>
@@ -1529,10 +2068,7 @@
         <w:spacing w:after="0"/>
       </w:pPr>
       <w:r>
-        <w:t>Exit bedroom via bathroom</w:t>
-      </w:r>
-      <w:r>
-        <w:t>.</w:t>
+        <w:t>Exit bedroom via bathroom.</w:t>
       </w:r>
     </w:p>
     <w:p>
@@ -1545,10 +2081,7 @@
         <w:spacing w:after="0"/>
       </w:pPr>
       <w:r>
-        <w:t>Drop vase from landing / stairs smashing to reveal lounge key</w:t>
-      </w:r>
-      <w:r>
-        <w:t>.</w:t>
+        <w:t>Drop vase from landing / stairs smashing to reveal lounge key.</w:t>
       </w:r>
     </w:p>
     <w:p>
@@ -1561,10 +2094,7 @@
         <w:spacing w:after="0"/>
       </w:pPr>
       <w:r>
-        <w:t>Enter lounge – TV comes on and kitchen serving hatch flaps</w:t>
-      </w:r>
-      <w:r>
-        <w:t>.</w:t>
+        <w:t>Enter lounge – TV comes on and kitchen serving hatch flaps.</w:t>
       </w:r>
     </w:p>
     <w:p>
@@ -1577,10 +2107,7 @@
         <w:spacing w:after="0"/>
       </w:pPr>
       <w:r>
-        <w:t>Pick up conservatory key</w:t>
-      </w:r>
-      <w:r>
-        <w:t>.</w:t>
+        <w:t>Pick up conservatory key.</w:t>
       </w:r>
     </w:p>
     <w:p>
@@ -1593,10 +2120,7 @@
         <w:spacing w:after="0"/>
       </w:pPr>
       <w:r>
-        <w:t>Exit via the kitchen to the conservatory</w:t>
-      </w:r>
-      <w:r>
-        <w:t>.</w:t>
+        <w:t>Exit via the kitchen to the conservatory.</w:t>
       </w:r>
     </w:p>
     <w:p>
@@ -1635,10 +2159,7 @@
         <w:spacing w:after="0"/>
       </w:pPr>
       <w:r>
-        <w:t>Look around house in daytime (if time)</w:t>
-      </w:r>
-      <w:r>
-        <w:t>.</w:t>
+        <w:t>Look around house in daytime (if time).</w:t>
       </w:r>
       <w:r>
         <w:br w:type="page"/>
@@ -1648,20 +2169,22 @@
       <w:pPr>
         <w:pStyle w:val="Heading1"/>
       </w:pPr>
-      <w:bookmarkStart w:id="1" w:name="_Toc86736191"/>
+      <w:bookmarkStart w:id="3" w:name="_Toc88824230"/>
       <w:r>
         <w:lastRenderedPageBreak/>
         <w:t>Project plan</w:t>
       </w:r>
-      <w:bookmarkEnd w:id="1"/>
+      <w:bookmarkEnd w:id="3"/>
     </w:p>
     <w:p>
       <w:pPr>
         <w:pStyle w:val="Heading2"/>
       </w:pPr>
+      <w:bookmarkStart w:id="4" w:name="_Toc88824231"/>
       <w:r>
         <w:t>Initial Project Plan</w:t>
       </w:r>
+      <w:bookmarkEnd w:id="4"/>
     </w:p>
     <w:p>
       <w:r>
@@ -1690,6 +2213,7 @@
           <w:id w:val="-566109993"/>
           <w:citation/>
         </w:sdtPr>
+        <w:sdtEndPr/>
         <w:sdtContent>
           <w:r>
             <w:fldChar w:fldCharType="begin"/>
@@ -1811,6 +2335,7 @@
           <w:id w:val="845983247"/>
           <w:citation/>
         </w:sdtPr>
+        <w:sdtEndPr/>
         <w:sdtContent>
           <w:r>
             <w:rPr>
@@ -2238,10 +2763,12 @@
       <w:pPr>
         <w:pStyle w:val="Heading2"/>
       </w:pPr>
+      <w:bookmarkStart w:id="5" w:name="_Toc88824232"/>
       <w:r>
         <w:lastRenderedPageBreak/>
         <w:t>Week 1</w:t>
       </w:r>
+      <w:bookmarkEnd w:id="5"/>
     </w:p>
     <w:p>
       <w:r>
@@ -2267,6 +2794,7 @@
           <w:id w:val="144786183"/>
           <w:citation/>
         </w:sdtPr>
+        <w:sdtEndPr/>
         <w:sdtContent>
           <w:r>
             <w:fldChar w:fldCharType="begin"/>
@@ -2358,6 +2886,7 @@
           <w:id w:val="1379969281"/>
           <w:citation/>
         </w:sdtPr>
+        <w:sdtEndPr/>
         <w:sdtContent>
           <w:r>
             <w:fldChar w:fldCharType="begin"/>
@@ -2417,6 +2946,7 @@
           <w:id w:val="79409386"/>
           <w:citation/>
         </w:sdtPr>
+        <w:sdtEndPr/>
         <w:sdtContent>
           <w:r>
             <w:fldChar w:fldCharType="begin"/>
@@ -2467,6 +2997,7 @@
           <w:id w:val="1873106082"/>
           <w:citation/>
         </w:sdtPr>
+        <w:sdtEndPr/>
         <w:sdtContent>
           <w:r>
             <w:fldChar w:fldCharType="begin"/>
@@ -2508,6 +3039,7 @@
           <w:id w:val="260734884"/>
           <w:citation/>
         </w:sdtPr>
+        <w:sdtEndPr/>
         <w:sdtContent>
           <w:r>
             <w:fldChar w:fldCharType="begin"/>
@@ -2545,6 +3077,7 @@
           <w:id w:val="1093670020"/>
           <w:citation/>
         </w:sdtPr>
+        <w:sdtEndPr/>
         <w:sdtContent>
           <w:r>
             <w:fldChar w:fldCharType="begin"/>
@@ -2588,6 +3121,9 @@
         <w:jc w:val="center"/>
       </w:pPr>
       <w:r>
+        <w:rPr>
+          <w:noProof/>
+        </w:rPr>
         <w:drawing>
           <wp:inline distT="0" distB="0" distL="0" distR="0" wp14:anchorId="6867A4AD" wp14:editId="1FBDF9E1">
             <wp:extent cx="5731368" cy="3223895"/>
@@ -2643,6 +3179,7 @@
           <w:id w:val="-1848014516"/>
           <w:citation/>
         </w:sdtPr>
+        <w:sdtEndPr/>
         <w:sdtContent>
           <w:r>
             <w:fldChar w:fldCharType="begin"/>
@@ -2673,6 +3210,9 @@
         <w:jc w:val="center"/>
       </w:pPr>
       <w:r>
+        <w:rPr>
+          <w:noProof/>
+        </w:rPr>
         <w:drawing>
           <wp:inline distT="0" distB="0" distL="0" distR="0" wp14:anchorId="7989222A" wp14:editId="14A75408">
             <wp:extent cx="2625090" cy="3186127"/>
@@ -2729,6 +3269,9 @@
         <w:jc w:val="center"/>
       </w:pPr>
       <w:r>
+        <w:rPr>
+          <w:noProof/>
+        </w:rPr>
         <w:lastRenderedPageBreak/>
         <w:drawing>
           <wp:inline distT="0" distB="0" distL="0" distR="0" wp14:anchorId="23E745F2" wp14:editId="7A730AEF">
@@ -2782,10 +3325,12 @@
       <w:pPr>
         <w:pStyle w:val="Heading2"/>
       </w:pPr>
+      <w:bookmarkStart w:id="6" w:name="_Toc88824233"/>
       <w:r>
         <w:lastRenderedPageBreak/>
         <w:t>Week 2</w:t>
       </w:r>
+      <w:bookmarkEnd w:id="6"/>
     </w:p>
     <w:p>
       <w:r>
@@ -2873,6 +3418,7 @@
           <w:id w:val="-430042386"/>
           <w:citation/>
         </w:sdtPr>
+        <w:sdtEndPr/>
         <w:sdtContent>
           <w:r>
             <w:fldChar w:fldCharType="begin"/>
@@ -2895,31 +3441,7 @@
         </w:sdtContent>
       </w:sdt>
       <w:r>
-        <w:t xml:space="preserve"> board at the end of week </w:t>
-      </w:r>
-      <w:r>
-        <w:t>2</w:t>
-      </w:r>
-      <w:r>
-        <w:t xml:space="preserve"> is shown below (Figure 2.</w:t>
-      </w:r>
-      <w:r>
-        <w:t>11</w:t>
-      </w:r>
-      <w:r>
-        <w:t xml:space="preserve">) as well as the relevant expanded </w:t>
-      </w:r>
-      <w:r>
-        <w:t>model house</w:t>
-      </w:r>
-      <w:r>
-        <w:t xml:space="preserve"> card (Figures 2.</w:t>
-      </w:r>
-      <w:r>
-        <w:t>12</w:t>
-      </w:r>
-      <w:r>
-        <w:t>)</w:t>
+        <w:t xml:space="preserve"> board at the end of week 2 is shown below (Figure 2.11) as well as the relevant expanded model house card (Figures 2.12)</w:t>
       </w:r>
     </w:p>
     <w:p>
@@ -2927,6 +3449,9 @@
         <w:jc w:val="center"/>
       </w:pPr>
       <w:r>
+        <w:rPr>
+          <w:noProof/>
+        </w:rPr>
         <w:drawing>
           <wp:inline distT="0" distB="0" distL="0" distR="0" wp14:anchorId="0A2F43FF" wp14:editId="4681648E">
             <wp:extent cx="5731368" cy="3223895"/>
@@ -2975,16 +3500,14 @@
         <w:jc w:val="center"/>
       </w:pPr>
       <w:r>
-        <w:t xml:space="preserve">Figure 2.11 - </w:t>
-      </w:r>
-      <w:r>
-        <w:t xml:space="preserve">Trello </w:t>
+        <w:t xml:space="preserve">Figure 2.11 - Trello </w:t>
       </w:r>
       <w:sdt>
         <w:sdtPr>
           <w:id w:val="-1596402931"/>
           <w:citation/>
         </w:sdtPr>
+        <w:sdtEndPr/>
         <w:sdtContent>
           <w:r>
             <w:fldChar w:fldCharType="begin"/>
@@ -3007,10 +3530,7 @@
         </w:sdtContent>
       </w:sdt>
       <w:r>
-        <w:t xml:space="preserve"> board status at the end of week </w:t>
-      </w:r>
-      <w:r>
-        <w:t>2</w:t>
+        <w:t xml:space="preserve"> board status at the end of week 2</w:t>
       </w:r>
     </w:p>
     <w:p>
@@ -3018,6 +3538,9 @@
         <w:jc w:val="center"/>
       </w:pPr>
       <w:r>
+        <w:rPr>
+          <w:noProof/>
+        </w:rPr>
         <w:drawing>
           <wp:inline distT="0" distB="0" distL="0" distR="0" wp14:anchorId="71018625" wp14:editId="628431C6">
             <wp:extent cx="2911092" cy="3520745"/>
@@ -3070,23 +3593,16 @@
       <w:pPr>
         <w:pStyle w:val="Heading2"/>
       </w:pPr>
+      <w:bookmarkStart w:id="7" w:name="_Toc88824234"/>
       <w:r>
         <w:lastRenderedPageBreak/>
         <w:t>Week 3</w:t>
       </w:r>
-    </w:p>
-    <w:p>
-      <w:r>
-        <w:t xml:space="preserve">The plan for week </w:t>
-      </w:r>
-      <w:r>
-        <w:t>3</w:t>
-      </w:r>
-      <w:r>
-        <w:t xml:space="preserve"> is as </w:t>
-      </w:r>
-      <w:r>
-        <w:t>follows</w:t>
+      <w:bookmarkEnd w:id="7"/>
+    </w:p>
+    <w:p>
+      <w:r>
+        <w:t>The plan for week 3 is as follows</w:t>
       </w:r>
     </w:p>
     <w:p>
@@ -3153,6 +3669,7 @@
           <w:id w:val="1255633149"/>
           <w:citation/>
         </w:sdtPr>
+        <w:sdtEndPr/>
         <w:sdtContent>
           <w:r>
             <w:fldChar w:fldCharType="begin"/>
@@ -3214,6 +3731,7 @@
           <w:id w:val="1648009362"/>
           <w:citation/>
         </w:sdtPr>
+        <w:sdtEndPr/>
         <w:sdtContent>
           <w:r>
             <w:fldChar w:fldCharType="begin"/>
@@ -3236,34 +3754,7 @@
         </w:sdtContent>
       </w:sdt>
       <w:r>
-        <w:t xml:space="preserve"> board at the end of week </w:t>
-      </w:r>
-      <w:r>
-        <w:t>3</w:t>
-      </w:r>
-      <w:r>
-        <w:t xml:space="preserve"> is shown below (Figure 2.1</w:t>
-      </w:r>
-      <w:r>
-        <w:t>3</w:t>
-      </w:r>
-      <w:r>
-        <w:t xml:space="preserve">) as well as the relevant expanded </w:t>
-      </w:r>
-      <w:r>
-        <w:t>create fixtures / furniture</w:t>
-      </w:r>
-      <w:r>
-        <w:t xml:space="preserve"> card (Figures 2.1</w:t>
-      </w:r>
-      <w:r>
-        <w:t>4</w:t>
-      </w:r>
-      <w:r>
-        <w:t>)</w:t>
-      </w:r>
-      <w:r>
-        <w:t>.</w:t>
+        <w:t xml:space="preserve"> board at the end of week 3 is shown below (Figure 2.13) as well as the relevant expanded create fixtures / furniture card (Figures 2.14).</w:t>
       </w:r>
     </w:p>
     <w:p>
@@ -3271,6 +3762,9 @@
         <w:jc w:val="center"/>
       </w:pPr>
       <w:r>
+        <w:rPr>
+          <w:noProof/>
+        </w:rPr>
         <w:drawing>
           <wp:inline distT="0" distB="0" distL="0" distR="0" wp14:anchorId="4B7A7B10" wp14:editId="155E5AD6">
             <wp:extent cx="5731510" cy="3223895"/>
@@ -3313,16 +3807,14 @@
         <w:jc w:val="center"/>
       </w:pPr>
       <w:r>
-        <w:t xml:space="preserve">Figure 2.13 - </w:t>
-      </w:r>
-      <w:r>
-        <w:t xml:space="preserve">Trello </w:t>
+        <w:t xml:space="preserve">Figure 2.13 - Trello </w:t>
       </w:r>
       <w:sdt>
         <w:sdtPr>
           <w:id w:val="1807196486"/>
           <w:citation/>
         </w:sdtPr>
+        <w:sdtEndPr/>
         <w:sdtContent>
           <w:r>
             <w:fldChar w:fldCharType="begin"/>
@@ -3345,10 +3837,7 @@
         </w:sdtContent>
       </w:sdt>
       <w:r>
-        <w:t xml:space="preserve"> board status at the end of week </w:t>
-      </w:r>
-      <w:r>
-        <w:t>3</w:t>
+        <w:t xml:space="preserve"> board status at the end of week 3</w:t>
       </w:r>
     </w:p>
     <w:p>
@@ -3356,6 +3845,9 @@
         <w:jc w:val="center"/>
       </w:pPr>
       <w:r>
+        <w:rPr>
+          <w:noProof/>
+        </w:rPr>
         <w:drawing>
           <wp:inline distT="0" distB="0" distL="0" distR="0" wp14:anchorId="10BE9063" wp14:editId="79B5E8DF">
             <wp:extent cx="2911092" cy="3532176"/>
@@ -3408,21 +3900,16 @@
       <w:pPr>
         <w:pStyle w:val="Heading2"/>
       </w:pPr>
-      <w:bookmarkStart w:id="2" w:name="_Toc86736192"/>
+      <w:bookmarkStart w:id="8" w:name="_Toc88824235"/>
       <w:r>
         <w:lastRenderedPageBreak/>
         <w:t>Week 4</w:t>
       </w:r>
-    </w:p>
-    <w:p>
-      <w:r>
-        <w:t xml:space="preserve">The plan for week </w:t>
-      </w:r>
-      <w:r>
-        <w:t>4</w:t>
-      </w:r>
-      <w:r>
-        <w:t xml:space="preserve"> is as follows</w:t>
+      <w:bookmarkEnd w:id="8"/>
+    </w:p>
+    <w:p>
+      <w:r>
+        <w:t>The plan for week 4 is as follows</w:t>
       </w:r>
     </w:p>
     <w:p>
@@ -3488,6 +3975,7 @@
           <w:id w:val="741682512"/>
           <w:citation/>
         </w:sdtPr>
+        <w:sdtEndPr/>
         <w:sdtContent>
           <w:r>
             <w:fldChar w:fldCharType="begin"/>
@@ -3510,19 +3998,7 @@
         </w:sdtContent>
       </w:sdt>
       <w:r>
-        <w:t xml:space="preserve"> board at the end of week </w:t>
-      </w:r>
-      <w:r>
-        <w:t>4</w:t>
-      </w:r>
-      <w:r>
-        <w:t xml:space="preserve"> is shown below (Figure 2.1</w:t>
-      </w:r>
-      <w:r>
-        <w:t>5</w:t>
-      </w:r>
-      <w:r>
-        <w:t>) as well as the relevant expanded create fixtures / furniture card (Figures 2.14).</w:t>
+        <w:t xml:space="preserve"> board at the end of week 4 is shown below (Figure 2.15) as well as the relevant expanded create fixtures / furniture card (Figures 2.14).</w:t>
       </w:r>
     </w:p>
     <w:p>
@@ -3534,86 +4010,87 @@
       <w:pPr>
         <w:pStyle w:val="Heading1"/>
       </w:pPr>
+      <w:bookmarkStart w:id="9" w:name="_Toc88824236"/>
       <w:r>
         <w:lastRenderedPageBreak/>
         <w:t>Technical Element</w:t>
       </w:r>
-      <w:bookmarkEnd w:id="2"/>
+      <w:bookmarkEnd w:id="9"/>
     </w:p>
     <w:p>
       <w:pPr>
         <w:pStyle w:val="Heading2"/>
       </w:pPr>
-      <w:bookmarkStart w:id="3" w:name="_Toc86736193"/>
+      <w:bookmarkStart w:id="10" w:name="_Toc88824237"/>
       <w:r>
         <w:t>Ray Tracing</w:t>
       </w:r>
-      <w:bookmarkEnd w:id="3"/>
+      <w:bookmarkEnd w:id="10"/>
     </w:p>
     <w:p>
       <w:pPr>
         <w:pStyle w:val="Heading1"/>
       </w:pPr>
-      <w:bookmarkStart w:id="4" w:name="_Toc86736194"/>
+      <w:bookmarkStart w:id="11" w:name="_Toc88824238"/>
       <w:r>
         <w:t>Script</w:t>
       </w:r>
-      <w:bookmarkEnd w:id="4"/>
+      <w:bookmarkEnd w:id="11"/>
     </w:p>
     <w:p/>
     <w:p>
       <w:pPr>
         <w:pStyle w:val="Heading1"/>
       </w:pPr>
-      <w:bookmarkStart w:id="5" w:name="_Toc86736195"/>
+      <w:bookmarkStart w:id="12" w:name="_Toc88824239"/>
       <w:r>
         <w:t>Unique Element</w:t>
       </w:r>
-      <w:bookmarkEnd w:id="5"/>
+      <w:bookmarkEnd w:id="12"/>
     </w:p>
     <w:p/>
     <w:p>
       <w:pPr>
         <w:pStyle w:val="Heading1"/>
       </w:pPr>
-      <w:bookmarkStart w:id="6" w:name="_Toc86736196"/>
+      <w:bookmarkStart w:id="13" w:name="_Toc88824240"/>
       <w:r>
         <w:t>Summary</w:t>
       </w:r>
-      <w:bookmarkEnd w:id="6"/>
+      <w:bookmarkEnd w:id="13"/>
     </w:p>
     <w:p/>
     <w:p>
       <w:pPr>
         <w:pStyle w:val="Heading1"/>
       </w:pPr>
-      <w:bookmarkStart w:id="7" w:name="_Toc86736197"/>
+      <w:bookmarkStart w:id="14" w:name="_Toc88824241"/>
       <w:r>
         <w:t>Future Work</w:t>
       </w:r>
-      <w:bookmarkEnd w:id="7"/>
+      <w:bookmarkEnd w:id="14"/>
     </w:p>
     <w:p/>
     <w:p>
       <w:pPr>
         <w:pStyle w:val="Heading1"/>
       </w:pPr>
-      <w:bookmarkStart w:id="8" w:name="_Toc86736198"/>
+      <w:bookmarkStart w:id="15" w:name="_Toc88824242"/>
       <w:r>
         <w:t>References</w:t>
       </w:r>
-      <w:bookmarkEnd w:id="8"/>
+      <w:bookmarkEnd w:id="15"/>
     </w:p>
     <w:p>
       <w:pPr>
         <w:pStyle w:val="Heading2"/>
       </w:pPr>
-      <w:bookmarkStart w:id="9" w:name="_Toc86736199"/>
+      <w:bookmarkStart w:id="16" w:name="_Toc88824243"/>
       <w:proofErr w:type="spellStart"/>
       <w:r>
         <w:t>Github</w:t>
       </w:r>
-      <w:bookmarkEnd w:id="9"/>
+      <w:bookmarkEnd w:id="16"/>
       <w:proofErr w:type="spellEnd"/>
     </w:p>
     <w:p>
@@ -3655,15 +4132,9 @@
         </w:r>
       </w:hyperlink>
     </w:p>
+    <w:bookmarkStart w:id="17" w:name="_Toc88824244" w:displacedByCustomXml="next"/>
     <w:sdt>
       <w:sdtPr>
-        <w:id w:val="735674070"/>
-        <w:docPartObj>
-          <w:docPartGallery w:val="Bibliographies"/>
-          <w:docPartUnique/>
-        </w:docPartObj>
-      </w:sdtPr>
-      <w:sdtEndPr>
         <w:rPr>
           <w:rFonts w:asciiTheme="minorHAnsi" w:eastAsiaTheme="minorHAnsi" w:hAnsiTheme="minorHAnsi" w:cstheme="minorBidi"/>
           <w:b w:val="0"/>
@@ -3672,7 +4143,13 @@
           <w:sz w:val="22"/>
           <w:szCs w:val="22"/>
         </w:rPr>
-      </w:sdtEndPr>
+        <w:id w:val="735674070"/>
+        <w:docPartObj>
+          <w:docPartGallery w:val="Bibliographies"/>
+          <w:docPartUnique/>
+        </w:docPartObj>
+      </w:sdtPr>
+      <w:sdtEndPr/>
       <w:sdtContent>
         <w:p>
           <w:pPr>
@@ -3681,12 +4158,14 @@
           <w:r>
             <w:t>External References</w:t>
           </w:r>
+          <w:bookmarkEnd w:id="17"/>
         </w:p>
         <w:sdt>
           <w:sdtPr>
             <w:id w:val="111145805"/>
             <w:bibliography/>
           </w:sdtPr>
+          <w:sdtEndPr/>
           <w:sdtContent>
             <w:p>
               <w:pPr>
@@ -3745,7 +4224,154 @@
                   <w:noProof/>
                 </w:rPr>
                 <w:br/>
-                <w:t>[Accessed 25 November 2021].</w:t>
+                <w:t>[Accessed 5 November 2021].</w:t>
+              </w:r>
+            </w:p>
+            <w:p>
+              <w:pPr>
+                <w:pStyle w:val="Bibliography"/>
+                <w:rPr>
+                  <w:noProof/>
+                </w:rPr>
+              </w:pPr>
+              <w:r>
+                <w:rPr>
+                  <w:noProof/>
+                </w:rPr>
+                <w:t xml:space="preserve">Blender, 2021. </w:t>
+              </w:r>
+              <w:r>
+                <w:rPr>
+                  <w:i/>
+                  <w:iCs/>
+                  <w:noProof/>
+                </w:rPr>
+                <w:t xml:space="preserve">Blender. </w:t>
+              </w:r>
+              <w:r>
+                <w:rPr>
+                  <w:noProof/>
+                </w:rPr>
+                <w:t xml:space="preserve">[Online] </w:t>
+              </w:r>
+              <w:r>
+                <w:rPr>
+                  <w:noProof/>
+                </w:rPr>
+                <w:br/>
+                <w:t xml:space="preserve">Available at: </w:t>
+              </w:r>
+              <w:r>
+                <w:rPr>
+                  <w:noProof/>
+                  <w:u w:val="single"/>
+                </w:rPr>
+                <w:t>https://www.blender.org/</w:t>
+              </w:r>
+              <w:r>
+                <w:rPr>
+                  <w:noProof/>
+                </w:rPr>
+                <w:br/>
+                <w:t>[Accessed 5 November 2021].</w:t>
+              </w:r>
+            </w:p>
+            <w:p>
+              <w:pPr>
+                <w:pStyle w:val="Bibliography"/>
+                <w:rPr>
+                  <w:noProof/>
+                </w:rPr>
+              </w:pPr>
+              <w:r>
+                <w:rPr>
+                  <w:noProof/>
+                </w:rPr>
+                <w:t xml:space="preserve">NatureManufacture, 2021. </w:t>
+              </w:r>
+              <w:r>
+                <w:rPr>
+                  <w:i/>
+                  <w:iCs/>
+                  <w:noProof/>
+                </w:rPr>
+                <w:t xml:space="preserve">Forest Environment - Dynamic Nature. </w:t>
+              </w:r>
+              <w:r>
+                <w:rPr>
+                  <w:noProof/>
+                </w:rPr>
+                <w:t xml:space="preserve">[Online] </w:t>
+              </w:r>
+              <w:r>
+                <w:rPr>
+                  <w:noProof/>
+                </w:rPr>
+                <w:br/>
+                <w:t xml:space="preserve">Available at: </w:t>
+              </w:r>
+              <w:r>
+                <w:rPr>
+                  <w:noProof/>
+                  <w:u w:val="single"/>
+                </w:rPr>
+                <w:t>https://assetstore.unity.com/packages/3d/vegetation/forest-environment-dynamic-nature-150668</w:t>
+              </w:r>
+              <w:r>
+                <w:rPr>
+                  <w:noProof/>
+                </w:rPr>
+                <w:br/>
+                <w:t>[Accessed 5 November 2021].</w:t>
+              </w:r>
+            </w:p>
+            <w:p>
+              <w:pPr>
+                <w:pStyle w:val="Bibliography"/>
+                <w:rPr>
+                  <w:noProof/>
+                </w:rPr>
+              </w:pPr>
+              <w:r>
+                <w:rPr>
+                  <w:noProof/>
+                </w:rPr>
+                <w:t xml:space="preserve">NatureManufacture, 2021. </w:t>
+              </w:r>
+              <w:r>
+                <w:rPr>
+                  <w:i/>
+                  <w:iCs/>
+                  <w:noProof/>
+                </w:rPr>
+                <w:t xml:space="preserve">Mountain Trees - Dynamic Nature. </w:t>
+              </w:r>
+              <w:r>
+                <w:rPr>
+                  <w:noProof/>
+                </w:rPr>
+                <w:t xml:space="preserve">[Online] </w:t>
+              </w:r>
+              <w:r>
+                <w:rPr>
+                  <w:noProof/>
+                </w:rPr>
+                <w:br/>
+                <w:t xml:space="preserve">Available at: </w:t>
+              </w:r>
+              <w:r>
+                <w:rPr>
+                  <w:noProof/>
+                  <w:u w:val="single"/>
+                </w:rPr>
+                <w:t>https://assetstore.unity.com/packages/3d/vegetation/trees/mountain-trees-dynamic-nature-107004</w:t>
+              </w:r>
+              <w:r>
+                <w:rPr>
+                  <w:noProof/>
+                </w:rPr>
+                <w:br/>
+                <w:t>[Accessed 5 November 2021].</w:t>
               </w:r>
             </w:p>
             <w:p>
@@ -3794,7 +4420,7 @@
                   <w:noProof/>
                 </w:rPr>
                 <w:br/>
-                <w:t>[Accessed 2021 November 25].</w:t>
+                <w:t>[Accessed 5 November 2021].</w:t>
               </w:r>
             </w:p>
             <w:p>
@@ -3865,31 +4491,32 @@
       <w:pPr>
         <w:pStyle w:val="Heading2"/>
       </w:pPr>
-      <w:bookmarkStart w:id="10" w:name="_Toc86736200"/>
-      <w:r>
+      <w:bookmarkStart w:id="18" w:name="_Toc88824245"/>
+      <w:r>
+        <w:lastRenderedPageBreak/>
         <w:t>Assets</w:t>
       </w:r>
-      <w:bookmarkEnd w:id="10"/>
+      <w:bookmarkEnd w:id="18"/>
     </w:p>
     <w:p>
       <w:pPr>
         <w:pStyle w:val="Heading2"/>
       </w:pPr>
-      <w:bookmarkStart w:id="11" w:name="_Toc86736201"/>
+      <w:bookmarkStart w:id="19" w:name="_Toc88824246"/>
       <w:r>
         <w:t>Scripts</w:t>
       </w:r>
-      <w:bookmarkEnd w:id="11"/>
+      <w:bookmarkEnd w:id="19"/>
     </w:p>
     <w:p>
       <w:pPr>
         <w:pStyle w:val="Heading2"/>
       </w:pPr>
-      <w:bookmarkStart w:id="12" w:name="_Toc86736202"/>
+      <w:bookmarkStart w:id="20" w:name="_Toc88824247"/>
       <w:r>
         <w:t>Report References</w:t>
       </w:r>
-      <w:bookmarkEnd w:id="12"/>
+      <w:bookmarkEnd w:id="20"/>
     </w:p>
     <w:p>
       <w:pPr>
@@ -3925,14 +4552,14 @@
       <w:pPr>
         <w:pStyle w:val="Heading1"/>
       </w:pPr>
-      <w:bookmarkStart w:id="13" w:name="_Toc86736203"/>
+      <w:bookmarkStart w:id="21" w:name="_Toc88824248"/>
       <w:r>
         <w:t>A</w:t>
       </w:r>
       <w:r>
         <w:t>ppendix</w:t>
       </w:r>
-      <w:bookmarkEnd w:id="13"/>
+      <w:bookmarkEnd w:id="21"/>
     </w:p>
     <w:p>
       <w:pPr>
@@ -7793,6 +8420,7 @@
   <w:style w:type="character" w:default="1" w:styleId="DefaultParagraphFont">
     <w:name w:val="Default Paragraph Font"/>
     <w:uiPriority w:val="1"/>
+    <w:semiHidden/>
     <w:unhideWhenUsed/>
   </w:style>
   <w:style w:type="table" w:default="1" w:styleId="TableNormal">
@@ -8464,27 +9092,6 @@
     <b:RefOrder>3</b:RefOrder>
   </b:Source>
   <b:Source>
-    <b:Tag>FPSController</b:Tag>
-    <b:SourceType>InternetSite</b:SourceType>
-    <b:Guid>{AE83C3CB-9DA6-456D-82DF-C0EDB9B5CD20}</b:Guid>
-    <b:Author>
-      <b:Author>
-        <b:NameList>
-          <b:Person>
-            <b:Last>Unity</b:Last>
-          </b:Person>
-        </b:NameList>
-      </b:Author>
-    </b:Author>
-    <b:Title>Starter Assets - First Person Character Controller</b:Title>
-    <b:Year>2021</b:Year>
-    <b:YearAccessed>2021</b:YearAccessed>
-    <b:MonthAccessed>November</b:MonthAccessed>
-    <b:DayAccessed>5</b:DayAccessed>
-    <b:URL>https://assetstore.unity.com/packages/essentials/starter-assets-first-person-character-controller-196525</b:URL>
-    <b:RefOrder>5</b:RefOrder>
-  </b:Source>
-  <b:Source>
     <b:Tag>MountainTrees</b:Tag>
     <b:SourceType>InternetSite</b:SourceType>
     <b:Guid>{83F0AE24-E564-43A5-B7A7-D8963E97C8A8}</b:Guid>
@@ -8547,11 +9154,33 @@
     <b:URL>https://www.blender.org/</b:URL>
     <b:RefOrder>6</b:RefOrder>
   </b:Source>
+  <b:Source>
+    <b:Tag>FPSController</b:Tag>
+    <b:SourceType>InternetSite</b:SourceType>
+    <b:Guid>{03E849CA-5EE3-4513-BF33-6207F601F3A1}</b:Guid>
+    <b:Author>
+      <b:Author>
+        <b:NameList>
+          <b:Person>
+            <b:Last>Unity</b:Last>
+            <b:First>b</b:First>
+          </b:Person>
+        </b:NameList>
+      </b:Author>
+    </b:Author>
+    <b:Title>Starter Assets - First Person Character Controller</b:Title>
+    <b:Year>2021</b:Year>
+    <b:YearAccessed>2021</b:YearAccessed>
+    <b:MonthAccessed>November</b:MonthAccessed>
+    <b:DayAccessed>5</b:DayAccessed>
+    <b:URL>https://assetstore.unity.com/packages/essentials/starter-assets-first-person-character-controller-196525</b:URL>
+    <b:RefOrder>5</b:RefOrder>
+  </b:Source>
 </b:Sources>
 </file>
 
 <file path=customXml/itemProps1.xml><?xml version="1.0" encoding="utf-8"?>
-<ds:datastoreItem xmlns:ds="http://schemas.openxmlformats.org/officeDocument/2006/customXml" ds:itemID="{9D96EBEB-BBDD-4896-A59B-16CE2A1D293B}">
+<ds:datastoreItem xmlns:ds="http://schemas.openxmlformats.org/officeDocument/2006/customXml" ds:itemID="{0F9DF631-0FB5-47FF-8863-186818ABCB6E}">
   <ds:schemaRefs>
     <ds:schemaRef ds:uri="http://schemas.openxmlformats.org/officeDocument/2006/bibliography"/>
   </ds:schemaRefs>

</xml_diff>